<commit_message>
MAJ Du word qui maintenant est re beau
</commit_message>
<xml_diff>
--- a/ui/Altalents.MVC/App_Data/Templates/Word/Template_DT_Altea_2024_FirstPage_V2.docx
+++ b/ui/Altalents.MVC/App_Data/Templates/Word/Template_DT_Altea_2024_FirstPage_V2.docx
@@ -1,6 +1,6 @@
 
 <file path=word/document.xml><?xml version="1.0" encoding="utf-8"?>
-<w:document xmlns:mc="http://schemas.openxmlformats.org/markup-compatibility/2006" xmlns:a="http://schemas.openxmlformats.org/drawingml/2006/main" xmlns:a14="http://schemas.microsoft.com/office/drawing/2010/main" xmlns:asvg="http://schemas.microsoft.com/office/drawing/2016/SVG/main" xmlns:o="urn:schemas-microsoft-com:office:office" xmlns:pic="http://schemas.openxmlformats.org/drawingml/2006/picture" xmlns:r="http://schemas.openxmlformats.org/officeDocument/2006/relationships" xmlns:v="urn:schemas-microsoft-com:vml" xmlns:w="http://schemas.openxmlformats.org/wordprocessingml/2006/main" xmlns:w14="http://schemas.microsoft.com/office/word/2010/wordml" xmlns:wp="http://schemas.openxmlformats.org/drawingml/2006/wordprocessingDrawing" xmlns:wp14="http://schemas.microsoft.com/office/word/2010/wordprocessingDrawing" xmlns:wps="http://schemas.microsoft.com/office/word/2010/wordprocessingShape" mc:Ignorable="a14 asvg o v w14 wp14 wps">
+<w:document xmlns:wpc="http://schemas.microsoft.com/office/word/2010/wordprocessingCanvas" xmlns:cx="http://schemas.microsoft.com/office/drawing/2014/chartex" xmlns:cx1="http://schemas.microsoft.com/office/drawing/2015/9/8/chartex" xmlns:cx2="http://schemas.microsoft.com/office/drawing/2015/10/21/chartex" xmlns:cx3="http://schemas.microsoft.com/office/drawing/2016/5/9/chartex" xmlns:cx4="http://schemas.microsoft.com/office/drawing/2016/5/10/chartex" xmlns:cx5="http://schemas.microsoft.com/office/drawing/2016/5/11/chartex" xmlns:cx6="http://schemas.microsoft.com/office/drawing/2016/5/12/chartex" xmlns:cx7="http://schemas.microsoft.com/office/drawing/2016/5/13/chartex" xmlns:cx8="http://schemas.microsoft.com/office/drawing/2016/5/14/chartex" xmlns:mc="http://schemas.openxmlformats.org/markup-compatibility/2006" xmlns:aink="http://schemas.microsoft.com/office/drawing/2016/ink" xmlns:am3d="http://schemas.microsoft.com/office/drawing/2017/model3d" xmlns:o="urn:schemas-microsoft-com:office:office" xmlns:oel="http://schemas.microsoft.com/office/2019/extlst" xmlns:r="http://schemas.openxmlformats.org/officeDocument/2006/relationships" xmlns:m="http://schemas.openxmlformats.org/officeDocument/2006/math" xmlns:v="urn:schemas-microsoft-com:vml" xmlns:wp14="http://schemas.microsoft.com/office/word/2010/wordprocessingDrawing" xmlns:wp="http://schemas.openxmlformats.org/drawingml/2006/wordprocessingDrawing" xmlns:w10="urn:schemas-microsoft-com:office:word" xmlns:w="http://schemas.openxmlformats.org/wordprocessingml/2006/main" xmlns:w14="http://schemas.microsoft.com/office/word/2010/wordml" xmlns:w15="http://schemas.microsoft.com/office/word/2012/wordml" xmlns:w16cex="http://schemas.microsoft.com/office/word/2018/wordml/cex" xmlns:w16cid="http://schemas.microsoft.com/office/word/2016/wordml/cid" xmlns:w16="http://schemas.microsoft.com/office/word/2018/wordml" xmlns:w16du="http://schemas.microsoft.com/office/word/2023/wordml/word16du" xmlns:w16sdtdh="http://schemas.microsoft.com/office/word/2020/wordml/sdtdatahash" xmlns:w16sdtfl="http://schemas.microsoft.com/office/word/2024/wordml/sdtformatlock" xmlns:w16se="http://schemas.microsoft.com/office/word/2015/wordml/symex" xmlns:wpg="http://schemas.microsoft.com/office/word/2010/wordprocessingGroup" xmlns:wpi="http://schemas.microsoft.com/office/word/2010/wordprocessingInk" xmlns:wne="http://schemas.microsoft.com/office/word/2006/wordml" xmlns:wps="http://schemas.microsoft.com/office/word/2010/wordprocessingShape" mc:Ignorable="w14 w15 w16se w16cid w16 w16cex w16sdtdh w16sdtfl w16du wp14">
   <w:body>
     <w:p>
       <w:pPr>
@@ -16,7 +16,7 @@
           <w:noProof/>
         </w:rPr>
         <w:drawing>
-          <wp:anchor distT="114300" distB="114300" distL="114300" distR="114300" simplePos="0" relativeHeight="251667456" behindDoc="0" locked="0" layoutInCell="1" hidden="0" allowOverlap="1">
+          <wp:anchor distT="114300" distB="114300" distL="114300" distR="114300" simplePos="0" relativeHeight="251667456" behindDoc="0" locked="0" layoutInCell="1" hidden="0" allowOverlap="1" wp14:anchorId="17433244" wp14:editId="07EC0664">
             <wp:simplePos x="0" y="0"/>
             <wp:positionH relativeFrom="column">
               <wp:posOffset>5962650</wp:posOffset>
@@ -29,9 +29,9 @@
             <wp:wrapNone/>
             <wp:docPr id="623289689" name="image1.png"/>
             <wp:cNvGraphicFramePr/>
-            <a:graphic>
+            <a:graphic xmlns:a="http://schemas.openxmlformats.org/drawingml/2006/main">
               <a:graphicData uri="http://schemas.openxmlformats.org/drawingml/2006/picture">
-                <pic:pic>
+                <pic:pic xmlns:pic="http://schemas.openxmlformats.org/drawingml/2006/picture">
                   <pic:nvPicPr>
                     <pic:cNvPr id="623289689" name="image1.png"/>
                     <pic:cNvPicPr preferRelativeResize="0"/>
@@ -40,7 +40,7 @@
                     <a:blip r:embed="rId8">
                       <a:extLst>
                         <a:ext uri="{28A0092B-C50C-407E-A947-70E740481C1C}">
-                          <a14:useLocalDpi val="0"/>
+                          <a14:useLocalDpi xmlns:a14="http://schemas.microsoft.com/office/drawing/2010/main" val="0"/>
                         </a:ext>
                       </a:extLst>
                     </a:blip>
@@ -74,7 +74,7 @@
           <w:noProof/>
         </w:rPr>
         <w:drawing>
-          <wp:anchor distT="114300" distB="114300" distL="114300" distR="114300" simplePos="0" relativeHeight="251659264" behindDoc="0" locked="0" layoutInCell="1" hidden="0" allowOverlap="1">
+          <wp:anchor distT="114300" distB="114300" distL="114300" distR="114300" simplePos="0" relativeHeight="251659264" behindDoc="0" locked="0" layoutInCell="1" hidden="0" allowOverlap="1" wp14:anchorId="04BDD9D6" wp14:editId="025AA05E">
             <wp:simplePos x="0" y="0"/>
             <wp:positionH relativeFrom="column">
               <wp:posOffset>260350</wp:posOffset>
@@ -87,9 +87,9 @@
             <wp:wrapNone/>
             <wp:docPr id="473" name="image1.png"/>
             <wp:cNvGraphicFramePr/>
-            <a:graphic>
+            <a:graphic xmlns:a="http://schemas.openxmlformats.org/drawingml/2006/main">
               <a:graphicData uri="http://schemas.openxmlformats.org/drawingml/2006/picture">
-                <pic:pic>
+                <pic:pic xmlns:pic="http://schemas.openxmlformats.org/drawingml/2006/picture">
                   <pic:nvPicPr>
                     <pic:cNvPr id="473" name="image1.png"/>
                     <pic:cNvPicPr preferRelativeResize="0"/>
@@ -98,7 +98,7 @@
                     <a:blip r:embed="rId9">
                       <a:extLst>
                         <a:ext uri="{96DAC541-7B7A-43D3-8B79-37D633B846F1}">
-                          <asvg:svgBlip r:embed="rId10"/>
+                          <asvg:svgBlip xmlns:asvg="http://schemas.microsoft.com/office/drawing/2016/SVG/main" r:embed="rId10"/>
                         </a:ext>
                       </a:extLst>
                     </a:blip>
@@ -144,14 +144,14 @@
         <w:tblW w:w="9072" w:type="dxa"/>
         <w:tblInd w:w="279" w:type="dxa"/>
         <w:tblBorders>
-          <w:top w:val="none" w:color="auto" w:sz="0" w:space="0"/>
-          <w:left w:val="none" w:color="auto" w:sz="0" w:space="0"/>
-          <w:bottom w:val="none" w:color="auto" w:sz="0" w:space="0"/>
-          <w:right w:val="none" w:color="auto" w:sz="0" w:space="0"/>
-          <w:insideH w:val="none" w:color="auto" w:sz="0" w:space="0"/>
-          <w:insideV w:val="none" w:color="auto" w:sz="0" w:space="0"/>
+          <w:top w:val="none" w:sz="0" w:space="0" w:color="auto"/>
+          <w:left w:val="none" w:sz="0" w:space="0" w:color="auto"/>
+          <w:bottom w:val="none" w:sz="0" w:space="0" w:color="auto"/>
+          <w:right w:val="none" w:sz="0" w:space="0" w:color="auto"/>
+          <w:insideH w:val="none" w:sz="0" w:space="0" w:color="auto"/>
+          <w:insideV w:val="none" w:sz="0" w:space="0" w:color="auto"/>
         </w:tblBorders>
-        <w:tblLook w:firstRow="1" w:lastRow="0" w:firstColumn="1" w:lastColumn="0" w:noHBand="0" w:noVBand="1" w:val="04A0"/>
+        <w:tblLook w:val="04A0" w:firstRow="1" w:lastRow="0" w:firstColumn="1" w:lastColumn="0" w:noHBand="0" w:noVBand="1"/>
       </w:tblPr>
       <w:tblGrid>
         <w:gridCol w:w="9072"/>
@@ -234,7 +234,7 @@
               <mc:AlternateContent>
                 <mc:Choice Requires="wps">
                   <w:drawing>
-                    <wp:anchor distT="0" distB="0" distL="114300" distR="114300" simplePos="0" relativeHeight="251665408" behindDoc="0" locked="0" layoutInCell="1" allowOverlap="1">
+                    <wp:anchor distT="0" distB="0" distL="114300" distR="114300" simplePos="0" relativeHeight="251665408" behindDoc="0" locked="0" layoutInCell="1" allowOverlap="1" wp14:anchorId="69C6DD69" wp14:editId="0D28E5E2">
                       <wp:simplePos x="0" y="0"/>
                       <wp:positionH relativeFrom="column">
                         <wp:posOffset>52702</wp:posOffset>
@@ -247,7 +247,7 @@
                       <wp:wrapNone/>
                       <wp:docPr id="1845154607" name="Rectangle 22"/>
                       <wp:cNvGraphicFramePr/>
-                      <a:graphic>
+                      <a:graphic xmlns:a="http://schemas.openxmlformats.org/drawingml/2006/main">
                         <a:graphicData uri="http://schemas.microsoft.com/office/word/2010/wordprocessingShape">
                           <wps:wsp>
                             <wps:cNvSpPr/>
@@ -309,7 +309,7 @@
                     </wp:anchor>
                   </w:drawing>
                 </mc:Choice>
-                <mc:Fallback>
+                <mc:Fallback xmlns:a="http://schemas.openxmlformats.org/drawingml/2006/main" xmlns:a14="http://schemas.microsoft.com/office/drawing/2010/main" xmlns:asvg="http://schemas.microsoft.com/office/drawing/2016/SVG/main" xmlns:pic="http://schemas.openxmlformats.org/drawingml/2006/picture">
                   <w:pict>
                     <v:rect id="Rectangle 22" style="position:absolute;margin-left:4.15pt;margin-top:2.15pt;width:178.55pt;height:18.1pt;rotation:-1;z-index:251665408;visibility:visible;mso-wrap-style:square;mso-width-percent:0;mso-height-percent:0;mso-wrap-distance-left:9pt;mso-wrap-distance-top:0;mso-wrap-distance-right:9pt;mso-wrap-distance-bottom:0;mso-position-horizontal:absolute;mso-position-horizontal-relative:text;mso-position-vertical:absolute;mso-position-vertical-relative:text;mso-width-percent:0;mso-height-percent:0;mso-width-relative:margin;mso-height-relative:margin;v-text-anchor:middle" o:spid="_x0000_s1026" fillcolor="#7a4aff" stroked="f" strokeweight="1pt">
                       <v:fill opacity="9252f"/>
@@ -353,7 +353,7 @@
         <mc:AlternateContent>
           <mc:Choice Requires="wps">
             <w:drawing>
-              <wp:anchor distT="0" distB="0" distL="114300" distR="114300" simplePos="0" relativeHeight="251658239" behindDoc="1" locked="0" layoutInCell="1" allowOverlap="1">
+              <wp:anchor distT="0" distB="0" distL="114300" distR="114300" simplePos="0" relativeHeight="251658239" behindDoc="1" locked="0" layoutInCell="1" allowOverlap="1" wp14:anchorId="7507C652" wp14:editId="465032F9">
                 <wp:simplePos x="0" y="0"/>
                 <wp:positionH relativeFrom="column">
                   <wp:posOffset>463550</wp:posOffset>
@@ -366,7 +366,7 @@
                 <wp:wrapNone/>
                 <wp:docPr id="1374856634" name="Rectangle 21"/>
                 <wp:cNvGraphicFramePr/>
-                <a:graphic>
+                <a:graphic xmlns:a="http://schemas.openxmlformats.org/drawingml/2006/main">
                   <a:graphicData uri="http://schemas.microsoft.com/office/word/2010/wordprocessingShape">
                     <wps:wsp>
                       <wps:cNvSpPr/>
@@ -420,7 +420,7 @@
               </wp:anchor>
             </w:drawing>
           </mc:Choice>
-          <mc:Fallback>
+          <mc:Fallback xmlns:a="http://schemas.openxmlformats.org/drawingml/2006/main" xmlns:a14="http://schemas.microsoft.com/office/drawing/2010/main" xmlns:asvg="http://schemas.microsoft.com/office/drawing/2016/SVG/main" xmlns:pic="http://schemas.openxmlformats.org/drawingml/2006/picture">
             <w:pict>
               <v:rect id="Rectangle 21" style="position:absolute;margin-left:36.5pt;margin-top:33.7pt;width:457pt;height:85.5pt;z-index:-251658241;visibility:visible;mso-wrap-style:square;mso-width-percent:0;mso-height-percent:0;mso-wrap-distance-left:9pt;mso-wrap-distance-top:0;mso-wrap-distance-right:9pt;mso-wrap-distance-bottom:0;mso-position-horizontal:absolute;mso-position-horizontal-relative:text;mso-position-vertical:absolute;mso-position-vertical-relative:text;mso-width-percent:0;mso-height-percent:0;mso-width-relative:margin;mso-height-relative:margin;v-text-anchor:middle" o:spid="_x0000_s1026" fillcolor="#156082 [3204]" strokecolor="#030e13 [484]" strokeweight="1pt">
                 <v:shadow on="t" type="perspective" color="#6165c3" opacity="19005f" offset="0,2.0235mm" origin=",-.5" matrix="66847f,,,66847f"/>
@@ -436,16 +436,16 @@
         <w:tblW w:w="9557" w:type="dxa"/>
         <w:tblInd w:w="361" w:type="dxa"/>
         <w:tblBorders>
-          <w:top w:val="single" w:color="FFFFFF" w:themeColor="background1" w:sz="48" w:space="0"/>
-          <w:left w:val="single" w:color="FFFFFF" w:themeColor="background1" w:sz="48" w:space="0"/>
-          <w:bottom w:val="single" w:color="FFFFFF" w:themeColor="background1" w:sz="48" w:space="0"/>
-          <w:right w:val="single" w:color="FFFFFF" w:themeColor="background1" w:sz="48" w:space="0"/>
-          <w:insideH w:val="none" w:color="auto" w:sz="0" w:space="0"/>
-          <w:insideV w:val="none" w:color="auto" w:sz="0" w:space="0"/>
+          <w:top w:val="single" w:sz="48" w:space="0" w:color="FFFFFF" w:themeColor="background1"/>
+          <w:left w:val="single" w:sz="48" w:space="0" w:color="FFFFFF" w:themeColor="background1"/>
+          <w:bottom w:val="single" w:sz="48" w:space="0" w:color="FFFFFF" w:themeColor="background1"/>
+          <w:right w:val="single" w:sz="48" w:space="0" w:color="FFFFFF" w:themeColor="background1"/>
+          <w:insideH w:val="none" w:sz="0" w:space="0" w:color="auto"/>
+          <w:insideV w:val="none" w:sz="0" w:space="0" w:color="auto"/>
         </w:tblBorders>
         <w:shd w:val="clear" w:color="auto" w:fill="FFFFFF" w:themeFill="background1"/>
         <w:tblLayout w:type="fixed"/>
-        <w:tblLook w:firstRow="1" w:lastRow="0" w:firstColumn="1" w:lastColumn="0" w:noHBand="0" w:noVBand="1" w:val="04A0"/>
+        <w:tblLook w:val="04A0" w:firstRow="1" w:lastRow="0" w:firstColumn="1" w:lastColumn="0" w:noHBand="0" w:noVBand="1"/>
       </w:tblPr>
       <w:tblGrid>
         <w:gridCol w:w="290"/>
@@ -496,16 +496,16 @@
                 </w14:shadow>
               </w:rPr>
               <w:drawing>
-                <wp:inline distT="0" distB="0" distL="0" distR="0">
+                <wp:inline distT="0" distB="0" distL="0" distR="0" wp14:anchorId="0DC0459D" wp14:editId="243B52A2">
                   <wp:extent cx="495300" cy="495300"/>
                   <wp:effectExtent l="0" t="0" r="0" b="0"/>
                   <wp:docPr id="485760631" name="Image 20" descr="Une image contenant crochet&#10;&#10;Description générée automatiquement avec une confiance moyenne"/>
                   <wp:cNvGraphicFramePr>
-                    <a:graphicFrameLocks noChangeAspect="1"/>
+                    <a:graphicFrameLocks xmlns:a="http://schemas.openxmlformats.org/drawingml/2006/main" noChangeAspect="1"/>
                   </wp:cNvGraphicFramePr>
-                  <a:graphic>
+                  <a:graphic xmlns:a="http://schemas.openxmlformats.org/drawingml/2006/main">
                     <a:graphicData uri="http://schemas.openxmlformats.org/drawingml/2006/picture">
-                      <pic:pic>
+                      <pic:pic xmlns:pic="http://schemas.openxmlformats.org/drawingml/2006/picture">
                         <pic:nvPicPr>
                           <pic:cNvPr id="485760631" name="Image 20" descr="Une image contenant crochet&#10;&#10;Description générée automatiquement avec une confiance moyenne"/>
                           <pic:cNvPicPr/>
@@ -514,7 +514,7 @@
                           <a:blip r:embed="rId11" cstate="print">
                             <a:extLst>
                               <a:ext uri="{28A0092B-C50C-407E-A947-70E740481C1C}">
-                                <a14:useLocalDpi val="0"/>
+                                <a14:useLocalDpi xmlns:a14="http://schemas.microsoft.com/office/drawing/2010/main" val="0"/>
                               </a:ext>
                             </a:extLst>
                           </a:blip>
@@ -547,6 +547,8 @@
           </w:tcPr>
           <w:p>
             <w:pPr>
+              <w:pStyle w:val="Titretableau"/>
+              <w:jc w:val="left"/>
               <w:rPr>
                 <w:sz w:val="32"/>
                 <w:szCs w:val="32"/>
@@ -556,8 +558,6 @@
                   </w14:srgbClr>
                 </w14:shadow>
               </w:rPr>
-              <w:pStyle w:val="Titretableau"/>
-              <w:jc w:val="left"/>
             </w:pPr>
             <w:r>
               <w:rPr>
@@ -607,6 +607,8 @@
           </w:tcPr>
           <w:p>
             <w:pPr>
+              <w:pStyle w:val="Titretableau"/>
+              <w:jc w:val="left"/>
               <w:rPr>
                 <w:sz w:val="28"/>
                 <w:szCs w:val="28"/>
@@ -616,8 +618,6 @@
                   </w14:srgbClr>
                 </w14:shadow>
               </w:rPr>
-              <w:pStyle w:val="Titretableau"/>
-              <w:jc w:val="left"/>
             </w:pPr>
             <w:r>
               <w:rPr>
@@ -674,6 +674,7 @@
           </w:tcPr>
           <w:p>
             <w:pPr>
+              <w:jc w:val="center"/>
               <w:rPr>
                 <w:b/>
                 <w:bCs/>
@@ -685,7 +686,6 @@
                   </w14:srgbClr>
                 </w14:shadow>
               </w:rPr>
-              <w:jc w:val="center"/>
             </w:pPr>
           </w:p>
         </w:tc>
@@ -697,6 +697,7 @@
           </w:tcPr>
           <w:p>
             <w:pPr>
+              <w:jc w:val="center"/>
               <w:rPr>
                 <w:b/>
                 <w:bCs/>
@@ -709,7 +710,6 @@
                   </w14:srgbClr>
                 </w14:shadow>
               </w:rPr>
-              <w:jc w:val="center"/>
             </w:pPr>
             <w:r>
               <w:rPr>
@@ -722,16 +722,16 @@
                 </w14:shadow>
               </w:rPr>
               <w:drawing>
-                <wp:inline distT="0" distB="0" distL="0" distR="0">
+                <wp:inline distT="0" distB="0" distL="0" distR="0" wp14:anchorId="12DDC5FB" wp14:editId="6100D957">
                   <wp:extent cx="228600" cy="228600"/>
                   <wp:effectExtent l="0" t="0" r="0" b="0"/>
                   <wp:docPr id="1565155505" name="Graphique 9" descr="Enveloppe avec un remplissage uni"/>
                   <wp:cNvGraphicFramePr>
-                    <a:graphicFrameLocks noChangeAspect="1"/>
+                    <a:graphicFrameLocks xmlns:a="http://schemas.openxmlformats.org/drawingml/2006/main" noChangeAspect="1"/>
                   </wp:cNvGraphicFramePr>
-                  <a:graphic>
+                  <a:graphic xmlns:a="http://schemas.openxmlformats.org/drawingml/2006/main">
                     <a:graphicData uri="http://schemas.openxmlformats.org/drawingml/2006/picture">
-                      <pic:pic>
+                      <pic:pic xmlns:pic="http://schemas.openxmlformats.org/drawingml/2006/picture">
                         <pic:nvPicPr>
                           <pic:cNvPr id="1609260001" name="Graphique 1609260001" descr="Enveloppe avec un remplissage uni"/>
                           <pic:cNvPicPr/>
@@ -740,7 +740,7 @@
                           <a:blip r:embed="rId12">
                             <a:extLst>
                               <a:ext uri="{96DAC541-7B7A-43D3-8B79-37D633B846F1}">
-                                <asvg:svgBlip r:embed="rId13"/>
+                                <asvg:svgBlip xmlns:asvg="http://schemas.microsoft.com/office/drawing/2016/SVG/main" r:embed="rId13"/>
                               </a:ext>
                             </a:extLst>
                           </a:blip>
@@ -840,7 +840,7 @@
               <mc:AlternateContent>
                 <mc:Choice Requires="wps">
                   <w:drawing>
-                    <wp:anchor distT="0" distB="0" distL="114300" distR="114300" simplePos="0" relativeHeight="251660288" behindDoc="0" locked="0" layoutInCell="1" allowOverlap="1">
+                    <wp:anchor distT="0" distB="0" distL="114300" distR="114300" simplePos="0" relativeHeight="251660288" behindDoc="0" locked="0" layoutInCell="1" allowOverlap="1" wp14:anchorId="789ED06B" wp14:editId="7FAE95B3">
                       <wp:simplePos x="0" y="0"/>
                       <wp:positionH relativeFrom="column">
                         <wp:posOffset>23495</wp:posOffset>
@@ -853,7 +853,7 @@
                       <wp:wrapNone/>
                       <wp:docPr id="1898281706" name="Connecteur droit 19"/>
                       <wp:cNvGraphicFramePr/>
-                      <a:graphic>
+                      <a:graphic xmlns:a="http://schemas.openxmlformats.org/drawingml/2006/main">
                         <a:graphicData uri="http://schemas.microsoft.com/office/word/2010/wordprocessingShape">
                           <wps:wsp>
                             <wps:cNvCnPr/>
@@ -894,7 +894,7 @@
                     </wp:anchor>
                   </w:drawing>
                 </mc:Choice>
-                <mc:Fallback>
+                <mc:Fallback xmlns:a="http://schemas.openxmlformats.org/drawingml/2006/main" xmlns:a14="http://schemas.microsoft.com/office/drawing/2010/main" xmlns:asvg="http://schemas.microsoft.com/office/drawing/2016/SVG/main" xmlns:pic="http://schemas.openxmlformats.org/drawingml/2006/picture">
                   <w:pict>
                     <v:line id="Connecteur droit 19" style="position:absolute;z-index:251660288;visibility:visible;mso-wrap-style:square;mso-width-percent:0;mso-height-percent:0;mso-wrap-distance-left:9pt;mso-wrap-distance-top:0;mso-wrap-distance-right:9pt;mso-wrap-distance-bottom:0;mso-position-horizontal:absolute;mso-position-horizontal-relative:text;mso-position-vertical:absolute;mso-position-vertical-relative:text;mso-width-percent:0;mso-height-percent:0;mso-width-relative:margin;mso-height-relative:margin" o:spid="_x0000_s1026" strokecolor="#156082 [3204]" strokeweight="1pt" from="1.85pt,-2.9pt" to="1.85pt,18.6pt">
                       <v:stroke joinstyle="miter"/>
@@ -913,6 +913,7 @@
           </w:tcPr>
           <w:p>
             <w:pPr>
+              <w:jc w:val="center"/>
               <w:rPr>
                 <w:b/>
                 <w:bCs/>
@@ -925,7 +926,6 @@
                   </w14:srgbClr>
                 </w14:shadow>
               </w:rPr>
-              <w:jc w:val="center"/>
             </w:pPr>
             <w:r>
               <w:rPr>
@@ -938,16 +938,16 @@
                 </w14:shadow>
               </w:rPr>
               <w:drawing>
-                <wp:inline distT="0" distB="0" distL="0" distR="0">
+                <wp:inline distT="0" distB="0" distL="0" distR="0" wp14:anchorId="67B1E58B" wp14:editId="2EBFE688">
                   <wp:extent cx="228600" cy="228600"/>
                   <wp:effectExtent l="0" t="0" r="0" b="0"/>
                   <wp:docPr id="1811616880" name="Graphique 10" descr="Combiné avec un remplissage uni"/>
                   <wp:cNvGraphicFramePr>
-                    <a:graphicFrameLocks noChangeAspect="1"/>
+                    <a:graphicFrameLocks xmlns:a="http://schemas.openxmlformats.org/drawingml/2006/main" noChangeAspect="1"/>
                   </wp:cNvGraphicFramePr>
-                  <a:graphic>
+                  <a:graphic xmlns:a="http://schemas.openxmlformats.org/drawingml/2006/main">
                     <a:graphicData uri="http://schemas.openxmlformats.org/drawingml/2006/picture">
-                      <pic:pic>
+                      <pic:pic xmlns:pic="http://schemas.openxmlformats.org/drawingml/2006/picture">
                         <pic:nvPicPr>
                           <pic:cNvPr id="1477145853" name="Graphique 1477145853" descr="Combiné avec un remplissage uni"/>
                           <pic:cNvPicPr/>
@@ -956,7 +956,7 @@
                           <a:blip r:embed="rId14">
                             <a:extLst>
                               <a:ext uri="{96DAC541-7B7A-43D3-8B79-37D633B846F1}">
-                                <asvg:svgBlip r:embed="rId15"/>
+                                <asvg:svgBlip xmlns:asvg="http://schemas.microsoft.com/office/drawing/2016/SVG/main" r:embed="rId15"/>
                               </a:ext>
                             </a:extLst>
                           </a:blip>
@@ -1026,6 +1026,7 @@
           </w:tcPr>
           <w:p>
             <w:pPr>
+              <w:jc w:val="center"/>
               <w:rPr>
                 <w:b/>
                 <w:bCs/>
@@ -1038,7 +1039,6 @@
                   </w14:srgbClr>
                 </w14:shadow>
               </w:rPr>
-              <w:jc w:val="center"/>
             </w:pPr>
             <w:r>
               <w:rPr>
@@ -1057,7 +1057,7 @@
               <mc:AlternateContent>
                 <mc:Choice Requires="wps">
                   <w:drawing>
-                    <wp:anchor distT="0" distB="0" distL="114300" distR="114300" simplePos="0" relativeHeight="251662336" behindDoc="0" locked="0" layoutInCell="1" allowOverlap="1">
+                    <wp:anchor distT="0" distB="0" distL="114300" distR="114300" simplePos="0" relativeHeight="251662336" behindDoc="0" locked="0" layoutInCell="1" allowOverlap="1" wp14:anchorId="12FBAB80" wp14:editId="5BEF1AE6">
                       <wp:simplePos x="0" y="0"/>
                       <wp:positionH relativeFrom="column">
                         <wp:posOffset>3175</wp:posOffset>
@@ -1070,7 +1070,7 @@
                       <wp:wrapNone/>
                       <wp:docPr id="1699999375" name="Connecteur droit 19"/>
                       <wp:cNvGraphicFramePr/>
-                      <a:graphic>
+                      <a:graphic xmlns:a="http://schemas.openxmlformats.org/drawingml/2006/main">
                         <a:graphicData uri="http://schemas.microsoft.com/office/word/2010/wordprocessingShape">
                           <wps:wsp>
                             <wps:cNvCnPr/>
@@ -1115,7 +1115,7 @@
                     </wp:anchor>
                   </w:drawing>
                 </mc:Choice>
-                <mc:Fallback>
+                <mc:Fallback xmlns:a="http://schemas.openxmlformats.org/drawingml/2006/main" xmlns:a14="http://schemas.microsoft.com/office/drawing/2010/main" xmlns:asvg="http://schemas.microsoft.com/office/drawing/2016/SVG/main" xmlns:pic="http://schemas.openxmlformats.org/drawingml/2006/picture">
                   <w:pict>
                     <v:line id="Connecteur droit 19" style="position:absolute;z-index:251662336;visibility:visible;mso-wrap-style:square;mso-width-percent:0;mso-height-percent:0;mso-wrap-distance-left:9pt;mso-wrap-distance-top:0;mso-wrap-distance-right:9pt;mso-wrap-distance-bottom:0;mso-position-horizontal:absolute;mso-position-horizontal-relative:text;mso-position-vertical:absolute;mso-position-vertical-relative:text;mso-width-percent:0;mso-height-percent:0;mso-width-relative:margin;mso-height-relative:margin" o:spid="_x0000_s1026" strokecolor="#156082 [3204]" strokeweight="1pt" from=".25pt,-2.8pt" to=".25pt,18.7pt">
                       <v:stroke joinstyle="miter"/>
@@ -1134,6 +1134,7 @@
           </w:tcPr>
           <w:p>
             <w:pPr>
+              <w:jc w:val="center"/>
               <w:rPr>
                 <w:b/>
                 <w:bCs/>
@@ -1146,7 +1147,6 @@
                   </w14:srgbClr>
                 </w14:shadow>
               </w:rPr>
-              <w:jc w:val="center"/>
             </w:pPr>
             <w:r>
               <w:rPr>
@@ -1159,16 +1159,16 @@
                 </w14:shadow>
               </w:rPr>
               <w:drawing>
-                <wp:inline distT="0" distB="0" distL="0" distR="0">
+                <wp:inline distT="0" distB="0" distL="0" distR="0" wp14:anchorId="7EE7DBBE" wp14:editId="1FE60156">
                   <wp:extent cx="285750" cy="285750"/>
                   <wp:effectExtent l="0" t="0" r="6350" b="0"/>
                   <wp:docPr id="922607021" name="Graphique 10" descr="Internet avec un remplissage uni"/>
                   <wp:cNvGraphicFramePr>
-                    <a:graphicFrameLocks noChangeAspect="1"/>
+                    <a:graphicFrameLocks xmlns:a="http://schemas.openxmlformats.org/drawingml/2006/main" noChangeAspect="1"/>
                   </wp:cNvGraphicFramePr>
-                  <a:graphic>
+                  <a:graphic xmlns:a="http://schemas.openxmlformats.org/drawingml/2006/main">
                     <a:graphicData uri="http://schemas.openxmlformats.org/drawingml/2006/picture">
-                      <pic:pic>
+                      <pic:pic xmlns:pic="http://schemas.openxmlformats.org/drawingml/2006/picture">
                         <pic:nvPicPr>
                           <pic:cNvPr id="922607021" name="Graphique 10" descr="Internet avec un remplissage uni"/>
                           <pic:cNvPicPr/>
@@ -1177,7 +1177,7 @@
                           <a:blip r:embed="rId16">
                             <a:extLst>
                               <a:ext uri="{96DAC541-7B7A-43D3-8B79-37D633B846F1}">
-                                <asvg:svgBlip r:embed="rId17"/>
+                                <asvg:svgBlip xmlns:asvg="http://schemas.microsoft.com/office/drawing/2016/SVG/main" r:embed="rId17"/>
                               </a:ext>
                             </a:extLst>
                           </a:blip>
@@ -1246,12 +1246,12 @@
         <w:tblpPr w:leftFromText="141" w:rightFromText="141" w:vertAnchor="text" w:horzAnchor="margin" w:tblpXSpec="center" w:tblpY="540"/>
         <w:tblW w:w="9639" w:type="dxa"/>
         <w:tblBorders>
-          <w:top w:val="none" w:color="auto" w:sz="0" w:space="0"/>
-          <w:left w:val="none" w:color="auto" w:sz="0" w:space="0"/>
-          <w:bottom w:val="none" w:color="auto" w:sz="0" w:space="0"/>
-          <w:right w:val="none" w:color="auto" w:sz="0" w:space="0"/>
-          <w:insideH w:val="single" w:color="C0B6FF" w:sz="8" w:space="0"/>
-          <w:insideV w:val="none" w:color="auto" w:sz="0" w:space="0"/>
+          <w:top w:val="none" w:sz="0" w:space="0" w:color="auto"/>
+          <w:left w:val="none" w:sz="0" w:space="0" w:color="auto"/>
+          <w:bottom w:val="none" w:sz="0" w:space="0" w:color="auto"/>
+          <w:right w:val="none" w:sz="0" w:space="0" w:color="auto"/>
+          <w:insideH w:val="single" w:sz="8" w:space="0" w:color="C0B6FF"/>
+          <w:insideV w:val="none" w:sz="0" w:space="0" w:color="auto"/>
         </w:tblBorders>
         <w:shd w:val="clear" w:color="auto" w:fill="FFFFFF" w:themeFill="background1"/>
         <w:tblCellMar>
@@ -1260,7 +1260,7 @@
           <w:bottom w:w="227" w:type="dxa"/>
           <w:right w:w="57" w:type="dxa"/>
         </w:tblCellMar>
-        <w:tblLook w:firstRow="1" w:lastRow="0" w:firstColumn="1" w:lastColumn="0" w:noHBand="0" w:noVBand="1" w:val="04A0"/>
+        <w:tblLook w:val="04A0" w:firstRow="1" w:lastRow="0" w:firstColumn="1" w:lastColumn="0" w:noHBand="0" w:noVBand="1"/>
       </w:tblPr>
       <w:tblGrid>
         <w:gridCol w:w="1140"/>
@@ -1278,6 +1278,7 @@
             <w:pPr>
               <w:pStyle w:val="Intrieurtableau"/>
               <w:numPr>
+                <w:ilvl w:val="0"/>
                 <w:numId w:val="0"/>
               </w:numPr>
               <w:jc w:val="right"/>
@@ -1290,16 +1291,16 @@
                 <w:color w:val="1D2263"/>
               </w:rPr>
               <w:drawing>
-                <wp:inline distT="0" distB="0" distL="0" distR="0">
+                <wp:inline distT="0" distB="0" distL="0" distR="0" wp14:anchorId="55CDF6B7" wp14:editId="597EA657">
                   <wp:extent cx="435610" cy="435610"/>
                   <wp:effectExtent l="0" t="0" r="0" b="0"/>
                   <wp:docPr id="160019625" name="Image 11" descr="Une image contenant verre à main, miroir, intérieur&#10;&#10;Description générée automatiquement"/>
                   <wp:cNvGraphicFramePr>
-                    <a:graphicFrameLocks noChangeAspect="1"/>
+                    <a:graphicFrameLocks xmlns:a="http://schemas.openxmlformats.org/drawingml/2006/main" noChangeAspect="1"/>
                   </wp:cNvGraphicFramePr>
-                  <a:graphic>
+                  <a:graphic xmlns:a="http://schemas.openxmlformats.org/drawingml/2006/main">
                     <a:graphicData uri="http://schemas.openxmlformats.org/drawingml/2006/picture">
-                      <pic:pic>
+                      <pic:pic xmlns:pic="http://schemas.openxmlformats.org/drawingml/2006/picture">
                         <pic:nvPicPr>
                           <pic:cNvPr id="96069499" name="Image 11" descr="Une image contenant verre à main, miroir, intérieur&#10;&#10;Description générée automatiquement"/>
                           <pic:cNvPicPr/>
@@ -1308,7 +1309,7 @@
                           <a:blip r:embed="rId18" cstate="print">
                             <a:extLst>
                               <a:ext uri="{28A0092B-C50C-407E-A947-70E740481C1C}">
-                                <a14:useLocalDpi val="0"/>
+                                <a14:useLocalDpi xmlns:a14="http://schemas.microsoft.com/office/drawing/2010/main" val="0"/>
                               </a:ext>
                             </a:extLst>
                           </a:blip>
@@ -1344,6 +1345,7 @@
             <w:pPr>
               <w:pStyle w:val="Intrieurtableau"/>
               <w:numPr>
+                <w:ilvl w:val="0"/>
                 <w:numId w:val="0"/>
               </w:numPr>
             </w:pPr>
@@ -1401,13 +1403,14 @@
           </w:tcPr>
           <w:p>
             <w:pPr>
-              <w:rPr>
-                <w:lang w:val="en-US"/>
-              </w:rPr>
               <w:pStyle w:val="Intrieurtableau"/>
               <w:numPr>
+                <w:ilvl w:val="0"/>
                 <w:numId w:val="0"/>
               </w:numPr>
+              <w:rPr>
+                <w:lang w:val="en-US"/>
+              </w:rPr>
             </w:pPr>
             <w:r>
               <w:rPr>
@@ -1420,7 +1423,7 @@
               <mc:AlternateContent>
                 <mc:Choice Requires="wps">
                   <w:drawing>
-                    <wp:anchor distT="0" distB="0" distL="114300" distR="114300" simplePos="0" relativeHeight="251664384" behindDoc="1" locked="0" layoutInCell="1" allowOverlap="1">
+                    <wp:anchor distT="0" distB="0" distL="114300" distR="114300" simplePos="0" relativeHeight="251664384" behindDoc="1" locked="0" layoutInCell="1" allowOverlap="1" wp14:anchorId="6AC04BF8" wp14:editId="6E2F464D">
                       <wp:simplePos x="0" y="0"/>
                       <wp:positionH relativeFrom="column">
                         <wp:posOffset>-1164590</wp:posOffset>
@@ -1433,7 +1436,7 @@
                       <wp:wrapNone/>
                       <wp:docPr id="882804066" name="Rectangle 21"/>
                       <wp:cNvGraphicFramePr/>
-                      <a:graphic>
+                      <a:graphic xmlns:a="http://schemas.openxmlformats.org/drawingml/2006/main">
                         <a:graphicData uri="http://schemas.microsoft.com/office/word/2010/wordprocessingShape">
                           <wps:wsp>
                             <wps:cNvSpPr/>
@@ -1487,7 +1490,7 @@
                     </wp:anchor>
                   </w:drawing>
                 </mc:Choice>
-                <mc:Fallback>
+                <mc:Fallback xmlns:a="http://schemas.openxmlformats.org/drawingml/2006/main" xmlns:a14="http://schemas.microsoft.com/office/drawing/2010/main" xmlns:asvg="http://schemas.microsoft.com/office/drawing/2016/SVG/main" xmlns:pic="http://schemas.openxmlformats.org/drawingml/2006/picture">
                   <w:pict>
                     <v:rect id="Rectangle 21" style="position:absolute;margin-left:-91.7pt;margin-top:-57.6pt;width:457pt;height:174.6pt;z-index:-251652096;visibility:visible;mso-wrap-style:square;mso-width-percent:0;mso-height-percent:0;mso-wrap-distance-left:9pt;mso-wrap-distance-top:0;mso-wrap-distance-right:9pt;mso-wrap-distance-bottom:0;mso-position-horizontal:absolute;mso-position-horizontal-relative:text;mso-position-vertical:absolute;mso-position-vertical-relative:text;mso-width-percent:0;mso-height-percent:0;mso-width-relative:margin;mso-height-relative:margin;v-text-anchor:middle" o:spid="_x0000_s1026" fillcolor="#156082 [3204]" strokecolor="#030e13 [484]" strokeweight="1pt">
                       <v:shadow on="t" type="perspective" color="#6165c3" opacity="19005f" offset="0,2.0235mm" origin=",-.5" matrix="66847f,,,66847f"/>
@@ -1538,6 +1541,7 @@
             <w:pPr>
               <w:pStyle w:val="Intrieurtableau"/>
               <w:numPr>
+                <w:ilvl w:val="0"/>
                 <w:numId w:val="0"/>
               </w:numPr>
             </w:pPr>
@@ -1581,6 +1585,7 @@
             <w:pPr>
               <w:pStyle w:val="Intrieurtableau"/>
               <w:numPr>
+                <w:ilvl w:val="0"/>
                 <w:numId w:val="0"/>
               </w:numPr>
             </w:pPr>
@@ -1605,7 +1610,7 @@
           <w:noProof/>
         </w:rPr>
         <w:drawing>
-          <wp:anchor distT="114300" distB="114300" distL="114300" distR="114300" simplePos="0" relativeHeight="251657214" behindDoc="0" locked="0" layoutInCell="1" hidden="0" allowOverlap="1">
+          <wp:anchor distT="114300" distB="114300" distL="114300" distR="114300" simplePos="0" relativeHeight="251657214" behindDoc="0" locked="0" layoutInCell="1" hidden="0" allowOverlap="1" wp14:anchorId="26A8F6AE" wp14:editId="3B0C2AAE">
             <wp:simplePos x="0" y="0"/>
             <wp:positionH relativeFrom="column">
               <wp:posOffset>3511550</wp:posOffset>
@@ -1618,9 +1623,9 @@
             <wp:wrapNone/>
             <wp:docPr id="1069436006" name="image1.png"/>
             <wp:cNvGraphicFramePr/>
-            <a:graphic>
+            <a:graphic xmlns:a="http://schemas.openxmlformats.org/drawingml/2006/main">
               <a:graphicData uri="http://schemas.openxmlformats.org/drawingml/2006/picture">
-                <pic:pic>
+                <pic:pic xmlns:pic="http://schemas.openxmlformats.org/drawingml/2006/picture">
                   <pic:nvPicPr>
                     <pic:cNvPr id="1069436006" name="image1.png"/>
                     <pic:cNvPicPr preferRelativeResize="0"/>
@@ -1629,7 +1634,7 @@
                     <a:blip r:embed="rId19" cstate="print">
                       <a:extLst>
                         <a:ext uri="{28A0092B-C50C-407E-A947-70E740481C1C}">
-                          <a14:useLocalDpi val="0"/>
+                          <a14:useLocalDpi xmlns:a14="http://schemas.microsoft.com/office/drawing/2010/main" val="0"/>
                         </a:ext>
                       </a:extLst>
                     </a:blip>
@@ -1683,23 +1688,23 @@
         <w:tblStyle w:val="TableGrid"/>
         <w:tblW w:w="10514" w:type="dxa"/>
         <w:tblBorders>
-          <w:top w:val="none" w:color="auto" w:sz="0" w:space="0"/>
-          <w:left w:val="none" w:color="auto" w:sz="0" w:space="0"/>
-          <w:bottom w:val="none" w:color="auto" w:sz="0" w:space="0"/>
-          <w:right w:val="none" w:color="auto" w:sz="0" w:space="0"/>
-          <w:insideH w:val="none" w:color="auto" w:sz="0" w:space="0"/>
-          <w:insideV w:val="none" w:color="auto" w:sz="0" w:space="0"/>
+          <w:top w:val="none" w:sz="0" w:space="0" w:color="auto"/>
+          <w:left w:val="none" w:sz="0" w:space="0" w:color="auto"/>
+          <w:bottom w:val="none" w:sz="0" w:space="0" w:color="auto"/>
+          <w:right w:val="none" w:sz="0" w:space="0" w:color="auto"/>
+          <w:insideH w:val="none" w:sz="0" w:space="0" w:color="auto"/>
+          <w:insideV w:val="none" w:sz="0" w:space="0" w:color="auto"/>
         </w:tblBorders>
         <w:shd w:val="clear" w:color="auto" w:fill="FFFFFF" w:themeFill="background1"/>
         <w:tblCellMar>
           <w:top w:w="113" w:type="dxa"/>
           <w:bottom w:w="113" w:type="dxa"/>
         </w:tblCellMar>
-        <w:tblLook w:firstRow="1" w:lastRow="0" w:firstColumn="1" w:lastColumn="0" w:noHBand="0" w:noVBand="1" w:val="04A0"/>
+        <w:tblLook w:val="04A0" w:firstRow="1" w:lastRow="0" w:firstColumn="1" w:lastColumn="0" w:noHBand="0" w:noVBand="1"/>
       </w:tblPr>
       <w:tblGrid>
         <w:gridCol w:w="876"/>
-        <w:gridCol w:w="1"/>
+        <w:gridCol w:w="1534"/>
         <w:gridCol w:w="8046"/>
         <w:gridCol w:w="58"/>
       </w:tblGrid>
@@ -1728,16 +1733,16 @@
                 <w:color w:val="1D2263"/>
               </w:rPr>
               <w:drawing>
-                <wp:inline distT="0" distB="0" distL="0" distR="0">
+                <wp:inline distT="0" distB="0" distL="0" distR="0" wp14:anchorId="3CD46CA7" wp14:editId="3C590940">
                   <wp:extent cx="419100" cy="419100"/>
                   <wp:effectExtent l="0" t="0" r="0" b="0"/>
-                  <wp:docPr id="1226535744" name="Image 11" descr="Une image contenant objets en métal, vitesse, cercle, roue&#10;&#10;Description générée automatiquement"/>
+                  <wp:docPr id="843910207" name="Image 11" descr="Une image contenant objets en métal, vitesse, cercle, roue&#10;&#10;Description générée automatiquement"/>
                   <wp:cNvGraphicFramePr>
-                    <a:graphicFrameLocks noChangeAspect="1"/>
+                    <a:graphicFrameLocks xmlns:a="http://schemas.openxmlformats.org/drawingml/2006/main" noChangeAspect="1"/>
                   </wp:cNvGraphicFramePr>
-                  <a:graphic>
+                  <a:graphic xmlns:a="http://schemas.openxmlformats.org/drawingml/2006/main">
                     <a:graphicData uri="http://schemas.openxmlformats.org/drawingml/2006/picture">
-                      <pic:pic>
+                      <pic:pic xmlns:pic="http://schemas.openxmlformats.org/drawingml/2006/picture">
                         <pic:nvPicPr>
                           <pic:cNvPr id="1226535744" name="Image 11" descr="Une image contenant objets en métal, vitesse, cercle, roue&#10;&#10;Description générée automatiquement"/>
                           <pic:cNvPicPr/>
@@ -1746,7 +1751,7 @@
                           <a:blip r:embed="rId20" cstate="print">
                             <a:extLst>
                               <a:ext uri="{28A0092B-C50C-407E-A947-70E740481C1C}">
-                                <a14:useLocalDpi val="0"/>
+                                <a14:useLocalDpi xmlns:a14="http://schemas.microsoft.com/office/drawing/2010/main" val="0"/>
                               </a:ext>
                             </a:extLst>
                           </a:blip>
@@ -1857,11 +1862,11 @@
       <w:tr>
         <w:tblPrEx>
           <w:tblBorders>
-            <w:top w:val="single" w:color="C0B6FF" w:sz="4" w:space="0"/>
-            <w:left w:val="single" w:color="C0B6FF" w:sz="4" w:space="0"/>
-            <w:bottom w:val="single" w:color="C0B6FF" w:sz="4" w:space="0"/>
-            <w:right w:val="single" w:color="C0B6FF" w:sz="4" w:space="0"/>
-            <w:insideH w:val="single" w:color="C0B6FF" w:sz="4" w:space="0"/>
+            <w:top w:val="single" w:sz="4" w:space="0" w:color="C0B6FF"/>
+            <w:left w:val="single" w:sz="4" w:space="0" w:color="C0B6FF"/>
+            <w:bottom w:val="single" w:sz="4" w:space="0" w:color="C0B6FF"/>
+            <w:right w:val="single" w:sz="4" w:space="0" w:color="C0B6FF"/>
+            <w:insideH w:val="single" w:sz="4" w:space="0" w:color="C0B6FF"/>
           </w:tblBorders>
           <w:shd w:val="clear" w:color="auto" w:fill="auto"/>
         </w:tblPrEx>
@@ -1877,6 +1882,7 @@
           </w:tcPr>
           <w:p>
             <w:pPr>
+              <w:jc w:val="right"/>
               <w:rPr>
                 <w:b/>
                 <w:bCs/>
@@ -1884,7 +1890,6 @@
                 <w:sz w:val="36"/>
                 <w:szCs w:val="36"/>
               </w:rPr>
-              <w:jc w:val="right"/>
             </w:pPr>
             <w:r>
               <w:rPr>
@@ -1904,6 +1909,7 @@
             <w:pPr>
               <w:pStyle w:val="Intrieurtableau"/>
               <w:numPr>
+                <w:ilvl w:val="0"/>
                 <w:numId w:val="0"/>
               </w:numPr>
             </w:pPr>
@@ -1919,11 +1925,11 @@
       <w:tr>
         <w:tblPrEx>
           <w:tblBorders>
-            <w:top w:val="single" w:color="C0B6FF" w:sz="4" w:space="0"/>
-            <w:left w:val="single" w:color="C0B6FF" w:sz="4" w:space="0"/>
-            <w:bottom w:val="single" w:color="C0B6FF" w:sz="4" w:space="0"/>
-            <w:right w:val="single" w:color="C0B6FF" w:sz="4" w:space="0"/>
-            <w:insideH w:val="single" w:color="C0B6FF" w:sz="4" w:space="0"/>
+            <w:top w:val="single" w:sz="4" w:space="0" w:color="C0B6FF"/>
+            <w:left w:val="single" w:sz="4" w:space="0" w:color="C0B6FF"/>
+            <w:bottom w:val="single" w:sz="4" w:space="0" w:color="C0B6FF"/>
+            <w:right w:val="single" w:sz="4" w:space="0" w:color="C0B6FF"/>
+            <w:insideH w:val="single" w:sz="4" w:space="0" w:color="C0B6FF"/>
           </w:tblBorders>
           <w:shd w:val="clear" w:color="auto" w:fill="auto"/>
         </w:tblPrEx>
@@ -1939,6 +1945,7 @@
           </w:tcPr>
           <w:p>
             <w:pPr>
+              <w:jc w:val="right"/>
               <w:rPr>
                 <w:b/>
                 <w:bCs/>
@@ -1946,11 +1953,11 @@
                 <w:sz w:val="36"/>
                 <w:szCs w:val="36"/>
               </w:rPr>
-              <w:jc w:val="right"/>
             </w:pPr>
             <w:r>
               <w:rPr>
                 <w:b/>
+                <w:bCs/>
                 <w:color w:val="1D2263"/>
               </w:rPr>
               <w:t>Technologies</w:t>
@@ -1965,6 +1972,7 @@
             <w:pPr>
               <w:pStyle w:val="Intrieurtableau"/>
               <w:numPr>
+                <w:ilvl w:val="0"/>
                 <w:numId w:val="0"/>
               </w:numPr>
             </w:pPr>
@@ -1980,11 +1988,11 @@
       <w:tr>
         <w:tblPrEx>
           <w:tblBorders>
-            <w:top w:val="single" w:color="C0B6FF" w:sz="4" w:space="0"/>
-            <w:left w:val="single" w:color="C0B6FF" w:sz="4" w:space="0"/>
-            <w:bottom w:val="single" w:color="C0B6FF" w:sz="4" w:space="0"/>
-            <w:right w:val="single" w:color="C0B6FF" w:sz="4" w:space="0"/>
-            <w:insideH w:val="single" w:color="C0B6FF" w:sz="4" w:space="0"/>
+            <w:top w:val="single" w:sz="4" w:space="0" w:color="C0B6FF"/>
+            <w:left w:val="single" w:sz="4" w:space="0" w:color="C0B6FF"/>
+            <w:bottom w:val="single" w:sz="4" w:space="0" w:color="C0B6FF"/>
+            <w:right w:val="single" w:sz="4" w:space="0" w:color="C0B6FF"/>
+            <w:insideH w:val="single" w:sz="4" w:space="0" w:color="C0B6FF"/>
           </w:tblBorders>
           <w:shd w:val="clear" w:color="auto" w:fill="auto"/>
         </w:tblPrEx>
@@ -2000,12 +2008,12 @@
           </w:tcPr>
           <w:p>
             <w:pPr>
+              <w:jc w:val="right"/>
               <w:rPr>
                 <w:b/>
                 <w:bCs/>
                 <w:color w:val="1D2263"/>
               </w:rPr>
-              <w:jc w:val="right"/>
             </w:pPr>
             <w:r>
               <w:rPr>
@@ -2025,6 +2033,7 @@
             <w:pPr>
               <w:pStyle w:val="Intrieurtableau"/>
               <w:numPr>
+                <w:ilvl w:val="0"/>
                 <w:numId w:val="0"/>
               </w:numPr>
             </w:pPr>
@@ -2040,11 +2049,11 @@
       <w:tr>
         <w:tblPrEx>
           <w:tblBorders>
-            <w:top w:val="single" w:color="C0B6FF" w:sz="4" w:space="0"/>
-            <w:left w:val="single" w:color="C0B6FF" w:sz="4" w:space="0"/>
-            <w:bottom w:val="single" w:color="C0B6FF" w:sz="4" w:space="0"/>
-            <w:right w:val="single" w:color="C0B6FF" w:sz="4" w:space="0"/>
-            <w:insideH w:val="single" w:color="C0B6FF" w:sz="4" w:space="0"/>
+            <w:top w:val="single" w:sz="4" w:space="0" w:color="C0B6FF"/>
+            <w:left w:val="single" w:sz="4" w:space="0" w:color="C0B6FF"/>
+            <w:bottom w:val="single" w:sz="4" w:space="0" w:color="C0B6FF"/>
+            <w:right w:val="single" w:sz="4" w:space="0" w:color="C0B6FF"/>
+            <w:insideH w:val="single" w:sz="4" w:space="0" w:color="C0B6FF"/>
           </w:tblBorders>
           <w:shd w:val="clear" w:color="auto" w:fill="auto"/>
         </w:tblPrEx>
@@ -2060,12 +2069,12 @@
           </w:tcPr>
           <w:p>
             <w:pPr>
+              <w:jc w:val="right"/>
               <w:rPr>
                 <w:b/>
                 <w:bCs/>
                 <w:color w:val="1D2263"/>
               </w:rPr>
-              <w:jc w:val="right"/>
             </w:pPr>
             <w:r>
               <w:rPr>
@@ -2085,6 +2094,7 @@
             <w:pPr>
               <w:pStyle w:val="Intrieurtableau"/>
               <w:numPr>
+                <w:ilvl w:val="0"/>
                 <w:numId w:val="0"/>
               </w:numPr>
             </w:pPr>
@@ -2097,11 +2107,11 @@
       <w:tr>
         <w:tblPrEx>
           <w:tblBorders>
-            <w:top w:val="single" w:color="C0B6FF" w:sz="4" w:space="0"/>
-            <w:left w:val="single" w:color="C0B6FF" w:sz="4" w:space="0"/>
-            <w:bottom w:val="single" w:color="C0B6FF" w:sz="4" w:space="0"/>
-            <w:right w:val="single" w:color="C0B6FF" w:sz="4" w:space="0"/>
-            <w:insideH w:val="single" w:color="C0B6FF" w:sz="4" w:space="0"/>
+            <w:top w:val="single" w:sz="4" w:space="0" w:color="C0B6FF"/>
+            <w:left w:val="single" w:sz="4" w:space="0" w:color="C0B6FF"/>
+            <w:bottom w:val="single" w:sz="4" w:space="0" w:color="C0B6FF"/>
+            <w:right w:val="single" w:sz="4" w:space="0" w:color="C0B6FF"/>
+            <w:insideH w:val="single" w:sz="4" w:space="0" w:color="C0B6FF"/>
           </w:tblBorders>
           <w:shd w:val="clear" w:color="auto" w:fill="auto"/>
         </w:tblPrEx>
@@ -2117,12 +2127,12 @@
           </w:tcPr>
           <w:p>
             <w:pPr>
+              <w:jc w:val="right"/>
               <w:rPr>
                 <w:b/>
                 <w:bCs/>
                 <w:color w:val="1D2263"/>
               </w:rPr>
-              <w:jc w:val="right"/>
             </w:pPr>
             <w:r>
               <w:rPr>
@@ -2142,6 +2152,7 @@
             <w:pPr>
               <w:pStyle w:val="Intrieurtableau"/>
               <w:numPr>
+                <w:ilvl w:val="0"/>
                 <w:numId w:val="0"/>
               </w:numPr>
             </w:pPr>
@@ -2172,19 +2183,19 @@
         <w:tblStyle w:val="TableGrid"/>
         <w:tblW w:w="10514" w:type="dxa"/>
         <w:tblBorders>
-          <w:top w:val="none" w:color="auto" w:sz="0" w:space="0"/>
-          <w:left w:val="none" w:color="auto" w:sz="0" w:space="0"/>
-          <w:bottom w:val="none" w:color="auto" w:sz="0" w:space="0"/>
-          <w:right w:val="none" w:color="auto" w:sz="0" w:space="0"/>
-          <w:insideH w:val="none" w:color="auto" w:sz="0" w:space="0"/>
-          <w:insideV w:val="none" w:color="auto" w:sz="0" w:space="0"/>
+          <w:top w:val="none" w:sz="0" w:space="0" w:color="auto"/>
+          <w:left w:val="none" w:sz="0" w:space="0" w:color="auto"/>
+          <w:bottom w:val="none" w:sz="0" w:space="0" w:color="auto"/>
+          <w:right w:val="none" w:sz="0" w:space="0" w:color="auto"/>
+          <w:insideH w:val="none" w:sz="0" w:space="0" w:color="auto"/>
+          <w:insideV w:val="none" w:sz="0" w:space="0" w:color="auto"/>
         </w:tblBorders>
         <w:shd w:val="clear" w:color="auto" w:fill="FFFFFF" w:themeFill="background1"/>
         <w:tblCellMar>
           <w:top w:w="113" w:type="dxa"/>
           <w:bottom w:w="113" w:type="dxa"/>
         </w:tblCellMar>
-        <w:tblLook w:firstRow="1" w:lastRow="0" w:firstColumn="1" w:lastColumn="0" w:noHBand="0" w:noVBand="1" w:val="04A0"/>
+        <w:tblLook w:val="04A0" w:firstRow="1" w:lastRow="0" w:firstColumn="1" w:lastColumn="0" w:noHBand="0" w:noVBand="1"/>
       </w:tblPr>
       <w:tblGrid>
         <w:gridCol w:w="876"/>
@@ -2214,17 +2225,18 @@
                 <w:noProof/>
                 <w:color w:val="1D2263"/>
               </w:rPr>
+              <w:lastRenderedPageBreak/>
               <w:drawing>
-                <wp:inline distT="0" distB="0" distL="0" distR="0">
+                <wp:inline distT="0" distB="0" distL="0" distR="0" wp14:anchorId="7EFC8341" wp14:editId="38445FE8">
                   <wp:extent cx="419100" cy="419100"/>
                   <wp:effectExtent l="0" t="0" r="0" b="0"/>
                   <wp:docPr id="1008012696" name="Image 11" descr="A five stars on a white strip&#10;&#10;Description automatically generated"/>
                   <wp:cNvGraphicFramePr>
-                    <a:graphicFrameLocks noChangeAspect="1"/>
+                    <a:graphicFrameLocks xmlns:a="http://schemas.openxmlformats.org/drawingml/2006/main" noChangeAspect="1"/>
                   </wp:cNvGraphicFramePr>
-                  <a:graphic>
+                  <a:graphic xmlns:a="http://schemas.openxmlformats.org/drawingml/2006/main">
                     <a:graphicData uri="http://schemas.openxmlformats.org/drawingml/2006/picture">
-                      <pic:pic>
+                      <pic:pic xmlns:pic="http://schemas.openxmlformats.org/drawingml/2006/picture">
                         <pic:nvPicPr>
                           <pic:cNvPr id="1008012696" name="Image 11" descr="A five stars on a white strip&#10;&#10;Description automatically generated"/>
                           <pic:cNvPicPr/>
@@ -2233,7 +2245,7 @@
                           <a:blip r:embed="rId21" cstate="print">
                             <a:extLst>
                               <a:ext uri="{28A0092B-C50C-407E-A947-70E740481C1C}">
-                                <a14:useLocalDpi val="0"/>
+                                <a14:useLocalDpi xmlns:a14="http://schemas.microsoft.com/office/drawing/2010/main" val="0"/>
                               </a:ext>
                             </a:extLst>
                           </a:blip>
@@ -2357,19 +2369,19 @@
         <w:tblStyle w:val="TableGrid"/>
         <w:tblW w:w="10514" w:type="dxa"/>
         <w:tblBorders>
-          <w:top w:val="none" w:color="auto" w:sz="0" w:space="0"/>
-          <w:left w:val="none" w:color="auto" w:sz="0" w:space="0"/>
-          <w:bottom w:val="none" w:color="auto" w:sz="0" w:space="0"/>
-          <w:right w:val="none" w:color="auto" w:sz="0" w:space="0"/>
-          <w:insideH w:val="none" w:color="auto" w:sz="0" w:space="0"/>
-          <w:insideV w:val="none" w:color="auto" w:sz="0" w:space="0"/>
+          <w:top w:val="none" w:sz="0" w:space="0" w:color="auto"/>
+          <w:left w:val="none" w:sz="0" w:space="0" w:color="auto"/>
+          <w:bottom w:val="none" w:sz="0" w:space="0" w:color="auto"/>
+          <w:right w:val="none" w:sz="0" w:space="0" w:color="auto"/>
+          <w:insideH w:val="none" w:sz="0" w:space="0" w:color="auto"/>
+          <w:insideV w:val="none" w:sz="0" w:space="0" w:color="auto"/>
         </w:tblBorders>
         <w:shd w:val="clear" w:color="auto" w:fill="FFFFFF" w:themeFill="background1"/>
         <w:tblCellMar>
           <w:top w:w="113" w:type="dxa"/>
           <w:bottom w:w="113" w:type="dxa"/>
         </w:tblCellMar>
-        <w:tblLook w:firstRow="1" w:lastRow="0" w:firstColumn="1" w:lastColumn="0" w:noHBand="0" w:noVBand="1" w:val="04A0"/>
+        <w:tblLook w:val="04A0" w:firstRow="1" w:lastRow="0" w:firstColumn="1" w:lastColumn="0" w:noHBand="0" w:noVBand="1"/>
       </w:tblPr>
       <w:tblGrid>
         <w:gridCol w:w="876"/>
@@ -2401,16 +2413,16 @@
                 <w:color w:val="1D2263"/>
               </w:rPr>
               <w:drawing>
-                <wp:inline distT="0" distB="0" distL="0" distR="0">
+                <wp:inline distT="0" distB="0" distL="0" distR="0" wp14:anchorId="32201489" wp14:editId="13C089AA">
                   <wp:extent cx="419100" cy="419100"/>
                   <wp:effectExtent l="0" t="0" r="0" b="0"/>
                   <wp:docPr id="325822034" name="Image 11" descr="A blue graduation cap with a tassel&#10;&#10;Description automatically generated"/>
                   <wp:cNvGraphicFramePr>
-                    <a:graphicFrameLocks noChangeAspect="1"/>
+                    <a:graphicFrameLocks xmlns:a="http://schemas.openxmlformats.org/drawingml/2006/main" noChangeAspect="1"/>
                   </wp:cNvGraphicFramePr>
-                  <a:graphic>
+                  <a:graphic xmlns:a="http://schemas.openxmlformats.org/drawingml/2006/main">
                     <a:graphicData uri="http://schemas.openxmlformats.org/drawingml/2006/picture">
-                      <pic:pic>
+                      <pic:pic xmlns:pic="http://schemas.openxmlformats.org/drawingml/2006/picture">
                         <pic:nvPicPr>
                           <pic:cNvPr id="325822034" name="Image 11" descr="A blue graduation cap with a tassel&#10;&#10;Description automatically generated"/>
                           <pic:cNvPicPr/>
@@ -2419,7 +2431,7 @@
                           <a:blip r:embed="rId22" cstate="print">
                             <a:extLst>
                               <a:ext uri="{28A0092B-C50C-407E-A947-70E740481C1C}">
-                                <a14:useLocalDpi val="0"/>
+                                <a14:useLocalDpi xmlns:a14="http://schemas.microsoft.com/office/drawing/2010/main" val="0"/>
                               </a:ext>
                             </a:extLst>
                           </a:blip>
@@ -2524,19 +2536,19 @@
         <w:tblpPr w:leftFromText="141" w:rightFromText="141" w:vertAnchor="text" w:horzAnchor="margin" w:tblpY="339"/>
         <w:tblW w:w="10514" w:type="dxa"/>
         <w:tblBorders>
-          <w:top w:val="none" w:color="auto" w:sz="0" w:space="0"/>
-          <w:left w:val="none" w:color="auto" w:sz="0" w:space="0"/>
-          <w:bottom w:val="none" w:color="auto" w:sz="0" w:space="0"/>
-          <w:right w:val="none" w:color="auto" w:sz="0" w:space="0"/>
-          <w:insideH w:val="none" w:color="auto" w:sz="0" w:space="0"/>
-          <w:insideV w:val="none" w:color="auto" w:sz="0" w:space="0"/>
+          <w:top w:val="none" w:sz="0" w:space="0" w:color="auto"/>
+          <w:left w:val="none" w:sz="0" w:space="0" w:color="auto"/>
+          <w:bottom w:val="none" w:sz="0" w:space="0" w:color="auto"/>
+          <w:right w:val="none" w:sz="0" w:space="0" w:color="auto"/>
+          <w:insideH w:val="none" w:sz="0" w:space="0" w:color="auto"/>
+          <w:insideV w:val="none" w:sz="0" w:space="0" w:color="auto"/>
         </w:tblBorders>
         <w:shd w:val="clear" w:color="auto" w:fill="FFFFFF" w:themeFill="background1"/>
         <w:tblCellMar>
           <w:top w:w="113" w:type="dxa"/>
           <w:bottom w:w="113" w:type="dxa"/>
         </w:tblCellMar>
-        <w:tblLook w:firstRow="1" w:lastRow="0" w:firstColumn="1" w:lastColumn="0" w:noHBand="0" w:noVBand="1" w:val="04A0"/>
+        <w:tblLook w:val="04A0" w:firstRow="1" w:lastRow="0" w:firstColumn="1" w:lastColumn="0" w:noHBand="0" w:noVBand="1"/>
       </w:tblPr>
       <w:tblGrid>
         <w:gridCol w:w="876"/>
@@ -2567,16 +2579,16 @@
                 <w:color w:val="1D2263"/>
               </w:rPr>
               <w:drawing>
-                <wp:inline distT="0" distB="0" distL="0" distR="0">
+                <wp:inline distT="0" distB="0" distL="0" distR="0" wp14:anchorId="5C6DF395" wp14:editId="01267725">
                   <wp:extent cx="419100" cy="419100"/>
                   <wp:effectExtent l="0" t="0" r="0" b="0"/>
                   <wp:docPr id="70648099" name="Image 11" descr="A close-up of a check mark&#10;&#10;Description automatically generated"/>
                   <wp:cNvGraphicFramePr>
-                    <a:graphicFrameLocks noChangeAspect="1"/>
+                    <a:graphicFrameLocks xmlns:a="http://schemas.openxmlformats.org/drawingml/2006/main" noChangeAspect="1"/>
                   </wp:cNvGraphicFramePr>
-                  <a:graphic>
+                  <a:graphic xmlns:a="http://schemas.openxmlformats.org/drawingml/2006/main">
                     <a:graphicData uri="http://schemas.openxmlformats.org/drawingml/2006/picture">
-                      <pic:pic>
+                      <pic:pic xmlns:pic="http://schemas.openxmlformats.org/drawingml/2006/picture">
                         <pic:nvPicPr>
                           <pic:cNvPr id="70648099" name="Image 11" descr="A close-up of a check mark&#10;&#10;Description automatically generated"/>
                           <pic:cNvPicPr/>
@@ -2585,7 +2597,7 @@
                           <a:blip r:embed="rId23" cstate="print">
                             <a:extLst>
                               <a:ext uri="{28A0092B-C50C-407E-A947-70E740481C1C}">
-                                <a14:useLocalDpi val="0"/>
+                                <a14:useLocalDpi xmlns:a14="http://schemas.microsoft.com/office/drawing/2010/main" val="0"/>
                               </a:ext>
                             </a:extLst>
                           </a:blip>
@@ -2721,19 +2733,19 @@
         <w:tblStyle w:val="TableGrid"/>
         <w:tblW w:w="10514" w:type="dxa"/>
         <w:tblBorders>
-          <w:top w:val="none" w:color="auto" w:sz="0" w:space="0"/>
-          <w:left w:val="none" w:color="auto" w:sz="0" w:space="0"/>
-          <w:bottom w:val="none" w:color="auto" w:sz="0" w:space="0"/>
-          <w:right w:val="none" w:color="auto" w:sz="0" w:space="0"/>
-          <w:insideH w:val="none" w:color="auto" w:sz="0" w:space="0"/>
-          <w:insideV w:val="none" w:color="auto" w:sz="0" w:space="0"/>
+          <w:top w:val="none" w:sz="0" w:space="0" w:color="auto"/>
+          <w:left w:val="none" w:sz="0" w:space="0" w:color="auto"/>
+          <w:bottom w:val="none" w:sz="0" w:space="0" w:color="auto"/>
+          <w:right w:val="none" w:sz="0" w:space="0" w:color="auto"/>
+          <w:insideH w:val="none" w:sz="0" w:space="0" w:color="auto"/>
+          <w:insideV w:val="none" w:sz="0" w:space="0" w:color="auto"/>
         </w:tblBorders>
         <w:shd w:val="clear" w:color="auto" w:fill="FFFFFF" w:themeFill="background1"/>
         <w:tblCellMar>
           <w:top w:w="113" w:type="dxa"/>
           <w:bottom w:w="113" w:type="dxa"/>
         </w:tblCellMar>
-        <w:tblLook w:firstRow="1" w:lastRow="0" w:firstColumn="1" w:lastColumn="0" w:noHBand="0" w:noVBand="1" w:val="04A0"/>
+        <w:tblLook w:val="04A0" w:firstRow="1" w:lastRow="0" w:firstColumn="1" w:lastColumn="0" w:noHBand="0" w:noVBand="1"/>
       </w:tblPr>
       <w:tblGrid>
         <w:gridCol w:w="962"/>
@@ -2764,16 +2776,16 @@
                 <w:color w:val="1D2263"/>
               </w:rPr>
               <w:drawing>
-                <wp:inline distT="0" distB="0" distL="0" distR="0">
+                <wp:inline distT="0" distB="0" distL="0" distR="0" wp14:anchorId="3BB57C04" wp14:editId="3C637A6C">
                   <wp:extent cx="474134" cy="474134"/>
                   <wp:effectExtent l="0" t="0" r="0" b="0"/>
                   <wp:docPr id="1402148652" name="Image 11"/>
                   <wp:cNvGraphicFramePr>
-                    <a:graphicFrameLocks noChangeAspect="1"/>
+                    <a:graphicFrameLocks xmlns:a="http://schemas.openxmlformats.org/drawingml/2006/main" noChangeAspect="1"/>
                   </wp:cNvGraphicFramePr>
-                  <a:graphic>
+                  <a:graphic xmlns:a="http://schemas.openxmlformats.org/drawingml/2006/main">
                     <a:graphicData uri="http://schemas.openxmlformats.org/drawingml/2006/picture">
-                      <pic:pic>
+                      <pic:pic xmlns:pic="http://schemas.openxmlformats.org/drawingml/2006/picture">
                         <pic:nvPicPr>
                           <pic:cNvPr id="1402148652" name="Image 11"/>
                           <pic:cNvPicPr/>
@@ -2782,7 +2794,7 @@
                           <a:blip r:embed="rId24" cstate="print">
                             <a:extLst>
                               <a:ext uri="{28A0092B-C50C-407E-A947-70E740481C1C}">
-                                <a14:useLocalDpi val="0"/>
+                                <a14:useLocalDpi xmlns:a14="http://schemas.microsoft.com/office/drawing/2010/main" val="0"/>
                               </a:ext>
                             </a:extLst>
                           </a:blip>
@@ -2884,19 +2896,19 @@
         <w:tblpPr w:leftFromText="141" w:rightFromText="141" w:vertAnchor="text" w:horzAnchor="margin" w:tblpY="43"/>
         <w:tblW w:w="10514" w:type="dxa"/>
         <w:tblBorders>
-          <w:top w:val="none" w:color="auto" w:sz="0" w:space="0"/>
-          <w:left w:val="none" w:color="auto" w:sz="0" w:space="0"/>
-          <w:bottom w:val="none" w:color="auto" w:sz="0" w:space="0"/>
-          <w:right w:val="none" w:color="auto" w:sz="0" w:space="0"/>
-          <w:insideH w:val="none" w:color="auto" w:sz="0" w:space="0"/>
-          <w:insideV w:val="none" w:color="auto" w:sz="0" w:space="0"/>
+          <w:top w:val="none" w:sz="0" w:space="0" w:color="auto"/>
+          <w:left w:val="none" w:sz="0" w:space="0" w:color="auto"/>
+          <w:bottom w:val="none" w:sz="0" w:space="0" w:color="auto"/>
+          <w:right w:val="none" w:sz="0" w:space="0" w:color="auto"/>
+          <w:insideH w:val="none" w:sz="0" w:space="0" w:color="auto"/>
+          <w:insideV w:val="none" w:sz="0" w:space="0" w:color="auto"/>
         </w:tblBorders>
         <w:shd w:val="clear" w:color="auto" w:fill="FFFFFF" w:themeFill="background1"/>
         <w:tblCellMar>
           <w:top w:w="113" w:type="dxa"/>
           <w:bottom w:w="113" w:type="dxa"/>
         </w:tblCellMar>
-        <w:tblLook w:firstRow="1" w:lastRow="0" w:firstColumn="1" w:lastColumn="0" w:noHBand="0" w:noVBand="1" w:val="04A0"/>
+        <w:tblLook w:val="04A0" w:firstRow="1" w:lastRow="0" w:firstColumn="1" w:lastColumn="0" w:noHBand="0" w:noVBand="1"/>
       </w:tblPr>
       <w:tblGrid>
         <w:gridCol w:w="883"/>
@@ -2927,16 +2939,16 @@
                 <w:color w:val="1D2263"/>
               </w:rPr>
               <w:drawing>
-                <wp:inline distT="0" distB="0" distL="0" distR="0">
+                <wp:inline distT="0" distB="0" distL="0" distR="0" wp14:anchorId="4F5C65CA" wp14:editId="26B9C715">
                   <wp:extent cx="419100" cy="419100"/>
                   <wp:effectExtent l="0" t="0" r="4445" b="0"/>
                   <wp:docPr id="125236212" name="Image 11" descr="Une image contenant accessoire, sac, Bagages et sacs, sac à main&#10;&#10;Description générée automatiquement"/>
                   <wp:cNvGraphicFramePr>
-                    <a:graphicFrameLocks noChangeAspect="1"/>
+                    <a:graphicFrameLocks xmlns:a="http://schemas.openxmlformats.org/drawingml/2006/main" noChangeAspect="1"/>
                   </wp:cNvGraphicFramePr>
-                  <a:graphic>
+                  <a:graphic xmlns:a="http://schemas.openxmlformats.org/drawingml/2006/main">
                     <a:graphicData uri="http://schemas.openxmlformats.org/drawingml/2006/picture">
-                      <pic:pic>
+                      <pic:pic xmlns:pic="http://schemas.openxmlformats.org/drawingml/2006/picture">
                         <pic:nvPicPr>
                           <pic:cNvPr id="125236212" name="Image 11" descr="Une image contenant accessoire, sac, Bagages et sacs, sac à main&#10;&#10;Description générée automatiquement"/>
                           <pic:cNvPicPr/>
@@ -2945,7 +2957,7 @@
                           <a:blip r:embed="rId25" cstate="print">
                             <a:extLst>
                               <a:ext uri="{28A0092B-C50C-407E-A947-70E740481C1C}">
-                                <a14:useLocalDpi val="0"/>
+                                <a14:useLocalDpi xmlns:a14="http://schemas.microsoft.com/office/drawing/2010/main" val="0"/>
                               </a:ext>
                             </a:extLst>
                           </a:blip>
@@ -3069,19 +3081,19 @@
         <w:tblpPr w:leftFromText="141" w:rightFromText="141" w:vertAnchor="text" w:horzAnchor="margin" w:tblpY="43"/>
         <w:tblW w:w="9631" w:type="dxa"/>
         <w:tblBorders>
-          <w:top w:val="none" w:color="auto" w:sz="0" w:space="0"/>
-          <w:left w:val="none" w:color="auto" w:sz="0" w:space="0"/>
-          <w:bottom w:val="none" w:color="auto" w:sz="0" w:space="0"/>
-          <w:right w:val="none" w:color="auto" w:sz="0" w:space="0"/>
-          <w:insideH w:val="none" w:color="auto" w:sz="0" w:space="0"/>
-          <w:insideV w:val="none" w:color="auto" w:sz="0" w:space="0"/>
+          <w:top w:val="none" w:sz="0" w:space="0" w:color="auto"/>
+          <w:left w:val="none" w:sz="0" w:space="0" w:color="auto"/>
+          <w:bottom w:val="none" w:sz="0" w:space="0" w:color="auto"/>
+          <w:right w:val="none" w:sz="0" w:space="0" w:color="auto"/>
+          <w:insideH w:val="none" w:sz="0" w:space="0" w:color="auto"/>
+          <w:insideV w:val="none" w:sz="0" w:space="0" w:color="auto"/>
         </w:tblBorders>
         <w:shd w:val="clear" w:color="auto" w:fill="FFFFFF" w:themeFill="background1"/>
         <w:tblCellMar>
           <w:top w:w="113" w:type="dxa"/>
           <w:bottom w:w="113" w:type="dxa"/>
         </w:tblCellMar>
-        <w:tblLook w:firstRow="1" w:lastRow="0" w:firstColumn="1" w:lastColumn="0" w:noHBand="0" w:noVBand="1" w:val="04A0"/>
+        <w:tblLook w:val="04A0" w:firstRow="1" w:lastRow="0" w:firstColumn="1" w:lastColumn="0" w:noHBand="0" w:noVBand="1"/>
       </w:tblPr>
       <w:tblGrid>
         <w:gridCol w:w="9631"/>
@@ -3095,6 +3107,7 @@
           </w:tcPr>
           <w:p>
             <w:pPr>
+              <w:ind w:left="-105"/>
               <w:rPr>
                 <w:b/>
                 <w:bCs/>
@@ -3103,7 +3116,6 @@
                 <w:szCs w:val="36"/>
                 <w:lang w:val="en-CA"/>
               </w:rPr>
-              <w:ind w:left="-105"/>
             </w:pPr>
             <w:r>
               <w:rPr>
@@ -3150,6 +3162,7 @@
           </w:p>
           <w:p>
             <w:pPr>
+              <w:ind w:left="-105"/>
               <w:rPr>
                 <w:b/>
                 <w:bCs/>
@@ -3158,7 +3171,6 @@
                 <w:szCs w:val="16"/>
                 <w:lang w:val="fr-CA"/>
               </w:rPr>
-              <w:ind w:left="-105"/>
             </w:pPr>
           </w:p>
         </w:tc>
@@ -3204,7 +3216,6 @@
           <w:szCs w:val="32"/>
           <w:lang w:val="en-CA"/>
         </w:rPr>
-        <w:lastRenderedPageBreak/>
         <w:t>{{TABLEAU_QUESTIONS_PERSONNALISEES}}</w:t>
       </w:r>
     </w:p>
@@ -3230,11 +3241,11 @@
       </w:pPr>
     </w:p>
     <w:sectPr>
-      <w:headerReference r:id="rId26" w:type="default"/>
-      <w:footerReference r:id="rId27" w:type="default"/>
+      <w:headerReference w:type="default" r:id="rId26"/>
+      <w:footerReference w:type="default" r:id="rId27"/>
       <w:pgSz w:w="11906" w:h="16838"/>
       <w:pgMar w:top="720" w:right="720" w:bottom="720" w:left="720" w:header="708" w:footer="708" w:gutter="0"/>
-      <w:cols w:equalWidth="1" w:space="0" w:num="1" w:sep="0"/>
+      <w:cols w:space="0"/>
       <w:titlePg/>
       <w:docGrid w:linePitch="360"/>
     </w:sectPr>
@@ -3243,7 +3254,7 @@
 </file>
 
 <file path=word/endnotes.xml><?xml version="1.0" encoding="utf-8"?>
-<w:endnotes xmlns:mc="http://schemas.openxmlformats.org/markup-compatibility/2006" xmlns:w="http://schemas.openxmlformats.org/wordprocessingml/2006/main" xmlns:w14="http://schemas.microsoft.com/office/word/2010/wordml" mc:Ignorable="w14">
+<w:endnotes xmlns:wpc="http://schemas.microsoft.com/office/word/2010/wordprocessingCanvas" xmlns:cx="http://schemas.microsoft.com/office/drawing/2014/chartex" xmlns:cx1="http://schemas.microsoft.com/office/drawing/2015/9/8/chartex" xmlns:cx2="http://schemas.microsoft.com/office/drawing/2015/10/21/chartex" xmlns:cx3="http://schemas.microsoft.com/office/drawing/2016/5/9/chartex" xmlns:cx4="http://schemas.microsoft.com/office/drawing/2016/5/10/chartex" xmlns:cx5="http://schemas.microsoft.com/office/drawing/2016/5/11/chartex" xmlns:cx6="http://schemas.microsoft.com/office/drawing/2016/5/12/chartex" xmlns:cx7="http://schemas.microsoft.com/office/drawing/2016/5/13/chartex" xmlns:cx8="http://schemas.microsoft.com/office/drawing/2016/5/14/chartex" xmlns:mc="http://schemas.openxmlformats.org/markup-compatibility/2006" xmlns:aink="http://schemas.microsoft.com/office/drawing/2016/ink" xmlns:am3d="http://schemas.microsoft.com/office/drawing/2017/model3d" xmlns:o="urn:schemas-microsoft-com:office:office" xmlns:oel="http://schemas.microsoft.com/office/2019/extlst" xmlns:r="http://schemas.openxmlformats.org/officeDocument/2006/relationships" xmlns:m="http://schemas.openxmlformats.org/officeDocument/2006/math" xmlns:v="urn:schemas-microsoft-com:vml" xmlns:wp14="http://schemas.microsoft.com/office/word/2010/wordprocessingDrawing" xmlns:wp="http://schemas.openxmlformats.org/drawingml/2006/wordprocessingDrawing" xmlns:w10="urn:schemas-microsoft-com:office:word" xmlns:w="http://schemas.openxmlformats.org/wordprocessingml/2006/main" xmlns:w14="http://schemas.microsoft.com/office/word/2010/wordml" xmlns:w15="http://schemas.microsoft.com/office/word/2012/wordml" xmlns:w16cex="http://schemas.microsoft.com/office/word/2018/wordml/cex" xmlns:w16cid="http://schemas.microsoft.com/office/word/2016/wordml/cid" xmlns:w16="http://schemas.microsoft.com/office/word/2018/wordml" xmlns:w16du="http://schemas.microsoft.com/office/word/2023/wordml/word16du" xmlns:w16sdtdh="http://schemas.microsoft.com/office/word/2020/wordml/sdtdatahash" xmlns:w16sdtfl="http://schemas.microsoft.com/office/word/2024/wordml/sdtformatlock" xmlns:w16se="http://schemas.microsoft.com/office/word/2015/wordml/symex" xmlns:wpg="http://schemas.microsoft.com/office/word/2010/wordprocessingGroup" xmlns:wpi="http://schemas.microsoft.com/office/word/2010/wordprocessingInk" xmlns:wne="http://schemas.microsoft.com/office/word/2006/wordml" xmlns:wps="http://schemas.microsoft.com/office/word/2010/wordprocessingShape" mc:Ignorable="w14 w15 w16se w16cid w16 w16cex w16sdtdh w16sdtfl w16du wp14">
   <w:endnote w:type="separator" w:id="-1">
     <w:p>
       <w:pPr>
@@ -3268,20 +3279,20 @@
 </file>
 
 <file path=word/footer1.xml><?xml version="1.0" encoding="utf-8"?>
-<w:ftr xmlns:mc="http://schemas.openxmlformats.org/markup-compatibility/2006" xmlns:a="http://schemas.openxmlformats.org/drawingml/2006/main" xmlns:a14="http://schemas.microsoft.com/office/drawing/2010/main" xmlns:pic="http://schemas.openxmlformats.org/drawingml/2006/picture" xmlns:r="http://schemas.openxmlformats.org/officeDocument/2006/relationships" xmlns:w="http://schemas.openxmlformats.org/wordprocessingml/2006/main" xmlns:w14="http://schemas.microsoft.com/office/word/2010/wordml" xmlns:wp="http://schemas.openxmlformats.org/drawingml/2006/wordprocessingDrawing" xmlns:wp14="http://schemas.microsoft.com/office/word/2010/wordprocessingDrawing" mc:Ignorable="a14 w14 wp14">
+<w:ftr xmlns:wpc="http://schemas.microsoft.com/office/word/2010/wordprocessingCanvas" xmlns:cx="http://schemas.microsoft.com/office/drawing/2014/chartex" xmlns:cx1="http://schemas.microsoft.com/office/drawing/2015/9/8/chartex" xmlns:cx2="http://schemas.microsoft.com/office/drawing/2015/10/21/chartex" xmlns:cx3="http://schemas.microsoft.com/office/drawing/2016/5/9/chartex" xmlns:cx4="http://schemas.microsoft.com/office/drawing/2016/5/10/chartex" xmlns:cx5="http://schemas.microsoft.com/office/drawing/2016/5/11/chartex" xmlns:cx6="http://schemas.microsoft.com/office/drawing/2016/5/12/chartex" xmlns:cx7="http://schemas.microsoft.com/office/drawing/2016/5/13/chartex" xmlns:cx8="http://schemas.microsoft.com/office/drawing/2016/5/14/chartex" xmlns:mc="http://schemas.openxmlformats.org/markup-compatibility/2006" xmlns:aink="http://schemas.microsoft.com/office/drawing/2016/ink" xmlns:am3d="http://schemas.microsoft.com/office/drawing/2017/model3d" xmlns:o="urn:schemas-microsoft-com:office:office" xmlns:oel="http://schemas.microsoft.com/office/2019/extlst" xmlns:r="http://schemas.openxmlformats.org/officeDocument/2006/relationships" xmlns:m="http://schemas.openxmlformats.org/officeDocument/2006/math" xmlns:v="urn:schemas-microsoft-com:vml" xmlns:wp14="http://schemas.microsoft.com/office/word/2010/wordprocessingDrawing" xmlns:wp="http://schemas.openxmlformats.org/drawingml/2006/wordprocessingDrawing" xmlns:w10="urn:schemas-microsoft-com:office:word" xmlns:w="http://schemas.openxmlformats.org/wordprocessingml/2006/main" xmlns:w14="http://schemas.microsoft.com/office/word/2010/wordml" xmlns:w15="http://schemas.microsoft.com/office/word/2012/wordml" xmlns:w16cex="http://schemas.microsoft.com/office/word/2018/wordml/cex" xmlns:w16cid="http://schemas.microsoft.com/office/word/2016/wordml/cid" xmlns:w16="http://schemas.microsoft.com/office/word/2018/wordml" xmlns:w16du="http://schemas.microsoft.com/office/word/2023/wordml/word16du" xmlns:w16sdtdh="http://schemas.microsoft.com/office/word/2020/wordml/sdtdatahash" xmlns:w16sdtfl="http://schemas.microsoft.com/office/word/2024/wordml/sdtformatlock" xmlns:w16se="http://schemas.microsoft.com/office/word/2015/wordml/symex" xmlns:wpg="http://schemas.microsoft.com/office/word/2010/wordprocessingGroup" xmlns:wpi="http://schemas.microsoft.com/office/word/2010/wordprocessingInk" xmlns:wne="http://schemas.microsoft.com/office/word/2006/wordml" xmlns:wps="http://schemas.microsoft.com/office/word/2010/wordprocessingShape" mc:Ignorable="w14 w15 w16se w16cid w16 w16cex w16sdtdh w16sdtfl w16du wp14">
   <w:p>
     <w:pPr>
+      <w:pStyle w:val="Footer"/>
       <w:rPr>
         <w:lang w:val="en-CA"/>
       </w:rPr>
-      <w:pStyle w:val="Footer"/>
     </w:pPr>
     <w:r>
       <w:rPr>
         <w:noProof/>
       </w:rPr>
       <w:drawing>
-        <wp:anchor distT="114300" distB="114300" distL="114300" distR="114300" simplePos="0" relativeHeight="251659264" behindDoc="1" locked="0" layoutInCell="1" hidden="0" allowOverlap="1">
+        <wp:anchor distT="114300" distB="114300" distL="114300" distR="114300" simplePos="0" relativeHeight="251659264" behindDoc="1" locked="0" layoutInCell="1" hidden="0" allowOverlap="1" wp14:anchorId="5770AD8D" wp14:editId="18BECC7F">
           <wp:simplePos x="0" y="0"/>
           <wp:positionH relativeFrom="column">
             <wp:posOffset>3260090</wp:posOffset>
@@ -3294,9 +3305,9 @@
           <wp:wrapNone/>
           <wp:docPr id="959312091" name="image3.png" descr="Une image contenant capture d’écran, dessin humoristique, graphisme, Graphique&#10;&#10;Description générée automatiquement"/>
           <wp:cNvGraphicFramePr/>
-          <a:graphic>
+          <a:graphic xmlns:a="http://schemas.openxmlformats.org/drawingml/2006/main">
             <a:graphicData uri="http://schemas.openxmlformats.org/drawingml/2006/picture">
-              <pic:pic>
+              <pic:pic xmlns:pic="http://schemas.openxmlformats.org/drawingml/2006/picture">
                 <pic:nvPicPr>
                   <pic:cNvPr id="1832969960" name="image3.png" descr="Une image contenant capture d’écran, dessin humoristique, graphisme, Graphique&#10;&#10;Description générée automatiquement"/>
                   <pic:cNvPicPr preferRelativeResize="0"/>
@@ -3305,7 +3316,7 @@
                   <a:blip r:embed="rId1">
                     <a:extLst>
                       <a:ext uri="{28A0092B-C50C-407E-A947-70E740481C1C}">
-                        <a14:useLocalDpi val="0"/>
+                        <a14:useLocalDpi xmlns:a14="http://schemas.microsoft.com/office/drawing/2010/main" val="0"/>
                       </a:ext>
                     </a:extLst>
                   </a:blip>
@@ -3337,7 +3348,7 @@
     </w:r>
     <w:r>
       <w:rPr>
-        <w:rFonts w:ascii="DM Sans 14pt" w:hAnsi="DM Sans 14pt" w:eastAsia="Calibri" w:cs="Calibri"/>
+        <w:rFonts w:ascii="DM Sans 14pt" w:eastAsia="Calibri" w:hAnsi="DM Sans 14pt" w:cs="Calibri"/>
         <w:b/>
         <w:bCs/>
         <w:color w:val="1D2263"/>
@@ -3348,7 +3359,7 @@
     </w:r>
     <w:r>
       <w:rPr>
-        <w:rFonts w:ascii="DM Sans 14pt" w:hAnsi="DM Sans 14pt" w:eastAsia="Calibri" w:cs="Calibri"/>
+        <w:rFonts w:ascii="DM Sans 14pt" w:eastAsia="Calibri" w:hAnsi="DM Sans 14pt" w:cs="Calibri"/>
         <w:color w:val="1D2263"/>
         <w:sz w:val="18"/>
         <w:szCs w:val="18"/>
@@ -3357,7 +3368,7 @@
     </w:r>
     <w:r>
       <w:rPr>
-        <w:rFonts w:ascii="DM Sans 14pt" w:hAnsi="DM Sans 14pt" w:eastAsia="Calibri" w:cs="Calibri"/>
+        <w:rFonts w:ascii="DM Sans 14pt" w:eastAsia="Calibri" w:hAnsi="DM Sans 14pt" w:cs="Calibri"/>
         <w:color w:val="1D2263"/>
         <w:sz w:val="18"/>
         <w:szCs w:val="18"/>
@@ -3366,7 +3377,7 @@
     </w:r>
     <w:r>
       <w:rPr>
-        <w:rFonts w:ascii="DM Sans 14pt" w:hAnsi="DM Sans 14pt" w:eastAsia="Calibri" w:cs="Calibri"/>
+        <w:rFonts w:ascii="DM Sans 14pt" w:eastAsia="Calibri" w:hAnsi="DM Sans 14pt" w:cs="Calibri"/>
         <w:color w:val="1D2263"/>
         <w:sz w:val="18"/>
         <w:szCs w:val="18"/>
@@ -3376,7 +3387,7 @@
     </w:r>
     <w:r>
       <w:rPr>
-        <w:rFonts w:ascii="DM Sans 14pt" w:hAnsi="DM Sans 14pt" w:eastAsia="Calibri" w:cs="Calibri"/>
+        <w:rFonts w:ascii="DM Sans 14pt" w:eastAsia="Calibri" w:hAnsi="DM Sans 14pt" w:cs="Calibri"/>
         <w:color w:val="1D2263"/>
         <w:sz w:val="18"/>
         <w:szCs w:val="18"/>
@@ -3389,7 +3400,7 @@
 </file>
 
 <file path=word/footnotes.xml><?xml version="1.0" encoding="utf-8"?>
-<w:footnotes xmlns:mc="http://schemas.openxmlformats.org/markup-compatibility/2006" xmlns:w="http://schemas.openxmlformats.org/wordprocessingml/2006/main" xmlns:w14="http://schemas.microsoft.com/office/word/2010/wordml" mc:Ignorable="w14">
+<w:footnotes xmlns:wpc="http://schemas.microsoft.com/office/word/2010/wordprocessingCanvas" xmlns:cx="http://schemas.microsoft.com/office/drawing/2014/chartex" xmlns:cx1="http://schemas.microsoft.com/office/drawing/2015/9/8/chartex" xmlns:cx2="http://schemas.microsoft.com/office/drawing/2015/10/21/chartex" xmlns:cx3="http://schemas.microsoft.com/office/drawing/2016/5/9/chartex" xmlns:cx4="http://schemas.microsoft.com/office/drawing/2016/5/10/chartex" xmlns:cx5="http://schemas.microsoft.com/office/drawing/2016/5/11/chartex" xmlns:cx6="http://schemas.microsoft.com/office/drawing/2016/5/12/chartex" xmlns:cx7="http://schemas.microsoft.com/office/drawing/2016/5/13/chartex" xmlns:cx8="http://schemas.microsoft.com/office/drawing/2016/5/14/chartex" xmlns:mc="http://schemas.openxmlformats.org/markup-compatibility/2006" xmlns:aink="http://schemas.microsoft.com/office/drawing/2016/ink" xmlns:am3d="http://schemas.microsoft.com/office/drawing/2017/model3d" xmlns:o="urn:schemas-microsoft-com:office:office" xmlns:oel="http://schemas.microsoft.com/office/2019/extlst" xmlns:r="http://schemas.openxmlformats.org/officeDocument/2006/relationships" xmlns:m="http://schemas.openxmlformats.org/officeDocument/2006/math" xmlns:v="urn:schemas-microsoft-com:vml" xmlns:wp14="http://schemas.microsoft.com/office/word/2010/wordprocessingDrawing" xmlns:wp="http://schemas.openxmlformats.org/drawingml/2006/wordprocessingDrawing" xmlns:w10="urn:schemas-microsoft-com:office:word" xmlns:w="http://schemas.openxmlformats.org/wordprocessingml/2006/main" xmlns:w14="http://schemas.microsoft.com/office/word/2010/wordml" xmlns:w15="http://schemas.microsoft.com/office/word/2012/wordml" xmlns:w16cex="http://schemas.microsoft.com/office/word/2018/wordml/cex" xmlns:w16cid="http://schemas.microsoft.com/office/word/2016/wordml/cid" xmlns:w16="http://schemas.microsoft.com/office/word/2018/wordml" xmlns:w16du="http://schemas.microsoft.com/office/word/2023/wordml/word16du" xmlns:w16sdtdh="http://schemas.microsoft.com/office/word/2020/wordml/sdtdatahash" xmlns:w16sdtfl="http://schemas.microsoft.com/office/word/2024/wordml/sdtformatlock" xmlns:w16se="http://schemas.microsoft.com/office/word/2015/wordml/symex" xmlns:wpg="http://schemas.microsoft.com/office/word/2010/wordprocessingGroup" xmlns:wpi="http://schemas.microsoft.com/office/word/2010/wordprocessingInk" xmlns:wne="http://schemas.microsoft.com/office/word/2006/wordml" xmlns:wps="http://schemas.microsoft.com/office/word/2010/wordprocessingShape" mc:Ignorable="w14 w15 w16se w16cid w16 w16cex w16sdtdh w16sdtfl w16du wp14">
   <w:footnote w:type="separator" w:id="-1">
     <w:p>
       <w:pPr>
@@ -3414,21 +3425,21 @@
 </file>
 
 <file path=word/header1.xml><?xml version="1.0" encoding="utf-8"?>
-<w:hdr xmlns:mc="http://schemas.openxmlformats.org/markup-compatibility/2006" xmlns:a="http://schemas.openxmlformats.org/drawingml/2006/main" xmlns:asvg="http://schemas.microsoft.com/office/drawing/2016/SVG/main" xmlns:pic="http://schemas.openxmlformats.org/drawingml/2006/picture" xmlns:r="http://schemas.openxmlformats.org/officeDocument/2006/relationships" xmlns:w="http://schemas.openxmlformats.org/wordprocessingml/2006/main" xmlns:w14="http://schemas.microsoft.com/office/word/2010/wordml" xmlns:wp="http://schemas.openxmlformats.org/drawingml/2006/wordprocessingDrawing" mc:Ignorable="asvg w14">
+<w:hdr xmlns:wpc="http://schemas.microsoft.com/office/word/2010/wordprocessingCanvas" xmlns:cx="http://schemas.microsoft.com/office/drawing/2014/chartex" xmlns:cx1="http://schemas.microsoft.com/office/drawing/2015/9/8/chartex" xmlns:cx2="http://schemas.microsoft.com/office/drawing/2015/10/21/chartex" xmlns:cx3="http://schemas.microsoft.com/office/drawing/2016/5/9/chartex" xmlns:cx4="http://schemas.microsoft.com/office/drawing/2016/5/10/chartex" xmlns:cx5="http://schemas.microsoft.com/office/drawing/2016/5/11/chartex" xmlns:cx6="http://schemas.microsoft.com/office/drawing/2016/5/12/chartex" xmlns:cx7="http://schemas.microsoft.com/office/drawing/2016/5/13/chartex" xmlns:cx8="http://schemas.microsoft.com/office/drawing/2016/5/14/chartex" xmlns:mc="http://schemas.openxmlformats.org/markup-compatibility/2006" xmlns:aink="http://schemas.microsoft.com/office/drawing/2016/ink" xmlns:am3d="http://schemas.microsoft.com/office/drawing/2017/model3d" xmlns:o="urn:schemas-microsoft-com:office:office" xmlns:oel="http://schemas.microsoft.com/office/2019/extlst" xmlns:r="http://schemas.openxmlformats.org/officeDocument/2006/relationships" xmlns:m="http://schemas.openxmlformats.org/officeDocument/2006/math" xmlns:v="urn:schemas-microsoft-com:vml" xmlns:wp14="http://schemas.microsoft.com/office/word/2010/wordprocessingDrawing" xmlns:wp="http://schemas.openxmlformats.org/drawingml/2006/wordprocessingDrawing" xmlns:w10="urn:schemas-microsoft-com:office:word" xmlns:w="http://schemas.openxmlformats.org/wordprocessingml/2006/main" xmlns:w14="http://schemas.microsoft.com/office/word/2010/wordml" xmlns:w15="http://schemas.microsoft.com/office/word/2012/wordml" xmlns:w16cex="http://schemas.microsoft.com/office/word/2018/wordml/cex" xmlns:w16cid="http://schemas.microsoft.com/office/word/2016/wordml/cid" xmlns:w16="http://schemas.microsoft.com/office/word/2018/wordml" xmlns:w16du="http://schemas.microsoft.com/office/word/2023/wordml/word16du" xmlns:w16sdtdh="http://schemas.microsoft.com/office/word/2020/wordml/sdtdatahash" xmlns:w16sdtfl="http://schemas.microsoft.com/office/word/2024/wordml/sdtformatlock" xmlns:w16se="http://schemas.microsoft.com/office/word/2015/wordml/symex" xmlns:wpg="http://schemas.microsoft.com/office/word/2010/wordprocessingGroup" xmlns:wpi="http://schemas.microsoft.com/office/word/2010/wordprocessingInk" xmlns:wne="http://schemas.microsoft.com/office/word/2006/wordml" xmlns:wps="http://schemas.microsoft.com/office/word/2010/wordprocessingShape" mc:Ignorable="w14 w15 w16se w16cid w16 w16cex w16sdtdh w16sdtfl w16du wp14">
   <w:tbl>
     <w:tblPr>
       <w:tblStyle w:val="TableGrid"/>
       <w:tblW w:w="10862" w:type="dxa"/>
       <w:jc w:val="center"/>
       <w:tblBorders>
-        <w:top w:val="none" w:color="auto" w:sz="0" w:space="0"/>
-        <w:left w:val="none" w:color="auto" w:sz="0" w:space="0"/>
-        <w:bottom w:val="none" w:color="auto" w:sz="0" w:space="0"/>
-        <w:right w:val="none" w:color="auto" w:sz="0" w:space="0"/>
-        <w:insideH w:val="none" w:color="auto" w:sz="0" w:space="0"/>
-        <w:insideV w:val="none" w:color="auto" w:sz="0" w:space="0"/>
+        <w:top w:val="none" w:sz="0" w:space="0" w:color="auto"/>
+        <w:left w:val="none" w:sz="0" w:space="0" w:color="auto"/>
+        <w:bottom w:val="none" w:sz="0" w:space="0" w:color="auto"/>
+        <w:right w:val="none" w:sz="0" w:space="0" w:color="auto"/>
+        <w:insideH w:val="none" w:sz="0" w:space="0" w:color="auto"/>
+        <w:insideV w:val="none" w:sz="0" w:space="0" w:color="auto"/>
       </w:tblBorders>
-      <w:tblLook w:firstRow="1" w:lastRow="0" w:firstColumn="1" w:lastColumn="0" w:noHBand="0" w:noVBand="1" w:val="04A0"/>
+      <w:tblLook w:val="04A0" w:firstRow="1" w:lastRow="0" w:firstColumn="1" w:lastColumn="0" w:noHBand="0" w:noVBand="1"/>
     </w:tblPr>
     <w:tblGrid>
       <w:gridCol w:w="5859"/>
@@ -3446,13 +3457,13 @@
         </w:tcPr>
         <w:p>
           <w:pPr>
+            <w:pStyle w:val="Header"/>
             <w:rPr>
               <w:rFonts w:ascii="DM Sans 14pt" w:hAnsi="DM Sans 14pt"/>
               <w:color w:val="7A4AFF"/>
               <w:sz w:val="40"/>
               <w:szCs w:val="40"/>
             </w:rPr>
-            <w:pStyle w:val="Header"/>
           </w:pPr>
           <w:r>
             <w:rPr>
@@ -3480,16 +3491,16 @@
               <w:noProof/>
             </w:rPr>
             <w:drawing>
-              <wp:inline distT="0" distB="0" distL="0" distR="0">
+              <wp:inline distT="0" distB="0" distL="0" distR="0" wp14:anchorId="227CC4B6" wp14:editId="279342A6">
                 <wp:extent cx="1324211" cy="316018"/>
                 <wp:effectExtent l="0" t="0" r="0" b="1905"/>
                 <wp:docPr id="1221649697" name="Graphique 1"/>
                 <wp:cNvGraphicFramePr>
-                  <a:graphicFrameLocks noChangeAspect="1"/>
+                  <a:graphicFrameLocks xmlns:a="http://schemas.openxmlformats.org/drawingml/2006/main" noChangeAspect="1"/>
                 </wp:cNvGraphicFramePr>
-                <a:graphic>
+                <a:graphic xmlns:a="http://schemas.openxmlformats.org/drawingml/2006/main">
                   <a:graphicData uri="http://schemas.openxmlformats.org/drawingml/2006/picture">
-                    <pic:pic>
+                    <pic:pic xmlns:pic="http://schemas.openxmlformats.org/drawingml/2006/picture">
                       <pic:nvPicPr>
                         <pic:cNvPr id="1608332853" name="Graphique 1608332853"/>
                         <pic:cNvPicPr/>
@@ -3498,7 +3509,7 @@
                         <a:blip r:embed="rId1">
                           <a:extLst>
                             <a:ext uri="{96DAC541-7B7A-43D3-8B79-37D633B846F1}">
-                              <asvg:svgBlip r:embed="rId2"/>
+                              <asvg:svgBlip xmlns:asvg="http://schemas.microsoft.com/office/drawing/2016/SVG/main" r:embed="rId2"/>
                             </a:ext>
                           </a:extLst>
                         </a:blip>
@@ -3539,10 +3550,10 @@
 </file>
 
 <file path=word/numbering.xml><?xml version="1.0" encoding="utf-8"?>
-<w:numbering xmlns:mc="http://schemas.openxmlformats.org/markup-compatibility/2006" xmlns:o="urn:schemas-microsoft-com:office:office" xmlns:r="http://schemas.openxmlformats.org/officeDocument/2006/relationships" xmlns:v="urn:schemas-microsoft-com:vml" xmlns:w="http://schemas.openxmlformats.org/wordprocessingml/2006/main" mc:Ignorable="o v">
+<w:numbering xmlns:wpc="http://schemas.microsoft.com/office/word/2010/wordprocessingCanvas" xmlns:cx="http://schemas.microsoft.com/office/drawing/2014/chartex" xmlns:cx1="http://schemas.microsoft.com/office/drawing/2015/9/8/chartex" xmlns:cx2="http://schemas.microsoft.com/office/drawing/2015/10/21/chartex" xmlns:cx3="http://schemas.microsoft.com/office/drawing/2016/5/9/chartex" xmlns:cx4="http://schemas.microsoft.com/office/drawing/2016/5/10/chartex" xmlns:cx5="http://schemas.microsoft.com/office/drawing/2016/5/11/chartex" xmlns:cx6="http://schemas.microsoft.com/office/drawing/2016/5/12/chartex" xmlns:cx7="http://schemas.microsoft.com/office/drawing/2016/5/13/chartex" xmlns:cx8="http://schemas.microsoft.com/office/drawing/2016/5/14/chartex" xmlns:mc="http://schemas.openxmlformats.org/markup-compatibility/2006" xmlns:aink="http://schemas.microsoft.com/office/drawing/2016/ink" xmlns:am3d="http://schemas.microsoft.com/office/drawing/2017/model3d" xmlns:o="urn:schemas-microsoft-com:office:office" xmlns:oel="http://schemas.microsoft.com/office/2019/extlst" xmlns:r="http://schemas.openxmlformats.org/officeDocument/2006/relationships" xmlns:m="http://schemas.openxmlformats.org/officeDocument/2006/math" xmlns:v="urn:schemas-microsoft-com:vml" xmlns:wp14="http://schemas.microsoft.com/office/word/2010/wordprocessingDrawing" xmlns:wp="http://schemas.openxmlformats.org/drawingml/2006/wordprocessingDrawing" xmlns:w10="urn:schemas-microsoft-com:office:word" xmlns:w="http://schemas.openxmlformats.org/wordprocessingml/2006/main" xmlns:w14="http://schemas.microsoft.com/office/word/2010/wordml" xmlns:w15="http://schemas.microsoft.com/office/word/2012/wordml" xmlns:w16cex="http://schemas.microsoft.com/office/word/2018/wordml/cex" xmlns:w16cid="http://schemas.microsoft.com/office/word/2016/wordml/cid" xmlns:w16="http://schemas.microsoft.com/office/word/2018/wordml" xmlns:w16du="http://schemas.microsoft.com/office/word/2023/wordml/word16du" xmlns:w16sdtdh="http://schemas.microsoft.com/office/word/2020/wordml/sdtdatahash" xmlns:w16sdtfl="http://schemas.microsoft.com/office/word/2024/wordml/sdtformatlock" xmlns:w16se="http://schemas.microsoft.com/office/word/2015/wordml/symex" xmlns:wpg="http://schemas.microsoft.com/office/word/2010/wordprocessingGroup" xmlns:wpi="http://schemas.microsoft.com/office/word/2010/wordprocessingInk" xmlns:wne="http://schemas.microsoft.com/office/word/2006/wordml" xmlns:wps="http://schemas.microsoft.com/office/word/2010/wordprocessingShape" mc:Ignorable="w14 w15 w16se w16cid w16 w16cex w16sdtdh w16sdtfl w16du wp14">
   <w:numPicBullet w:numPicBulletId="0">
     <w:pict>
-      <v:shapetype id="_x0000_t75" coordsize="21600,21600" filled="f" stroked="f" o:spt="75" o:preferrelative="t" path="m@4@5l@4@11@9@11@9@5xe">
+      <v:shapetype id="_x0000_t75" coordsize="21600,21600" o:spt="75" o:preferrelative="t" path="m@4@5l@4@11@9@11@9@5xe" filled="f" stroked="f">
         <v:stroke joinstyle="miter"/>
         <v:formulas>
           <v:f eqn="if lineDrawn pixelLineWidth 0"/>
@@ -3558,22 +3569,22 @@
           <v:f eqn="prod @7 21600 pixelHeight"/>
           <v:f eqn="sum @10 21600 0"/>
         </v:formulas>
-        <v:path gradientshapeok="t" o:connecttype="rect" o:extrusionok="f"/>
+        <v:path o:extrusionok="f" gradientshapeok="t" o:connecttype="rect"/>
         <o:lock v:ext="edit" aspectratio="t"/>
       </v:shapetype>
-      <v:shape id="_x0000_i1030" style="width:13.5pt;height:13.5pt;visibility:visible;mso-wrap-style:square" o:bullet="t" type="#_x0000_t75">
-        <v:imagedata o:title="" r:id="rId1"/>
+      <v:shape id="_x0000_i1038" type="#_x0000_t75" style="width:13.5pt;height:13.5pt;visibility:visible;mso-wrap-style:square" o:bullet="t">
+        <v:imagedata r:id="rId1" o:title=""/>
       </v:shape>
     </w:pict>
   </w:numPicBullet>
   <w:numPicBullet w:numPicBulletId="1">
     <w:pict>
-      <v:shape id="_x0000_i1031" style="width:13.5pt;height:13.5pt;visibility:visible;mso-wrap-style:square" o:bullet="t" type="#_x0000_t75">
-        <v:imagedata o:title="" r:id="rId2"/>
+      <v:shape id="_x0000_i1039" type="#_x0000_t75" style="width:13.5pt;height:13.5pt;visibility:visible;mso-wrap-style:square" o:bullet="t">
+        <v:imagedata r:id="rId2" o:title=""/>
       </v:shape>
     </w:pict>
   </w:numPicBullet>
-  <w:abstractNum w:abstractNumId="0">
+  <w:abstractNum w:abstractNumId="0" w15:restartNumberingAfterBreak="0">
     <w:nsid w:val="09A700F0"/>
     <w:multiLevelType w:val="hybridMultilevel"/>
     <w:tmpl w:val="4AA64502"/>
@@ -3590,7 +3601,7 @@
         <w:ind w:left="502" w:hanging="360"/>
       </w:pPr>
       <w:rPr>
-        <w:rFonts w:hint="default" w:ascii="Symbol" w:hAnsi="Symbol"/>
+        <w:rFonts w:ascii="Symbol" w:hAnsi="Symbol" w:hint="default"/>
       </w:rPr>
     </w:lvl>
     <w:lvl w:ilvl="1" w:tplc="FE84D3D8" w:tentative="1">
@@ -3605,7 +3616,7 @@
         <w:ind w:left="1222" w:hanging="360"/>
       </w:pPr>
       <w:rPr>
-        <w:rFonts w:hint="default" w:ascii="Symbol" w:hAnsi="Symbol"/>
+        <w:rFonts w:ascii="Symbol" w:hAnsi="Symbol" w:hint="default"/>
       </w:rPr>
     </w:lvl>
     <w:lvl w:ilvl="2" w:tplc="98B85CE4" w:tentative="1">
@@ -3620,7 +3631,7 @@
         <w:ind w:left="1942" w:hanging="360"/>
       </w:pPr>
       <w:rPr>
-        <w:rFonts w:hint="default" w:ascii="Symbol" w:hAnsi="Symbol"/>
+        <w:rFonts w:ascii="Symbol" w:hAnsi="Symbol" w:hint="default"/>
       </w:rPr>
     </w:lvl>
     <w:lvl w:ilvl="3" w:tplc="2D00BC30" w:tentative="1">
@@ -3635,7 +3646,7 @@
         <w:ind w:left="2662" w:hanging="360"/>
       </w:pPr>
       <w:rPr>
-        <w:rFonts w:hint="default" w:ascii="Symbol" w:hAnsi="Symbol"/>
+        <w:rFonts w:ascii="Symbol" w:hAnsi="Symbol" w:hint="default"/>
       </w:rPr>
     </w:lvl>
     <w:lvl w:ilvl="4" w:tplc="293C3560" w:tentative="1">
@@ -3650,7 +3661,7 @@
         <w:ind w:left="3382" w:hanging="360"/>
       </w:pPr>
       <w:rPr>
-        <w:rFonts w:hint="default" w:ascii="Symbol" w:hAnsi="Symbol"/>
+        <w:rFonts w:ascii="Symbol" w:hAnsi="Symbol" w:hint="default"/>
       </w:rPr>
     </w:lvl>
     <w:lvl w:ilvl="5" w:tplc="2E943352" w:tentative="1">
@@ -3665,7 +3676,7 @@
         <w:ind w:left="4102" w:hanging="360"/>
       </w:pPr>
       <w:rPr>
-        <w:rFonts w:hint="default" w:ascii="Symbol" w:hAnsi="Symbol"/>
+        <w:rFonts w:ascii="Symbol" w:hAnsi="Symbol" w:hint="default"/>
       </w:rPr>
     </w:lvl>
     <w:lvl w:ilvl="6" w:tplc="191226C4" w:tentative="1">
@@ -3680,7 +3691,7 @@
         <w:ind w:left="4822" w:hanging="360"/>
       </w:pPr>
       <w:rPr>
-        <w:rFonts w:hint="default" w:ascii="Symbol" w:hAnsi="Symbol"/>
+        <w:rFonts w:ascii="Symbol" w:hAnsi="Symbol" w:hint="default"/>
       </w:rPr>
     </w:lvl>
     <w:lvl w:ilvl="7" w:tplc="B3962DEC" w:tentative="1">
@@ -3695,7 +3706,7 @@
         <w:ind w:left="5542" w:hanging="360"/>
       </w:pPr>
       <w:rPr>
-        <w:rFonts w:hint="default" w:ascii="Symbol" w:hAnsi="Symbol"/>
+        <w:rFonts w:ascii="Symbol" w:hAnsi="Symbol" w:hint="default"/>
       </w:rPr>
     </w:lvl>
     <w:lvl w:ilvl="8" w:tplc="42FE8378" w:tentative="1">
@@ -3710,11 +3721,11 @@
         <w:ind w:left="6262" w:hanging="360"/>
       </w:pPr>
       <w:rPr>
-        <w:rFonts w:hint="default" w:ascii="Symbol" w:hAnsi="Symbol"/>
+        <w:rFonts w:ascii="Symbol" w:hAnsi="Symbol" w:hint="default"/>
       </w:rPr>
     </w:lvl>
   </w:abstractNum>
-  <w:abstractNum w:abstractNumId="1">
+  <w:abstractNum w:abstractNumId="1" w15:restartNumberingAfterBreak="0">
     <w:nsid w:val="09CE5BA9"/>
     <w:multiLevelType w:val="hybridMultilevel"/>
     <w:tmpl w:val="19A2A912"/>
@@ -3726,7 +3737,7 @@
         <w:ind w:left="720" w:hanging="360"/>
       </w:pPr>
       <w:rPr>
-        <w:rFonts w:hint="default" w:ascii="Aptos" w:hAnsi="Aptos" w:eastAsiaTheme="minorHAnsi" w:cstheme="minorBidi"/>
+        <w:rFonts w:ascii="Aptos" w:eastAsiaTheme="minorHAnsi" w:hAnsi="Aptos" w:cstheme="minorBidi" w:hint="default"/>
       </w:rPr>
     </w:lvl>
     <w:lvl w:ilvl="1" w:tplc="040C0003" w:tentative="1">
@@ -3738,7 +3749,7 @@
         <w:ind w:left="1440" w:hanging="360"/>
       </w:pPr>
       <w:rPr>
-        <w:rFonts w:hint="default" w:ascii="Courier New" w:hAnsi="Courier New" w:cs="Courier New"/>
+        <w:rFonts w:ascii="Courier New" w:hAnsi="Courier New" w:cs="Courier New" w:hint="default"/>
       </w:rPr>
     </w:lvl>
     <w:lvl w:ilvl="2" w:tplc="040C0005" w:tentative="1">
@@ -3750,7 +3761,7 @@
         <w:ind w:left="2160" w:hanging="360"/>
       </w:pPr>
       <w:rPr>
-        <w:rFonts w:hint="default" w:ascii="Wingdings" w:hAnsi="Wingdings"/>
+        <w:rFonts w:ascii="Wingdings" w:hAnsi="Wingdings" w:hint="default"/>
       </w:rPr>
     </w:lvl>
     <w:lvl w:ilvl="3" w:tplc="040C0001" w:tentative="1">
@@ -3762,7 +3773,7 @@
         <w:ind w:left="2880" w:hanging="360"/>
       </w:pPr>
       <w:rPr>
-        <w:rFonts w:hint="default" w:ascii="Symbol" w:hAnsi="Symbol"/>
+        <w:rFonts w:ascii="Symbol" w:hAnsi="Symbol" w:hint="default"/>
       </w:rPr>
     </w:lvl>
     <w:lvl w:ilvl="4" w:tplc="040C0003" w:tentative="1">
@@ -3774,7 +3785,7 @@
         <w:ind w:left="3600" w:hanging="360"/>
       </w:pPr>
       <w:rPr>
-        <w:rFonts w:hint="default" w:ascii="Courier New" w:hAnsi="Courier New" w:cs="Courier New"/>
+        <w:rFonts w:ascii="Courier New" w:hAnsi="Courier New" w:cs="Courier New" w:hint="default"/>
       </w:rPr>
     </w:lvl>
     <w:lvl w:ilvl="5" w:tplc="040C0005" w:tentative="1">
@@ -3786,7 +3797,7 @@
         <w:ind w:left="4320" w:hanging="360"/>
       </w:pPr>
       <w:rPr>
-        <w:rFonts w:hint="default" w:ascii="Wingdings" w:hAnsi="Wingdings"/>
+        <w:rFonts w:ascii="Wingdings" w:hAnsi="Wingdings" w:hint="default"/>
       </w:rPr>
     </w:lvl>
     <w:lvl w:ilvl="6" w:tplc="040C0001" w:tentative="1">
@@ -3798,7 +3809,7 @@
         <w:ind w:left="5040" w:hanging="360"/>
       </w:pPr>
       <w:rPr>
-        <w:rFonts w:hint="default" w:ascii="Symbol" w:hAnsi="Symbol"/>
+        <w:rFonts w:ascii="Symbol" w:hAnsi="Symbol" w:hint="default"/>
       </w:rPr>
     </w:lvl>
     <w:lvl w:ilvl="7" w:tplc="040C0003" w:tentative="1">
@@ -3810,7 +3821,7 @@
         <w:ind w:left="5760" w:hanging="360"/>
       </w:pPr>
       <w:rPr>
-        <w:rFonts w:hint="default" w:ascii="Courier New" w:hAnsi="Courier New" w:cs="Courier New"/>
+        <w:rFonts w:ascii="Courier New" w:hAnsi="Courier New" w:cs="Courier New" w:hint="default"/>
       </w:rPr>
     </w:lvl>
     <w:lvl w:ilvl="8" w:tplc="040C0005" w:tentative="1">
@@ -3822,11 +3833,11 @@
         <w:ind w:left="6480" w:hanging="360"/>
       </w:pPr>
       <w:rPr>
-        <w:rFonts w:hint="default" w:ascii="Wingdings" w:hAnsi="Wingdings"/>
+        <w:rFonts w:ascii="Wingdings" w:hAnsi="Wingdings" w:hint="default"/>
       </w:rPr>
     </w:lvl>
   </w:abstractNum>
-  <w:abstractNum w:abstractNumId="2">
+  <w:abstractNum w:abstractNumId="2" w15:restartNumberingAfterBreak="0">
     <w:nsid w:val="0F6C454B"/>
     <w:multiLevelType w:val="hybridMultilevel"/>
     <w:tmpl w:val="2C4A6180"/>
@@ -3839,7 +3850,7 @@
         <w:ind w:left="720" w:hanging="360"/>
       </w:pPr>
       <w:rPr>
-        <w:rFonts w:hint="default" w:ascii="Symbol" w:hAnsi="Symbol"/>
+        <w:rFonts w:ascii="Symbol" w:hAnsi="Symbol" w:hint="default"/>
         <w:color w:val="373B8E"/>
       </w:rPr>
     </w:lvl>
@@ -3852,7 +3863,7 @@
         <w:ind w:left="1440" w:hanging="360"/>
       </w:pPr>
       <w:rPr>
-        <w:rFonts w:hint="default" w:ascii="Courier New" w:hAnsi="Courier New" w:cs="Courier New"/>
+        <w:rFonts w:ascii="Courier New" w:hAnsi="Courier New" w:cs="Courier New" w:hint="default"/>
       </w:rPr>
     </w:lvl>
     <w:lvl w:ilvl="2" w:tplc="FFFFFFFF" w:tentative="1">
@@ -3864,7 +3875,7 @@
         <w:ind w:left="2160" w:hanging="360"/>
       </w:pPr>
       <w:rPr>
-        <w:rFonts w:hint="default" w:ascii="Wingdings" w:hAnsi="Wingdings"/>
+        <w:rFonts w:ascii="Wingdings" w:hAnsi="Wingdings" w:hint="default"/>
       </w:rPr>
     </w:lvl>
     <w:lvl w:ilvl="3" w:tplc="FFFFFFFF" w:tentative="1">
@@ -3876,7 +3887,7 @@
         <w:ind w:left="2880" w:hanging="360"/>
       </w:pPr>
       <w:rPr>
-        <w:rFonts w:hint="default" w:ascii="Symbol" w:hAnsi="Symbol"/>
+        <w:rFonts w:ascii="Symbol" w:hAnsi="Symbol" w:hint="default"/>
       </w:rPr>
     </w:lvl>
     <w:lvl w:ilvl="4" w:tplc="FFFFFFFF" w:tentative="1">
@@ -3888,7 +3899,7 @@
         <w:ind w:left="3600" w:hanging="360"/>
       </w:pPr>
       <w:rPr>
-        <w:rFonts w:hint="default" w:ascii="Courier New" w:hAnsi="Courier New" w:cs="Courier New"/>
+        <w:rFonts w:ascii="Courier New" w:hAnsi="Courier New" w:cs="Courier New" w:hint="default"/>
       </w:rPr>
     </w:lvl>
     <w:lvl w:ilvl="5" w:tplc="FFFFFFFF" w:tentative="1">
@@ -3900,7 +3911,7 @@
         <w:ind w:left="4320" w:hanging="360"/>
       </w:pPr>
       <w:rPr>
-        <w:rFonts w:hint="default" w:ascii="Wingdings" w:hAnsi="Wingdings"/>
+        <w:rFonts w:ascii="Wingdings" w:hAnsi="Wingdings" w:hint="default"/>
       </w:rPr>
     </w:lvl>
     <w:lvl w:ilvl="6" w:tplc="FFFFFFFF" w:tentative="1">
@@ -3912,7 +3923,7 @@
         <w:ind w:left="5040" w:hanging="360"/>
       </w:pPr>
       <w:rPr>
-        <w:rFonts w:hint="default" w:ascii="Symbol" w:hAnsi="Symbol"/>
+        <w:rFonts w:ascii="Symbol" w:hAnsi="Symbol" w:hint="default"/>
       </w:rPr>
     </w:lvl>
     <w:lvl w:ilvl="7" w:tplc="FFFFFFFF" w:tentative="1">
@@ -3924,7 +3935,7 @@
         <w:ind w:left="5760" w:hanging="360"/>
       </w:pPr>
       <w:rPr>
-        <w:rFonts w:hint="default" w:ascii="Courier New" w:hAnsi="Courier New" w:cs="Courier New"/>
+        <w:rFonts w:ascii="Courier New" w:hAnsi="Courier New" w:cs="Courier New" w:hint="default"/>
       </w:rPr>
     </w:lvl>
     <w:lvl w:ilvl="8" w:tplc="FFFFFFFF" w:tentative="1">
@@ -3936,11 +3947,11 @@
         <w:ind w:left="6480" w:hanging="360"/>
       </w:pPr>
       <w:rPr>
-        <w:rFonts w:hint="default" w:ascii="Wingdings" w:hAnsi="Wingdings"/>
+        <w:rFonts w:ascii="Wingdings" w:hAnsi="Wingdings" w:hint="default"/>
       </w:rPr>
     </w:lvl>
   </w:abstractNum>
-  <w:abstractNum w:abstractNumId="3">
+  <w:abstractNum w:abstractNumId="3" w15:restartNumberingAfterBreak="0">
     <w:nsid w:val="13FE2BAB"/>
     <w:multiLevelType w:val="hybridMultilevel"/>
     <w:tmpl w:val="78C0E626"/>
@@ -3954,7 +3965,7 @@
         <w:ind w:left="720" w:hanging="360"/>
       </w:pPr>
       <w:rPr>
-        <w:rFonts w:hint="default" w:ascii="Symbol" w:hAnsi="Symbol"/>
+        <w:rFonts w:ascii="Symbol" w:hAnsi="Symbol" w:hint="default"/>
         <w:color w:val="373B8E"/>
         <w:sz w:val="20"/>
         <w:szCs w:val="20"/>
@@ -3969,7 +3980,7 @@
         <w:ind w:left="1440" w:hanging="360"/>
       </w:pPr>
       <w:rPr>
-        <w:rFonts w:hint="default" w:ascii="Courier New" w:hAnsi="Courier New" w:cs="Courier New"/>
+        <w:rFonts w:ascii="Courier New" w:hAnsi="Courier New" w:cs="Courier New" w:hint="default"/>
       </w:rPr>
     </w:lvl>
     <w:lvl w:ilvl="2" w:tplc="FFFFFFFF" w:tentative="1">
@@ -3981,7 +3992,7 @@
         <w:ind w:left="2160" w:hanging="360"/>
       </w:pPr>
       <w:rPr>
-        <w:rFonts w:hint="default" w:ascii="Wingdings" w:hAnsi="Wingdings"/>
+        <w:rFonts w:ascii="Wingdings" w:hAnsi="Wingdings" w:hint="default"/>
       </w:rPr>
     </w:lvl>
     <w:lvl w:ilvl="3" w:tplc="FFFFFFFF" w:tentative="1">
@@ -3993,7 +4004,7 @@
         <w:ind w:left="2880" w:hanging="360"/>
       </w:pPr>
       <w:rPr>
-        <w:rFonts w:hint="default" w:ascii="Symbol" w:hAnsi="Symbol"/>
+        <w:rFonts w:ascii="Symbol" w:hAnsi="Symbol" w:hint="default"/>
       </w:rPr>
     </w:lvl>
     <w:lvl w:ilvl="4" w:tplc="FFFFFFFF" w:tentative="1">
@@ -4005,7 +4016,7 @@
         <w:ind w:left="3600" w:hanging="360"/>
       </w:pPr>
       <w:rPr>
-        <w:rFonts w:hint="default" w:ascii="Courier New" w:hAnsi="Courier New" w:cs="Courier New"/>
+        <w:rFonts w:ascii="Courier New" w:hAnsi="Courier New" w:cs="Courier New" w:hint="default"/>
       </w:rPr>
     </w:lvl>
     <w:lvl w:ilvl="5" w:tplc="FFFFFFFF" w:tentative="1">
@@ -4017,7 +4028,7 @@
         <w:ind w:left="4320" w:hanging="360"/>
       </w:pPr>
       <w:rPr>
-        <w:rFonts w:hint="default" w:ascii="Wingdings" w:hAnsi="Wingdings"/>
+        <w:rFonts w:ascii="Wingdings" w:hAnsi="Wingdings" w:hint="default"/>
       </w:rPr>
     </w:lvl>
     <w:lvl w:ilvl="6" w:tplc="FFFFFFFF" w:tentative="1">
@@ -4029,7 +4040,7 @@
         <w:ind w:left="5040" w:hanging="360"/>
       </w:pPr>
       <w:rPr>
-        <w:rFonts w:hint="default" w:ascii="Symbol" w:hAnsi="Symbol"/>
+        <w:rFonts w:ascii="Symbol" w:hAnsi="Symbol" w:hint="default"/>
       </w:rPr>
     </w:lvl>
     <w:lvl w:ilvl="7" w:tplc="FFFFFFFF" w:tentative="1">
@@ -4041,7 +4052,7 @@
         <w:ind w:left="5760" w:hanging="360"/>
       </w:pPr>
       <w:rPr>
-        <w:rFonts w:hint="default" w:ascii="Courier New" w:hAnsi="Courier New" w:cs="Courier New"/>
+        <w:rFonts w:ascii="Courier New" w:hAnsi="Courier New" w:cs="Courier New" w:hint="default"/>
       </w:rPr>
     </w:lvl>
     <w:lvl w:ilvl="8" w:tplc="FFFFFFFF" w:tentative="1">
@@ -4053,11 +4064,11 @@
         <w:ind w:left="6480" w:hanging="360"/>
       </w:pPr>
       <w:rPr>
-        <w:rFonts w:hint="default" w:ascii="Wingdings" w:hAnsi="Wingdings"/>
+        <w:rFonts w:ascii="Wingdings" w:hAnsi="Wingdings" w:hint="default"/>
       </w:rPr>
     </w:lvl>
   </w:abstractNum>
-  <w:abstractNum w:abstractNumId="4">
+  <w:abstractNum w:abstractNumId="4" w15:restartNumberingAfterBreak="0">
     <w:nsid w:val="1E7E700C"/>
     <w:multiLevelType w:val="hybridMultilevel"/>
     <w:tmpl w:val="A02A0C16"/>
@@ -4070,7 +4081,7 @@
         <w:ind w:left="720" w:hanging="360"/>
       </w:pPr>
       <w:rPr>
-        <w:rFonts w:hint="default" w:ascii="Symbol" w:hAnsi="Symbol"/>
+        <w:rFonts w:ascii="Symbol" w:hAnsi="Symbol" w:hint="default"/>
         <w:color w:val="373B8E"/>
       </w:rPr>
     </w:lvl>
@@ -4083,7 +4094,7 @@
         <w:ind w:left="1440" w:hanging="360"/>
       </w:pPr>
       <w:rPr>
-        <w:rFonts w:hint="default" w:ascii="Courier New" w:hAnsi="Courier New" w:cs="Courier New"/>
+        <w:rFonts w:ascii="Courier New" w:hAnsi="Courier New" w:cs="Courier New" w:hint="default"/>
       </w:rPr>
     </w:lvl>
     <w:lvl w:ilvl="2" w:tplc="040C0005" w:tentative="1">
@@ -4095,7 +4106,7 @@
         <w:ind w:left="2160" w:hanging="360"/>
       </w:pPr>
       <w:rPr>
-        <w:rFonts w:hint="default" w:ascii="Wingdings" w:hAnsi="Wingdings"/>
+        <w:rFonts w:ascii="Wingdings" w:hAnsi="Wingdings" w:hint="default"/>
       </w:rPr>
     </w:lvl>
     <w:lvl w:ilvl="3" w:tplc="040C0001" w:tentative="1">
@@ -4107,7 +4118,7 @@
         <w:ind w:left="2880" w:hanging="360"/>
       </w:pPr>
       <w:rPr>
-        <w:rFonts w:hint="default" w:ascii="Symbol" w:hAnsi="Symbol"/>
+        <w:rFonts w:ascii="Symbol" w:hAnsi="Symbol" w:hint="default"/>
       </w:rPr>
     </w:lvl>
     <w:lvl w:ilvl="4" w:tplc="040C0003" w:tentative="1">
@@ -4119,7 +4130,7 @@
         <w:ind w:left="3600" w:hanging="360"/>
       </w:pPr>
       <w:rPr>
-        <w:rFonts w:hint="default" w:ascii="Courier New" w:hAnsi="Courier New" w:cs="Courier New"/>
+        <w:rFonts w:ascii="Courier New" w:hAnsi="Courier New" w:cs="Courier New" w:hint="default"/>
       </w:rPr>
     </w:lvl>
     <w:lvl w:ilvl="5" w:tplc="040C0005" w:tentative="1">
@@ -4131,7 +4142,7 @@
         <w:ind w:left="4320" w:hanging="360"/>
       </w:pPr>
       <w:rPr>
-        <w:rFonts w:hint="default" w:ascii="Wingdings" w:hAnsi="Wingdings"/>
+        <w:rFonts w:ascii="Wingdings" w:hAnsi="Wingdings" w:hint="default"/>
       </w:rPr>
     </w:lvl>
     <w:lvl w:ilvl="6" w:tplc="040C0001" w:tentative="1">
@@ -4143,7 +4154,7 @@
         <w:ind w:left="5040" w:hanging="360"/>
       </w:pPr>
       <w:rPr>
-        <w:rFonts w:hint="default" w:ascii="Symbol" w:hAnsi="Symbol"/>
+        <w:rFonts w:ascii="Symbol" w:hAnsi="Symbol" w:hint="default"/>
       </w:rPr>
     </w:lvl>
     <w:lvl w:ilvl="7" w:tplc="040C0003" w:tentative="1">
@@ -4155,7 +4166,7 @@
         <w:ind w:left="5760" w:hanging="360"/>
       </w:pPr>
       <w:rPr>
-        <w:rFonts w:hint="default" w:ascii="Courier New" w:hAnsi="Courier New" w:cs="Courier New"/>
+        <w:rFonts w:ascii="Courier New" w:hAnsi="Courier New" w:cs="Courier New" w:hint="default"/>
       </w:rPr>
     </w:lvl>
     <w:lvl w:ilvl="8" w:tplc="040C0005" w:tentative="1">
@@ -4167,11 +4178,11 @@
         <w:ind w:left="6480" w:hanging="360"/>
       </w:pPr>
       <w:rPr>
-        <w:rFonts w:hint="default" w:ascii="Wingdings" w:hAnsi="Wingdings"/>
+        <w:rFonts w:ascii="Wingdings" w:hAnsi="Wingdings" w:hint="default"/>
       </w:rPr>
     </w:lvl>
   </w:abstractNum>
-  <w:abstractNum w:abstractNumId="5">
+  <w:abstractNum w:abstractNumId="5" w15:restartNumberingAfterBreak="0">
     <w:nsid w:val="224E42DB"/>
     <w:multiLevelType w:val="hybridMultilevel"/>
     <w:tmpl w:val="D57EBD76"/>
@@ -4184,7 +4195,7 @@
         <w:ind w:left="720" w:hanging="360"/>
       </w:pPr>
       <w:rPr>
-        <w:rFonts w:hint="default" w:ascii="Wingdings" w:hAnsi="Wingdings"/>
+        <w:rFonts w:ascii="Wingdings" w:hAnsi="Wingdings" w:hint="default"/>
         <w:color w:val="373B8E"/>
       </w:rPr>
     </w:lvl>
@@ -4197,7 +4208,7 @@
         <w:ind w:left="1440" w:hanging="360"/>
       </w:pPr>
       <w:rPr>
-        <w:rFonts w:hint="default" w:ascii="Courier New" w:hAnsi="Courier New" w:cs="Courier New"/>
+        <w:rFonts w:ascii="Courier New" w:hAnsi="Courier New" w:cs="Courier New" w:hint="default"/>
       </w:rPr>
     </w:lvl>
     <w:lvl w:ilvl="2" w:tplc="FFFFFFFF" w:tentative="1">
@@ -4209,7 +4220,7 @@
         <w:ind w:left="2160" w:hanging="360"/>
       </w:pPr>
       <w:rPr>
-        <w:rFonts w:hint="default" w:ascii="Wingdings" w:hAnsi="Wingdings"/>
+        <w:rFonts w:ascii="Wingdings" w:hAnsi="Wingdings" w:hint="default"/>
       </w:rPr>
     </w:lvl>
     <w:lvl w:ilvl="3" w:tplc="FFFFFFFF" w:tentative="1">
@@ -4221,7 +4232,7 @@
         <w:ind w:left="2880" w:hanging="360"/>
       </w:pPr>
       <w:rPr>
-        <w:rFonts w:hint="default" w:ascii="Symbol" w:hAnsi="Symbol"/>
+        <w:rFonts w:ascii="Symbol" w:hAnsi="Symbol" w:hint="default"/>
       </w:rPr>
     </w:lvl>
     <w:lvl w:ilvl="4" w:tplc="FFFFFFFF" w:tentative="1">
@@ -4233,7 +4244,7 @@
         <w:ind w:left="3600" w:hanging="360"/>
       </w:pPr>
       <w:rPr>
-        <w:rFonts w:hint="default" w:ascii="Courier New" w:hAnsi="Courier New" w:cs="Courier New"/>
+        <w:rFonts w:ascii="Courier New" w:hAnsi="Courier New" w:cs="Courier New" w:hint="default"/>
       </w:rPr>
     </w:lvl>
     <w:lvl w:ilvl="5" w:tplc="FFFFFFFF" w:tentative="1">
@@ -4245,7 +4256,7 @@
         <w:ind w:left="4320" w:hanging="360"/>
       </w:pPr>
       <w:rPr>
-        <w:rFonts w:hint="default" w:ascii="Wingdings" w:hAnsi="Wingdings"/>
+        <w:rFonts w:ascii="Wingdings" w:hAnsi="Wingdings" w:hint="default"/>
       </w:rPr>
     </w:lvl>
     <w:lvl w:ilvl="6" w:tplc="FFFFFFFF" w:tentative="1">
@@ -4257,7 +4268,7 @@
         <w:ind w:left="5040" w:hanging="360"/>
       </w:pPr>
       <w:rPr>
-        <w:rFonts w:hint="default" w:ascii="Symbol" w:hAnsi="Symbol"/>
+        <w:rFonts w:ascii="Symbol" w:hAnsi="Symbol" w:hint="default"/>
       </w:rPr>
     </w:lvl>
     <w:lvl w:ilvl="7" w:tplc="FFFFFFFF" w:tentative="1">
@@ -4269,7 +4280,7 @@
         <w:ind w:left="5760" w:hanging="360"/>
       </w:pPr>
       <w:rPr>
-        <w:rFonts w:hint="default" w:ascii="Courier New" w:hAnsi="Courier New" w:cs="Courier New"/>
+        <w:rFonts w:ascii="Courier New" w:hAnsi="Courier New" w:cs="Courier New" w:hint="default"/>
       </w:rPr>
     </w:lvl>
     <w:lvl w:ilvl="8" w:tplc="FFFFFFFF" w:tentative="1">
@@ -4281,11 +4292,11 @@
         <w:ind w:left="6480" w:hanging="360"/>
       </w:pPr>
       <w:rPr>
-        <w:rFonts w:hint="default" w:ascii="Wingdings" w:hAnsi="Wingdings"/>
+        <w:rFonts w:ascii="Wingdings" w:hAnsi="Wingdings" w:hint="default"/>
       </w:rPr>
     </w:lvl>
   </w:abstractNum>
-  <w:abstractNum w:abstractNumId="6">
+  <w:abstractNum w:abstractNumId="6" w15:restartNumberingAfterBreak="0">
     <w:nsid w:val="389725F4"/>
     <w:multiLevelType w:val="hybridMultilevel"/>
     <w:tmpl w:val="611AAE8A"/>
@@ -4298,7 +4309,7 @@
         <w:ind w:left="720" w:hanging="360"/>
       </w:pPr>
       <w:rPr>
-        <w:rFonts w:hint="default" w:ascii="Symbol" w:hAnsi="Symbol"/>
+        <w:rFonts w:ascii="Symbol" w:hAnsi="Symbol" w:hint="default"/>
         <w:color w:val="373B8E"/>
       </w:rPr>
     </w:lvl>
@@ -4311,7 +4322,7 @@
         <w:ind w:left="1440" w:hanging="360"/>
       </w:pPr>
       <w:rPr>
-        <w:rFonts w:hint="default" w:ascii="Courier New" w:hAnsi="Courier New" w:cs="Courier New"/>
+        <w:rFonts w:ascii="Courier New" w:hAnsi="Courier New" w:cs="Courier New" w:hint="default"/>
       </w:rPr>
     </w:lvl>
     <w:lvl w:ilvl="2" w:tplc="040C0005" w:tentative="1">
@@ -4323,7 +4334,7 @@
         <w:ind w:left="2160" w:hanging="360"/>
       </w:pPr>
       <w:rPr>
-        <w:rFonts w:hint="default" w:ascii="Wingdings" w:hAnsi="Wingdings"/>
+        <w:rFonts w:ascii="Wingdings" w:hAnsi="Wingdings" w:hint="default"/>
       </w:rPr>
     </w:lvl>
     <w:lvl w:ilvl="3" w:tplc="040C0001" w:tentative="1">
@@ -4335,7 +4346,7 @@
         <w:ind w:left="2880" w:hanging="360"/>
       </w:pPr>
       <w:rPr>
-        <w:rFonts w:hint="default" w:ascii="Symbol" w:hAnsi="Symbol"/>
+        <w:rFonts w:ascii="Symbol" w:hAnsi="Symbol" w:hint="default"/>
       </w:rPr>
     </w:lvl>
     <w:lvl w:ilvl="4" w:tplc="040C0003" w:tentative="1">
@@ -4347,7 +4358,7 @@
         <w:ind w:left="3600" w:hanging="360"/>
       </w:pPr>
       <w:rPr>
-        <w:rFonts w:hint="default" w:ascii="Courier New" w:hAnsi="Courier New" w:cs="Courier New"/>
+        <w:rFonts w:ascii="Courier New" w:hAnsi="Courier New" w:cs="Courier New" w:hint="default"/>
       </w:rPr>
     </w:lvl>
     <w:lvl w:ilvl="5" w:tplc="040C0005" w:tentative="1">
@@ -4359,7 +4370,7 @@
         <w:ind w:left="4320" w:hanging="360"/>
       </w:pPr>
       <w:rPr>
-        <w:rFonts w:hint="default" w:ascii="Wingdings" w:hAnsi="Wingdings"/>
+        <w:rFonts w:ascii="Wingdings" w:hAnsi="Wingdings" w:hint="default"/>
       </w:rPr>
     </w:lvl>
     <w:lvl w:ilvl="6" w:tplc="040C0001" w:tentative="1">
@@ -4371,7 +4382,7 @@
         <w:ind w:left="5040" w:hanging="360"/>
       </w:pPr>
       <w:rPr>
-        <w:rFonts w:hint="default" w:ascii="Symbol" w:hAnsi="Symbol"/>
+        <w:rFonts w:ascii="Symbol" w:hAnsi="Symbol" w:hint="default"/>
       </w:rPr>
     </w:lvl>
     <w:lvl w:ilvl="7" w:tplc="040C0003" w:tentative="1">
@@ -4383,7 +4394,7 @@
         <w:ind w:left="5760" w:hanging="360"/>
       </w:pPr>
       <w:rPr>
-        <w:rFonts w:hint="default" w:ascii="Courier New" w:hAnsi="Courier New" w:cs="Courier New"/>
+        <w:rFonts w:ascii="Courier New" w:hAnsi="Courier New" w:cs="Courier New" w:hint="default"/>
       </w:rPr>
     </w:lvl>
     <w:lvl w:ilvl="8" w:tplc="040C0005" w:tentative="1">
@@ -4395,11 +4406,11 @@
         <w:ind w:left="6480" w:hanging="360"/>
       </w:pPr>
       <w:rPr>
-        <w:rFonts w:hint="default" w:ascii="Wingdings" w:hAnsi="Wingdings"/>
+        <w:rFonts w:ascii="Wingdings" w:hAnsi="Wingdings" w:hint="default"/>
       </w:rPr>
     </w:lvl>
   </w:abstractNum>
-  <w:abstractNum w:abstractNumId="7">
+  <w:abstractNum w:abstractNumId="7" w15:restartNumberingAfterBreak="0">
     <w:nsid w:val="56997F01"/>
     <w:multiLevelType w:val="hybridMultilevel"/>
     <w:tmpl w:val="51F22588"/>
@@ -4416,7 +4427,7 @@
         <w:ind w:left="720" w:hanging="360"/>
       </w:pPr>
       <w:rPr>
-        <w:rFonts w:hint="default" w:ascii="Symbol" w:hAnsi="Symbol"/>
+        <w:rFonts w:ascii="Symbol" w:hAnsi="Symbol" w:hint="default"/>
       </w:rPr>
     </w:lvl>
     <w:lvl w:ilvl="1" w:tplc="8604C2F0" w:tentative="1">
@@ -4431,7 +4442,7 @@
         <w:ind w:left="1440" w:hanging="360"/>
       </w:pPr>
       <w:rPr>
-        <w:rFonts w:hint="default" w:ascii="Symbol" w:hAnsi="Symbol"/>
+        <w:rFonts w:ascii="Symbol" w:hAnsi="Symbol" w:hint="default"/>
       </w:rPr>
     </w:lvl>
     <w:lvl w:ilvl="2" w:tplc="FDA08144" w:tentative="1">
@@ -4446,7 +4457,7 @@
         <w:ind w:left="2160" w:hanging="360"/>
       </w:pPr>
       <w:rPr>
-        <w:rFonts w:hint="default" w:ascii="Symbol" w:hAnsi="Symbol"/>
+        <w:rFonts w:ascii="Symbol" w:hAnsi="Symbol" w:hint="default"/>
       </w:rPr>
     </w:lvl>
     <w:lvl w:ilvl="3" w:tplc="9DCC44FA" w:tentative="1">
@@ -4461,7 +4472,7 @@
         <w:ind w:left="2880" w:hanging="360"/>
       </w:pPr>
       <w:rPr>
-        <w:rFonts w:hint="default" w:ascii="Symbol" w:hAnsi="Symbol"/>
+        <w:rFonts w:ascii="Symbol" w:hAnsi="Symbol" w:hint="default"/>
       </w:rPr>
     </w:lvl>
     <w:lvl w:ilvl="4" w:tplc="9BE29238" w:tentative="1">
@@ -4476,7 +4487,7 @@
         <w:ind w:left="3600" w:hanging="360"/>
       </w:pPr>
       <w:rPr>
-        <w:rFonts w:hint="default" w:ascii="Symbol" w:hAnsi="Symbol"/>
+        <w:rFonts w:ascii="Symbol" w:hAnsi="Symbol" w:hint="default"/>
       </w:rPr>
     </w:lvl>
     <w:lvl w:ilvl="5" w:tplc="DB90B616" w:tentative="1">
@@ -4491,7 +4502,7 @@
         <w:ind w:left="4320" w:hanging="360"/>
       </w:pPr>
       <w:rPr>
-        <w:rFonts w:hint="default" w:ascii="Symbol" w:hAnsi="Symbol"/>
+        <w:rFonts w:ascii="Symbol" w:hAnsi="Symbol" w:hint="default"/>
       </w:rPr>
     </w:lvl>
     <w:lvl w:ilvl="6" w:tplc="1D3AA34C" w:tentative="1">
@@ -4506,7 +4517,7 @@
         <w:ind w:left="5040" w:hanging="360"/>
       </w:pPr>
       <w:rPr>
-        <w:rFonts w:hint="default" w:ascii="Symbol" w:hAnsi="Symbol"/>
+        <w:rFonts w:ascii="Symbol" w:hAnsi="Symbol" w:hint="default"/>
       </w:rPr>
     </w:lvl>
     <w:lvl w:ilvl="7" w:tplc="19449DBC" w:tentative="1">
@@ -4521,7 +4532,7 @@
         <w:ind w:left="5760" w:hanging="360"/>
       </w:pPr>
       <w:rPr>
-        <w:rFonts w:hint="default" w:ascii="Symbol" w:hAnsi="Symbol"/>
+        <w:rFonts w:ascii="Symbol" w:hAnsi="Symbol" w:hint="default"/>
       </w:rPr>
     </w:lvl>
     <w:lvl w:ilvl="8" w:tplc="BA7EF396" w:tentative="1">
@@ -4536,11 +4547,11 @@
         <w:ind w:left="6480" w:hanging="360"/>
       </w:pPr>
       <w:rPr>
-        <w:rFonts w:hint="default" w:ascii="Symbol" w:hAnsi="Symbol"/>
+        <w:rFonts w:ascii="Symbol" w:hAnsi="Symbol" w:hint="default"/>
       </w:rPr>
     </w:lvl>
   </w:abstractNum>
-  <w:abstractNum w:abstractNumId="8">
+  <w:abstractNum w:abstractNumId="8" w15:restartNumberingAfterBreak="0">
     <w:nsid w:val="60D939ED"/>
     <w:multiLevelType w:val="hybridMultilevel"/>
     <w:tmpl w:val="EDF0A3F4"/>
@@ -4557,7 +4568,7 @@
         <w:ind w:left="720" w:hanging="360"/>
       </w:pPr>
       <w:rPr>
-        <w:rFonts w:hint="default" w:ascii="Symbol" w:hAnsi="Symbol"/>
+        <w:rFonts w:ascii="Symbol" w:hAnsi="Symbol" w:hint="default"/>
       </w:rPr>
     </w:lvl>
     <w:lvl w:ilvl="1" w:tplc="E1F28E04" w:tentative="1">
@@ -4572,7 +4583,7 @@
         <w:ind w:left="1440" w:hanging="360"/>
       </w:pPr>
       <w:rPr>
-        <w:rFonts w:hint="default" w:ascii="Symbol" w:hAnsi="Symbol"/>
+        <w:rFonts w:ascii="Symbol" w:hAnsi="Symbol" w:hint="default"/>
       </w:rPr>
     </w:lvl>
     <w:lvl w:ilvl="2" w:tplc="D4A44E96" w:tentative="1">
@@ -4587,7 +4598,7 @@
         <w:ind w:left="2160" w:hanging="360"/>
       </w:pPr>
       <w:rPr>
-        <w:rFonts w:hint="default" w:ascii="Symbol" w:hAnsi="Symbol"/>
+        <w:rFonts w:ascii="Symbol" w:hAnsi="Symbol" w:hint="default"/>
       </w:rPr>
     </w:lvl>
     <w:lvl w:ilvl="3" w:tplc="2FAEB3D4" w:tentative="1">
@@ -4602,7 +4613,7 @@
         <w:ind w:left="2880" w:hanging="360"/>
       </w:pPr>
       <w:rPr>
-        <w:rFonts w:hint="default" w:ascii="Symbol" w:hAnsi="Symbol"/>
+        <w:rFonts w:ascii="Symbol" w:hAnsi="Symbol" w:hint="default"/>
       </w:rPr>
     </w:lvl>
     <w:lvl w:ilvl="4" w:tplc="592A30E4" w:tentative="1">
@@ -4617,7 +4628,7 @@
         <w:ind w:left="3600" w:hanging="360"/>
       </w:pPr>
       <w:rPr>
-        <w:rFonts w:hint="default" w:ascii="Symbol" w:hAnsi="Symbol"/>
+        <w:rFonts w:ascii="Symbol" w:hAnsi="Symbol" w:hint="default"/>
       </w:rPr>
     </w:lvl>
     <w:lvl w:ilvl="5" w:tplc="0D443694" w:tentative="1">
@@ -4632,7 +4643,7 @@
         <w:ind w:left="4320" w:hanging="360"/>
       </w:pPr>
       <w:rPr>
-        <w:rFonts w:hint="default" w:ascii="Symbol" w:hAnsi="Symbol"/>
+        <w:rFonts w:ascii="Symbol" w:hAnsi="Symbol" w:hint="default"/>
       </w:rPr>
     </w:lvl>
     <w:lvl w:ilvl="6" w:tplc="142E88F8" w:tentative="1">
@@ -4647,7 +4658,7 @@
         <w:ind w:left="5040" w:hanging="360"/>
       </w:pPr>
       <w:rPr>
-        <w:rFonts w:hint="default" w:ascii="Symbol" w:hAnsi="Symbol"/>
+        <w:rFonts w:ascii="Symbol" w:hAnsi="Symbol" w:hint="default"/>
       </w:rPr>
     </w:lvl>
     <w:lvl w:ilvl="7" w:tplc="FC782496" w:tentative="1">
@@ -4662,7 +4673,7 @@
         <w:ind w:left="5760" w:hanging="360"/>
       </w:pPr>
       <w:rPr>
-        <w:rFonts w:hint="default" w:ascii="Symbol" w:hAnsi="Symbol"/>
+        <w:rFonts w:ascii="Symbol" w:hAnsi="Symbol" w:hint="default"/>
       </w:rPr>
     </w:lvl>
     <w:lvl w:ilvl="8" w:tplc="D124DC5A" w:tentative="1">
@@ -4677,11 +4688,11 @@
         <w:ind w:left="6480" w:hanging="360"/>
       </w:pPr>
       <w:rPr>
-        <w:rFonts w:hint="default" w:ascii="Symbol" w:hAnsi="Symbol"/>
+        <w:rFonts w:ascii="Symbol" w:hAnsi="Symbol" w:hint="default"/>
       </w:rPr>
     </w:lvl>
   </w:abstractNum>
-  <w:abstractNum w:abstractNumId="9">
+  <w:abstractNum w:abstractNumId="9" w15:restartNumberingAfterBreak="0">
     <w:nsid w:val="61E7224F"/>
     <w:multiLevelType w:val="multilevel"/>
     <w:tmpl w:val="91423DD2"/>
@@ -4695,7 +4706,7 @@
         <w:ind w:left="720" w:hanging="360"/>
       </w:pPr>
       <w:rPr>
-        <w:rFonts w:hint="default" w:ascii="Symbol" w:hAnsi="Symbol"/>
+        <w:rFonts w:ascii="Symbol" w:hAnsi="Symbol" w:hint="default"/>
         <w:color w:val="373B8E"/>
       </w:rPr>
     </w:lvl>
@@ -4708,7 +4719,7 @@
         <w:ind w:left="1440" w:hanging="360"/>
       </w:pPr>
       <w:rPr>
-        <w:rFonts w:hint="default" w:ascii="Courier New" w:hAnsi="Courier New" w:cs="Courier New"/>
+        <w:rFonts w:ascii="Courier New" w:hAnsi="Courier New" w:cs="Courier New" w:hint="default"/>
       </w:rPr>
     </w:lvl>
     <w:lvl w:ilvl="2">
@@ -4720,7 +4731,7 @@
         <w:ind w:left="2160" w:hanging="360"/>
       </w:pPr>
       <w:rPr>
-        <w:rFonts w:hint="default" w:ascii="Wingdings" w:hAnsi="Wingdings"/>
+        <w:rFonts w:ascii="Wingdings" w:hAnsi="Wingdings" w:hint="default"/>
       </w:rPr>
     </w:lvl>
     <w:lvl w:ilvl="3">
@@ -4732,7 +4743,7 @@
         <w:ind w:left="2880" w:hanging="360"/>
       </w:pPr>
       <w:rPr>
-        <w:rFonts w:hint="default" w:ascii="Symbol" w:hAnsi="Symbol"/>
+        <w:rFonts w:ascii="Symbol" w:hAnsi="Symbol" w:hint="default"/>
       </w:rPr>
     </w:lvl>
     <w:lvl w:ilvl="4">
@@ -4744,7 +4755,7 @@
         <w:ind w:left="3600" w:hanging="360"/>
       </w:pPr>
       <w:rPr>
-        <w:rFonts w:hint="default" w:ascii="Courier New" w:hAnsi="Courier New" w:cs="Courier New"/>
+        <w:rFonts w:ascii="Courier New" w:hAnsi="Courier New" w:cs="Courier New" w:hint="default"/>
       </w:rPr>
     </w:lvl>
     <w:lvl w:ilvl="5">
@@ -4756,7 +4767,7 @@
         <w:ind w:left="4320" w:hanging="360"/>
       </w:pPr>
       <w:rPr>
-        <w:rFonts w:hint="default" w:ascii="Wingdings" w:hAnsi="Wingdings"/>
+        <w:rFonts w:ascii="Wingdings" w:hAnsi="Wingdings" w:hint="default"/>
       </w:rPr>
     </w:lvl>
     <w:lvl w:ilvl="6">
@@ -4768,7 +4779,7 @@
         <w:ind w:left="5040" w:hanging="360"/>
       </w:pPr>
       <w:rPr>
-        <w:rFonts w:hint="default" w:ascii="Symbol" w:hAnsi="Symbol"/>
+        <w:rFonts w:ascii="Symbol" w:hAnsi="Symbol" w:hint="default"/>
       </w:rPr>
     </w:lvl>
     <w:lvl w:ilvl="7">
@@ -4780,7 +4791,7 @@
         <w:ind w:left="5760" w:hanging="360"/>
       </w:pPr>
       <w:rPr>
-        <w:rFonts w:hint="default" w:ascii="Courier New" w:hAnsi="Courier New" w:cs="Courier New"/>
+        <w:rFonts w:ascii="Courier New" w:hAnsi="Courier New" w:cs="Courier New" w:hint="default"/>
       </w:rPr>
     </w:lvl>
     <w:lvl w:ilvl="8">
@@ -4792,11 +4803,11 @@
         <w:ind w:left="6480" w:hanging="360"/>
       </w:pPr>
       <w:rPr>
-        <w:rFonts w:hint="default" w:ascii="Wingdings" w:hAnsi="Wingdings"/>
+        <w:rFonts w:ascii="Wingdings" w:hAnsi="Wingdings" w:hint="default"/>
       </w:rPr>
     </w:lvl>
   </w:abstractNum>
-  <w:abstractNum w:abstractNumId="10">
+  <w:abstractNum w:abstractNumId="10" w15:restartNumberingAfterBreak="0">
     <w:nsid w:val="67DB1841"/>
     <w:multiLevelType w:val="hybridMultilevel"/>
     <w:tmpl w:val="38E06178"/>
@@ -4813,7 +4824,7 @@
         <w:ind w:left="720" w:hanging="360"/>
       </w:pPr>
       <w:rPr>
-        <w:rFonts w:hint="default" w:ascii="Symbol" w:hAnsi="Symbol"/>
+        <w:rFonts w:ascii="Symbol" w:hAnsi="Symbol" w:hint="default"/>
       </w:rPr>
     </w:lvl>
     <w:lvl w:ilvl="1" w:tplc="1C6E221C" w:tentative="1">
@@ -4828,7 +4839,7 @@
         <w:ind w:left="1440" w:hanging="360"/>
       </w:pPr>
       <w:rPr>
-        <w:rFonts w:hint="default" w:ascii="Symbol" w:hAnsi="Symbol"/>
+        <w:rFonts w:ascii="Symbol" w:hAnsi="Symbol" w:hint="default"/>
       </w:rPr>
     </w:lvl>
     <w:lvl w:ilvl="2" w:tplc="FDF8A73A" w:tentative="1">
@@ -4843,7 +4854,7 @@
         <w:ind w:left="2160" w:hanging="360"/>
       </w:pPr>
       <w:rPr>
-        <w:rFonts w:hint="default" w:ascii="Symbol" w:hAnsi="Symbol"/>
+        <w:rFonts w:ascii="Symbol" w:hAnsi="Symbol" w:hint="default"/>
       </w:rPr>
     </w:lvl>
     <w:lvl w:ilvl="3" w:tplc="C55C041C" w:tentative="1">
@@ -4858,7 +4869,7 @@
         <w:ind w:left="2880" w:hanging="360"/>
       </w:pPr>
       <w:rPr>
-        <w:rFonts w:hint="default" w:ascii="Symbol" w:hAnsi="Symbol"/>
+        <w:rFonts w:ascii="Symbol" w:hAnsi="Symbol" w:hint="default"/>
       </w:rPr>
     </w:lvl>
     <w:lvl w:ilvl="4" w:tplc="05CE08AE" w:tentative="1">
@@ -4873,7 +4884,7 @@
         <w:ind w:left="3600" w:hanging="360"/>
       </w:pPr>
       <w:rPr>
-        <w:rFonts w:hint="default" w:ascii="Symbol" w:hAnsi="Symbol"/>
+        <w:rFonts w:ascii="Symbol" w:hAnsi="Symbol" w:hint="default"/>
       </w:rPr>
     </w:lvl>
     <w:lvl w:ilvl="5" w:tplc="5314AE36" w:tentative="1">
@@ -4888,7 +4899,7 @@
         <w:ind w:left="4320" w:hanging="360"/>
       </w:pPr>
       <w:rPr>
-        <w:rFonts w:hint="default" w:ascii="Symbol" w:hAnsi="Symbol"/>
+        <w:rFonts w:ascii="Symbol" w:hAnsi="Symbol" w:hint="default"/>
       </w:rPr>
     </w:lvl>
     <w:lvl w:ilvl="6" w:tplc="E0F015B0" w:tentative="1">
@@ -4903,7 +4914,7 @@
         <w:ind w:left="5040" w:hanging="360"/>
       </w:pPr>
       <w:rPr>
-        <w:rFonts w:hint="default" w:ascii="Symbol" w:hAnsi="Symbol"/>
+        <w:rFonts w:ascii="Symbol" w:hAnsi="Symbol" w:hint="default"/>
       </w:rPr>
     </w:lvl>
     <w:lvl w:ilvl="7" w:tplc="43020EE4" w:tentative="1">
@@ -4918,7 +4929,7 @@
         <w:ind w:left="5760" w:hanging="360"/>
       </w:pPr>
       <w:rPr>
-        <w:rFonts w:hint="default" w:ascii="Symbol" w:hAnsi="Symbol"/>
+        <w:rFonts w:ascii="Symbol" w:hAnsi="Symbol" w:hint="default"/>
       </w:rPr>
     </w:lvl>
     <w:lvl w:ilvl="8" w:tplc="85D6E120" w:tentative="1">
@@ -4933,11 +4944,11 @@
         <w:ind w:left="6480" w:hanging="360"/>
       </w:pPr>
       <w:rPr>
-        <w:rFonts w:hint="default" w:ascii="Symbol" w:hAnsi="Symbol"/>
+        <w:rFonts w:ascii="Symbol" w:hAnsi="Symbol" w:hint="default"/>
       </w:rPr>
     </w:lvl>
   </w:abstractNum>
-  <w:abstractNum w:abstractNumId="11">
+  <w:abstractNum w:abstractNumId="11" w15:restartNumberingAfterBreak="0">
     <w:nsid w:val="6E383611"/>
     <w:multiLevelType w:val="multilevel"/>
     <w:tmpl w:val="4C9C5E7A"/>
@@ -4964,7 +4975,7 @@
         <w:ind w:left="1440" w:hanging="360"/>
       </w:pPr>
       <w:rPr>
-        <w:rFonts w:hint="default" w:ascii="Courier New" w:hAnsi="Courier New" w:cs="Courier New"/>
+        <w:rFonts w:ascii="Courier New" w:hAnsi="Courier New" w:cs="Courier New" w:hint="default"/>
       </w:rPr>
     </w:lvl>
     <w:lvl w:ilvl="2">
@@ -4976,7 +4987,7 @@
         <w:ind w:left="2160" w:hanging="360"/>
       </w:pPr>
       <w:rPr>
-        <w:rFonts w:hint="default" w:ascii="Wingdings" w:hAnsi="Wingdings"/>
+        <w:rFonts w:ascii="Wingdings" w:hAnsi="Wingdings" w:hint="default"/>
       </w:rPr>
     </w:lvl>
     <w:lvl w:ilvl="3">
@@ -4988,7 +4999,7 @@
         <w:ind w:left="2880" w:hanging="360"/>
       </w:pPr>
       <w:rPr>
-        <w:rFonts w:hint="default" w:ascii="Symbol" w:hAnsi="Symbol"/>
+        <w:rFonts w:ascii="Symbol" w:hAnsi="Symbol" w:hint="default"/>
       </w:rPr>
     </w:lvl>
     <w:lvl w:ilvl="4">
@@ -5000,7 +5011,7 @@
         <w:ind w:left="3600" w:hanging="360"/>
       </w:pPr>
       <w:rPr>
-        <w:rFonts w:hint="default" w:ascii="Courier New" w:hAnsi="Courier New" w:cs="Courier New"/>
+        <w:rFonts w:ascii="Courier New" w:hAnsi="Courier New" w:cs="Courier New" w:hint="default"/>
       </w:rPr>
     </w:lvl>
     <w:lvl w:ilvl="5">
@@ -5012,7 +5023,7 @@
         <w:ind w:left="4320" w:hanging="360"/>
       </w:pPr>
       <w:rPr>
-        <w:rFonts w:hint="default" w:ascii="Wingdings" w:hAnsi="Wingdings"/>
+        <w:rFonts w:ascii="Wingdings" w:hAnsi="Wingdings" w:hint="default"/>
       </w:rPr>
     </w:lvl>
     <w:lvl w:ilvl="6">
@@ -5024,7 +5035,7 @@
         <w:ind w:left="5040" w:hanging="360"/>
       </w:pPr>
       <w:rPr>
-        <w:rFonts w:hint="default" w:ascii="Symbol" w:hAnsi="Symbol"/>
+        <w:rFonts w:ascii="Symbol" w:hAnsi="Symbol" w:hint="default"/>
       </w:rPr>
     </w:lvl>
     <w:lvl w:ilvl="7">
@@ -5036,7 +5047,7 @@
         <w:ind w:left="5760" w:hanging="360"/>
       </w:pPr>
       <w:rPr>
-        <w:rFonts w:hint="default" w:ascii="Courier New" w:hAnsi="Courier New" w:cs="Courier New"/>
+        <w:rFonts w:ascii="Courier New" w:hAnsi="Courier New" w:cs="Courier New" w:hint="default"/>
       </w:rPr>
     </w:lvl>
     <w:lvl w:ilvl="8">
@@ -5048,11 +5059,11 @@
         <w:ind w:left="6480" w:hanging="360"/>
       </w:pPr>
       <w:rPr>
-        <w:rFonts w:hint="default" w:ascii="Wingdings" w:hAnsi="Wingdings"/>
+        <w:rFonts w:ascii="Wingdings" w:hAnsi="Wingdings" w:hint="default"/>
       </w:rPr>
     </w:lvl>
   </w:abstractNum>
-  <w:abstractNum w:abstractNumId="12">
+  <w:abstractNum w:abstractNumId="12" w15:restartNumberingAfterBreak="0">
     <w:nsid w:val="71B75282"/>
     <w:multiLevelType w:val="hybridMultilevel"/>
     <w:tmpl w:val="6D5E2EE2"/>
@@ -5069,7 +5080,7 @@
         <w:ind w:left="720" w:hanging="360"/>
       </w:pPr>
       <w:rPr>
-        <w:rFonts w:hint="default" w:ascii="Symbol" w:hAnsi="Symbol"/>
+        <w:rFonts w:ascii="Symbol" w:hAnsi="Symbol" w:hint="default"/>
       </w:rPr>
     </w:lvl>
     <w:lvl w:ilvl="1" w:tplc="C9ECF6F6" w:tentative="1">
@@ -5084,7 +5095,7 @@
         <w:ind w:left="1440" w:hanging="360"/>
       </w:pPr>
       <w:rPr>
-        <w:rFonts w:hint="default" w:ascii="Symbol" w:hAnsi="Symbol"/>
+        <w:rFonts w:ascii="Symbol" w:hAnsi="Symbol" w:hint="default"/>
       </w:rPr>
     </w:lvl>
     <w:lvl w:ilvl="2" w:tplc="F4CA96C2" w:tentative="1">
@@ -5099,7 +5110,7 @@
         <w:ind w:left="2160" w:hanging="360"/>
       </w:pPr>
       <w:rPr>
-        <w:rFonts w:hint="default" w:ascii="Symbol" w:hAnsi="Symbol"/>
+        <w:rFonts w:ascii="Symbol" w:hAnsi="Symbol" w:hint="default"/>
       </w:rPr>
     </w:lvl>
     <w:lvl w:ilvl="3" w:tplc="FA5645BC" w:tentative="1">
@@ -5114,7 +5125,7 @@
         <w:ind w:left="2880" w:hanging="360"/>
       </w:pPr>
       <w:rPr>
-        <w:rFonts w:hint="default" w:ascii="Symbol" w:hAnsi="Symbol"/>
+        <w:rFonts w:ascii="Symbol" w:hAnsi="Symbol" w:hint="default"/>
       </w:rPr>
     </w:lvl>
     <w:lvl w:ilvl="4" w:tplc="B568D89A" w:tentative="1">
@@ -5129,7 +5140,7 @@
         <w:ind w:left="3600" w:hanging="360"/>
       </w:pPr>
       <w:rPr>
-        <w:rFonts w:hint="default" w:ascii="Symbol" w:hAnsi="Symbol"/>
+        <w:rFonts w:ascii="Symbol" w:hAnsi="Symbol" w:hint="default"/>
       </w:rPr>
     </w:lvl>
     <w:lvl w:ilvl="5" w:tplc="466286A8" w:tentative="1">
@@ -5144,7 +5155,7 @@
         <w:ind w:left="4320" w:hanging="360"/>
       </w:pPr>
       <w:rPr>
-        <w:rFonts w:hint="default" w:ascii="Symbol" w:hAnsi="Symbol"/>
+        <w:rFonts w:ascii="Symbol" w:hAnsi="Symbol" w:hint="default"/>
       </w:rPr>
     </w:lvl>
     <w:lvl w:ilvl="6" w:tplc="775470E6" w:tentative="1">
@@ -5159,7 +5170,7 @@
         <w:ind w:left="5040" w:hanging="360"/>
       </w:pPr>
       <w:rPr>
-        <w:rFonts w:hint="default" w:ascii="Symbol" w:hAnsi="Symbol"/>
+        <w:rFonts w:ascii="Symbol" w:hAnsi="Symbol" w:hint="default"/>
       </w:rPr>
     </w:lvl>
     <w:lvl w:ilvl="7" w:tplc="B3F07A06" w:tentative="1">
@@ -5174,7 +5185,7 @@
         <w:ind w:left="5760" w:hanging="360"/>
       </w:pPr>
       <w:rPr>
-        <w:rFonts w:hint="default" w:ascii="Symbol" w:hAnsi="Symbol"/>
+        <w:rFonts w:ascii="Symbol" w:hAnsi="Symbol" w:hint="default"/>
       </w:rPr>
     </w:lvl>
     <w:lvl w:ilvl="8" w:tplc="96B2AB22" w:tentative="1">
@@ -5189,11 +5200,11 @@
         <w:ind w:left="6480" w:hanging="360"/>
       </w:pPr>
       <w:rPr>
-        <w:rFonts w:hint="default" w:ascii="Symbol" w:hAnsi="Symbol"/>
+        <w:rFonts w:ascii="Symbol" w:hAnsi="Symbol" w:hint="default"/>
       </w:rPr>
     </w:lvl>
   </w:abstractNum>
-  <w:abstractNum w:abstractNumId="13">
+  <w:abstractNum w:abstractNumId="13" w15:restartNumberingAfterBreak="0">
     <w:nsid w:val="7CDA0272"/>
     <w:multiLevelType w:val="multilevel"/>
     <w:tmpl w:val="149AB2FE"/>
@@ -5207,7 +5218,7 @@
         <w:ind w:left="643" w:hanging="360"/>
       </w:pPr>
       <w:rPr>
-        <w:rFonts w:ascii="Noto Sans Symbols" w:hAnsi="Noto Sans Symbols" w:eastAsia="Noto Sans Symbols" w:cs="Noto Sans Symbols"/>
+        <w:rFonts w:ascii="Noto Sans Symbols" w:eastAsia="Noto Sans Symbols" w:hAnsi="Noto Sans Symbols" w:cs="Noto Sans Symbols"/>
         <w:color w:val="373B8E"/>
       </w:rPr>
     </w:lvl>
@@ -5220,7 +5231,7 @@
         <w:ind w:left="1440" w:hanging="360"/>
       </w:pPr>
       <w:rPr>
-        <w:rFonts w:ascii="Courier New" w:hAnsi="Courier New" w:eastAsia="Courier New" w:cs="Courier New"/>
+        <w:rFonts w:ascii="Courier New" w:eastAsia="Courier New" w:hAnsi="Courier New" w:cs="Courier New"/>
       </w:rPr>
     </w:lvl>
     <w:lvl w:ilvl="2">
@@ -5232,7 +5243,7 @@
         <w:ind w:left="2160" w:hanging="360"/>
       </w:pPr>
       <w:rPr>
-        <w:rFonts w:ascii="Noto Sans Symbols" w:hAnsi="Noto Sans Symbols" w:eastAsia="Noto Sans Symbols" w:cs="Noto Sans Symbols"/>
+        <w:rFonts w:ascii="Noto Sans Symbols" w:eastAsia="Noto Sans Symbols" w:hAnsi="Noto Sans Symbols" w:cs="Noto Sans Symbols"/>
       </w:rPr>
     </w:lvl>
     <w:lvl w:ilvl="3">
@@ -5244,7 +5255,7 @@
         <w:ind w:left="2880" w:hanging="360"/>
       </w:pPr>
       <w:rPr>
-        <w:rFonts w:ascii="Noto Sans Symbols" w:hAnsi="Noto Sans Symbols" w:eastAsia="Noto Sans Symbols" w:cs="Noto Sans Symbols"/>
+        <w:rFonts w:ascii="Noto Sans Symbols" w:eastAsia="Noto Sans Symbols" w:hAnsi="Noto Sans Symbols" w:cs="Noto Sans Symbols"/>
       </w:rPr>
     </w:lvl>
     <w:lvl w:ilvl="4">
@@ -5256,7 +5267,7 @@
         <w:ind w:left="3600" w:hanging="360"/>
       </w:pPr>
       <w:rPr>
-        <w:rFonts w:ascii="Courier New" w:hAnsi="Courier New" w:eastAsia="Courier New" w:cs="Courier New"/>
+        <w:rFonts w:ascii="Courier New" w:eastAsia="Courier New" w:hAnsi="Courier New" w:cs="Courier New"/>
       </w:rPr>
     </w:lvl>
     <w:lvl w:ilvl="5">
@@ -5268,7 +5279,7 @@
         <w:ind w:left="4320" w:hanging="360"/>
       </w:pPr>
       <w:rPr>
-        <w:rFonts w:ascii="Noto Sans Symbols" w:hAnsi="Noto Sans Symbols" w:eastAsia="Noto Sans Symbols" w:cs="Noto Sans Symbols"/>
+        <w:rFonts w:ascii="Noto Sans Symbols" w:eastAsia="Noto Sans Symbols" w:hAnsi="Noto Sans Symbols" w:cs="Noto Sans Symbols"/>
       </w:rPr>
     </w:lvl>
     <w:lvl w:ilvl="6">
@@ -5280,7 +5291,7 @@
         <w:ind w:left="5040" w:hanging="360"/>
       </w:pPr>
       <w:rPr>
-        <w:rFonts w:ascii="Noto Sans Symbols" w:hAnsi="Noto Sans Symbols" w:eastAsia="Noto Sans Symbols" w:cs="Noto Sans Symbols"/>
+        <w:rFonts w:ascii="Noto Sans Symbols" w:eastAsia="Noto Sans Symbols" w:hAnsi="Noto Sans Symbols" w:cs="Noto Sans Symbols"/>
       </w:rPr>
     </w:lvl>
     <w:lvl w:ilvl="7">
@@ -5292,7 +5303,7 @@
         <w:ind w:left="5760" w:hanging="360"/>
       </w:pPr>
       <w:rPr>
-        <w:rFonts w:ascii="Courier New" w:hAnsi="Courier New" w:eastAsia="Courier New" w:cs="Courier New"/>
+        <w:rFonts w:ascii="Courier New" w:eastAsia="Courier New" w:hAnsi="Courier New" w:cs="Courier New"/>
       </w:rPr>
     </w:lvl>
     <w:lvl w:ilvl="8">
@@ -5304,61 +5315,61 @@
         <w:ind w:left="6480" w:hanging="360"/>
       </w:pPr>
       <w:rPr>
-        <w:rFonts w:ascii="Noto Sans Symbols" w:hAnsi="Noto Sans Symbols" w:eastAsia="Noto Sans Symbols" w:cs="Noto Sans Symbols"/>
+        <w:rFonts w:ascii="Noto Sans Symbols" w:eastAsia="Noto Sans Symbols" w:hAnsi="Noto Sans Symbols" w:cs="Noto Sans Symbols"/>
       </w:rPr>
     </w:lvl>
   </w:abstractNum>
-  <w:num w:numId="1">
+  <w:num w:numId="1" w16cid:durableId="1396778696">
     <w:abstractNumId w:val="1"/>
   </w:num>
-  <w:num w:numId="2">
+  <w:num w:numId="2" w16cid:durableId="475295290">
     <w:abstractNumId w:val="6"/>
   </w:num>
-  <w:num w:numId="3">
+  <w:num w:numId="3" w16cid:durableId="1939751866">
     <w:abstractNumId w:val="2"/>
   </w:num>
-  <w:num w:numId="4">
+  <w:num w:numId="4" w16cid:durableId="1271820676">
     <w:abstractNumId w:val="5"/>
   </w:num>
-  <w:num w:numId="5">
+  <w:num w:numId="5" w16cid:durableId="681274251">
     <w:abstractNumId w:val="3"/>
   </w:num>
-  <w:num w:numId="6">
+  <w:num w:numId="6" w16cid:durableId="1874801646">
     <w:abstractNumId w:val="9"/>
   </w:num>
-  <w:num w:numId="7">
+  <w:num w:numId="7" w16cid:durableId="1671255032">
     <w:abstractNumId w:val="11"/>
   </w:num>
-  <w:num w:numId="8">
+  <w:num w:numId="8" w16cid:durableId="459878275">
     <w:abstractNumId w:val="4"/>
   </w:num>
-  <w:num w:numId="9">
+  <w:num w:numId="9" w16cid:durableId="479738055">
     <w:abstractNumId w:val="13"/>
   </w:num>
-  <w:num w:numId="10">
+  <w:num w:numId="10" w16cid:durableId="1522476963">
     <w:abstractNumId w:val="10"/>
   </w:num>
-  <w:num w:numId="11">
+  <w:num w:numId="11" w16cid:durableId="1589340109">
     <w:abstractNumId w:val="0"/>
   </w:num>
-  <w:num w:numId="12">
+  <w:num w:numId="12" w16cid:durableId="1733305858">
     <w:abstractNumId w:val="7"/>
   </w:num>
-  <w:num w:numId="13">
+  <w:num w:numId="13" w16cid:durableId="1398017459">
     <w:abstractNumId w:val="8"/>
   </w:num>
-  <w:num w:numId="14">
+  <w:num w:numId="14" w16cid:durableId="1870070507">
     <w:abstractNumId w:val="12"/>
   </w:num>
 </w:numbering>
 </file>
 
 <file path=word/styles.xml><?xml version="1.0" encoding="utf-8"?>
-<w:styles xmlns:mc="http://schemas.openxmlformats.org/markup-compatibility/2006" xmlns:w="http://schemas.openxmlformats.org/wordprocessingml/2006/main" xmlns:w14="http://schemas.microsoft.com/office/word/2010/wordml" mc:Ignorable="w14">
+<w:styles xmlns:mc="http://schemas.openxmlformats.org/markup-compatibility/2006" xmlns:r="http://schemas.openxmlformats.org/officeDocument/2006/relationships" xmlns:w="http://schemas.openxmlformats.org/wordprocessingml/2006/main" xmlns:w14="http://schemas.microsoft.com/office/word/2010/wordml" xmlns:w15="http://schemas.microsoft.com/office/word/2012/wordml" xmlns:w16cex="http://schemas.microsoft.com/office/word/2018/wordml/cex" xmlns:w16cid="http://schemas.microsoft.com/office/word/2016/wordml/cid" xmlns:w16="http://schemas.microsoft.com/office/word/2018/wordml" xmlns:w16du="http://schemas.microsoft.com/office/word/2023/wordml/word16du" xmlns:w16sdtdh="http://schemas.microsoft.com/office/word/2020/wordml/sdtdatahash" xmlns:w16sdtfl="http://schemas.microsoft.com/office/word/2024/wordml/sdtformatlock" xmlns:w16se="http://schemas.microsoft.com/office/word/2015/wordml/symex" mc:Ignorable="w14 w15 w16se w16cid w16 w16cex w16sdtdh w16sdtfl w16du">
   <w:docDefaults>
     <w:rPrDefault>
       <w:rPr>
-        <w:rFonts w:asciiTheme="minorHAnsi" w:hAnsiTheme="minorHAnsi" w:eastAsiaTheme="minorHAnsi" w:cstheme="minorBidi"/>
+        <w:rFonts w:asciiTheme="minorHAnsi" w:eastAsiaTheme="minorHAnsi" w:hAnsiTheme="minorHAnsi" w:cstheme="minorBidi"/>
         <w:kern w:val="2"/>
         <w:sz w:val="24"/>
         <w:szCs w:val="24"/>
@@ -5375,14 +5386,14 @@
   <w:latentStyles w:defLockedState="0" w:defUIPriority="99" w:defSemiHidden="0" w:defUnhideWhenUsed="0" w:defQFormat="0" w:count="376">
     <w:lsdException w:name="Normal" w:uiPriority="0" w:qFormat="1"/>
     <w:lsdException w:name="heading 1" w:uiPriority="9" w:qFormat="1"/>
-    <w:lsdException w:name="heading 2" w:uiPriority="9" w:semiHidden="1" w:unhideWhenUsed="1" w:qFormat="1"/>
-    <w:lsdException w:name="heading 3" w:uiPriority="9" w:semiHidden="1" w:unhideWhenUsed="1" w:qFormat="1"/>
-    <w:lsdException w:name="heading 4" w:uiPriority="9" w:semiHidden="1" w:unhideWhenUsed="1" w:qFormat="1"/>
-    <w:lsdException w:name="heading 5" w:uiPriority="9" w:semiHidden="1" w:unhideWhenUsed="1" w:qFormat="1"/>
-    <w:lsdException w:name="heading 6" w:uiPriority="9" w:semiHidden="1" w:unhideWhenUsed="1" w:qFormat="1"/>
-    <w:lsdException w:name="heading 7" w:uiPriority="9" w:semiHidden="1" w:unhideWhenUsed="1" w:qFormat="1"/>
-    <w:lsdException w:name="heading 8" w:uiPriority="9" w:semiHidden="1" w:unhideWhenUsed="1" w:qFormat="1"/>
-    <w:lsdException w:name="heading 9" w:uiPriority="9" w:semiHidden="1" w:unhideWhenUsed="1" w:qFormat="1"/>
+    <w:lsdException w:name="heading 2" w:semiHidden="1" w:uiPriority="9" w:unhideWhenUsed="1" w:qFormat="1"/>
+    <w:lsdException w:name="heading 3" w:semiHidden="1" w:uiPriority="9" w:unhideWhenUsed="1" w:qFormat="1"/>
+    <w:lsdException w:name="heading 4" w:semiHidden="1" w:uiPriority="9" w:unhideWhenUsed="1" w:qFormat="1"/>
+    <w:lsdException w:name="heading 5" w:semiHidden="1" w:uiPriority="9" w:unhideWhenUsed="1" w:qFormat="1"/>
+    <w:lsdException w:name="heading 6" w:semiHidden="1" w:uiPriority="9" w:unhideWhenUsed="1" w:qFormat="1"/>
+    <w:lsdException w:name="heading 7" w:semiHidden="1" w:uiPriority="9" w:unhideWhenUsed="1" w:qFormat="1"/>
+    <w:lsdException w:name="heading 8" w:semiHidden="1" w:uiPriority="9" w:unhideWhenUsed="1" w:qFormat="1"/>
+    <w:lsdException w:name="heading 9" w:semiHidden="1" w:uiPriority="9" w:unhideWhenUsed="1" w:qFormat="1"/>
     <w:lsdException w:name="index 1" w:semiHidden="1" w:unhideWhenUsed="1"/>
     <w:lsdException w:name="index 2" w:semiHidden="1" w:unhideWhenUsed="1"/>
     <w:lsdException w:name="index 3" w:semiHidden="1" w:unhideWhenUsed="1"/>
@@ -5392,22 +5403,22 @@
     <w:lsdException w:name="index 7" w:semiHidden="1" w:unhideWhenUsed="1"/>
     <w:lsdException w:name="index 8" w:semiHidden="1" w:unhideWhenUsed="1"/>
     <w:lsdException w:name="index 9" w:semiHidden="1" w:unhideWhenUsed="1"/>
-    <w:lsdException w:name="toc 1" w:uiPriority="39" w:semiHidden="1" w:unhideWhenUsed="1"/>
-    <w:lsdException w:name="toc 2" w:uiPriority="39" w:semiHidden="1" w:unhideWhenUsed="1"/>
-    <w:lsdException w:name="toc 3" w:uiPriority="39" w:semiHidden="1" w:unhideWhenUsed="1"/>
-    <w:lsdException w:name="toc 4" w:uiPriority="39" w:semiHidden="1" w:unhideWhenUsed="1"/>
-    <w:lsdException w:name="toc 5" w:uiPriority="39" w:semiHidden="1" w:unhideWhenUsed="1"/>
-    <w:lsdException w:name="toc 6" w:uiPriority="39" w:semiHidden="1" w:unhideWhenUsed="1"/>
-    <w:lsdException w:name="toc 7" w:uiPriority="39" w:semiHidden="1" w:unhideWhenUsed="1"/>
-    <w:lsdException w:name="toc 8" w:uiPriority="39" w:semiHidden="1" w:unhideWhenUsed="1"/>
-    <w:lsdException w:name="toc 9" w:uiPriority="39" w:semiHidden="1" w:unhideWhenUsed="1"/>
+    <w:lsdException w:name="toc 1" w:semiHidden="1" w:uiPriority="39" w:unhideWhenUsed="1"/>
+    <w:lsdException w:name="toc 2" w:semiHidden="1" w:uiPriority="39" w:unhideWhenUsed="1"/>
+    <w:lsdException w:name="toc 3" w:semiHidden="1" w:uiPriority="39" w:unhideWhenUsed="1"/>
+    <w:lsdException w:name="toc 4" w:semiHidden="1" w:uiPriority="39" w:unhideWhenUsed="1"/>
+    <w:lsdException w:name="toc 5" w:semiHidden="1" w:uiPriority="39" w:unhideWhenUsed="1"/>
+    <w:lsdException w:name="toc 6" w:semiHidden="1" w:uiPriority="39" w:unhideWhenUsed="1"/>
+    <w:lsdException w:name="toc 7" w:semiHidden="1" w:uiPriority="39" w:unhideWhenUsed="1"/>
+    <w:lsdException w:name="toc 8" w:semiHidden="1" w:uiPriority="39" w:unhideWhenUsed="1"/>
+    <w:lsdException w:name="toc 9" w:semiHidden="1" w:uiPriority="39" w:unhideWhenUsed="1"/>
     <w:lsdException w:name="Normal Indent" w:semiHidden="1" w:unhideWhenUsed="1"/>
     <w:lsdException w:name="footnote text" w:semiHidden="1" w:unhideWhenUsed="1"/>
     <w:lsdException w:name="annotation text" w:semiHidden="1" w:unhideWhenUsed="1"/>
     <w:lsdException w:name="header" w:semiHidden="1" w:unhideWhenUsed="1"/>
     <w:lsdException w:name="footer" w:semiHidden="1" w:unhideWhenUsed="1"/>
     <w:lsdException w:name="index heading" w:semiHidden="1" w:unhideWhenUsed="1"/>
-    <w:lsdException w:name="caption" w:uiPriority="35" w:semiHidden="1" w:unhideWhenUsed="1" w:qFormat="1"/>
+    <w:lsdException w:name="caption" w:semiHidden="1" w:uiPriority="35" w:unhideWhenUsed="1" w:qFormat="1"/>
     <w:lsdException w:name="table of figures" w:semiHidden="1" w:unhideWhenUsed="1"/>
     <w:lsdException w:name="envelope address" w:semiHidden="1" w:unhideWhenUsed="1"/>
     <w:lsdException w:name="envelope return" w:semiHidden="1" w:unhideWhenUsed="1"/>
@@ -5438,7 +5449,7 @@
     <w:lsdException w:name="Title" w:uiPriority="10" w:qFormat="1"/>
     <w:lsdException w:name="Closing" w:semiHidden="1" w:unhideWhenUsed="1"/>
     <w:lsdException w:name="Signature" w:semiHidden="1" w:unhideWhenUsed="1"/>
-    <w:lsdException w:name="Default Paragraph Font" w:uiPriority="1" w:semiHidden="1" w:unhideWhenUsed="1"/>
+    <w:lsdException w:name="Default Paragraph Font" w:semiHidden="1" w:uiPriority="1" w:unhideWhenUsed="1"/>
     <w:lsdException w:name="Body Text" w:semiHidden="1" w:unhideWhenUsed="1"/>
     <w:lsdException w:name="Body Text Indent" w:semiHidden="1" w:unhideWhenUsed="1"/>
     <w:lsdException w:name="List Continue" w:semiHidden="1" w:unhideWhenUsed="1"/>
@@ -5638,8 +5649,8 @@
     <w:lsdException w:name="Subtle Reference" w:uiPriority="31" w:qFormat="1"/>
     <w:lsdException w:name="Intense Reference" w:uiPriority="32" w:qFormat="1"/>
     <w:lsdException w:name="Book Title" w:uiPriority="33" w:qFormat="1"/>
-    <w:lsdException w:name="Bibliography" w:uiPriority="37" w:semiHidden="1" w:unhideWhenUsed="1"/>
-    <w:lsdException w:name="TOC Heading" w:uiPriority="39" w:semiHidden="1" w:unhideWhenUsed="1" w:qFormat="1"/>
+    <w:lsdException w:name="Bibliography" w:semiHidden="1" w:uiPriority="37" w:unhideWhenUsed="1"/>
+    <w:lsdException w:name="TOC Heading" w:semiHidden="1" w:uiPriority="39" w:unhideWhenUsed="1" w:qFormat="1"/>
     <w:lsdException w:name="Plain Table 1" w:uiPriority="41"/>
     <w:lsdException w:name="Plain Table 2" w:uiPriority="42"/>
     <w:lsdException w:name="Plain Table 3" w:uiPriority="43"/>
@@ -5750,7 +5761,7 @@
     <w:lsdException w:name="Unresolved Mention" w:semiHidden="1" w:unhideWhenUsed="1"/>
     <w:lsdException w:name="Smart Link" w:semiHidden="1" w:unhideWhenUsed="1"/>
   </w:latentStyles>
-  <w:style w:type="paragraph" w:styleId="Normal" w:default="1">
+  <w:style w:type="paragraph" w:default="1" w:styleId="Normal">
     <w:name w:val="Normal"/>
     <w:qFormat/>
     <w:rsid w:val="004569E9"/>
@@ -5770,7 +5781,7 @@
       <w:outlineLvl w:val="0"/>
     </w:pPr>
     <w:rPr>
-      <w:rFonts w:asciiTheme="majorHAnsi" w:hAnsiTheme="majorHAnsi" w:eastAsiaTheme="majorEastAsia" w:cstheme="majorBidi"/>
+      <w:rFonts w:asciiTheme="majorHAnsi" w:eastAsiaTheme="majorEastAsia" w:hAnsiTheme="majorHAnsi" w:cstheme="majorBidi"/>
       <w:color w:val="0F4761" w:themeColor="accent1" w:themeShade="BF"/>
       <w:sz w:val="40"/>
       <w:szCs w:val="40"/>
@@ -5793,7 +5804,7 @@
       <w:outlineLvl w:val="1"/>
     </w:pPr>
     <w:rPr>
-      <w:rFonts w:asciiTheme="majorHAnsi" w:hAnsiTheme="majorHAnsi" w:eastAsiaTheme="majorEastAsia" w:cstheme="majorBidi"/>
+      <w:rFonts w:asciiTheme="majorHAnsi" w:eastAsiaTheme="majorEastAsia" w:hAnsiTheme="majorHAnsi" w:cstheme="majorBidi"/>
       <w:color w:val="0F4761" w:themeColor="accent1" w:themeShade="BF"/>
       <w:sz w:val="32"/>
       <w:szCs w:val="32"/>
@@ -5954,13 +5965,13 @@
       <w:color w:val="272727" w:themeColor="text1" w:themeTint="D8"/>
     </w:rPr>
   </w:style>
-  <w:style w:type="character" w:styleId="DefaultParagraphFont" w:default="1">
+  <w:style w:type="character" w:default="1" w:styleId="DefaultParagraphFont">
     <w:name w:val="Default Paragraph Font"/>
     <w:uiPriority w:val="1"/>
     <w:semiHidden/>
     <w:unhideWhenUsed/>
   </w:style>
-  <w:style w:type="table" w:styleId="TableNormal" w:default="1">
+  <w:style w:type="table" w:default="1" w:styleId="TableNormal">
     <w:name w:val="Normal Table"/>
     <w:uiPriority w:val="99"/>
     <w:semiHidden/>
@@ -5975,26 +5986,26 @@
       </w:tblCellMar>
     </w:tblPr>
   </w:style>
-  <w:style w:type="numbering" w:styleId="NoList" w:default="1">
+  <w:style w:type="numbering" w:default="1" w:styleId="NoList">
     <w:name w:val="No List"/>
     <w:uiPriority w:val="99"/>
     <w:semiHidden/>
     <w:unhideWhenUsed/>
   </w:style>
-  <w:style w:type="character" w:styleId="Heading1Char" w:customStyle="1">
+  <w:style w:type="character" w:customStyle="1" w:styleId="Heading1Char">
     <w:name w:val="Heading 1 Char"/>
     <w:basedOn w:val="DefaultParagraphFont"/>
     <w:link w:val="Heading1"/>
     <w:uiPriority w:val="9"/>
     <w:rsid w:val="001A0D10"/>
     <w:rPr>
-      <w:rFonts w:asciiTheme="majorHAnsi" w:hAnsiTheme="majorHAnsi" w:eastAsiaTheme="majorEastAsia" w:cstheme="majorBidi"/>
+      <w:rFonts w:asciiTheme="majorHAnsi" w:eastAsiaTheme="majorEastAsia" w:hAnsiTheme="majorHAnsi" w:cstheme="majorBidi"/>
       <w:color w:val="0F4761" w:themeColor="accent1" w:themeShade="BF"/>
       <w:sz w:val="40"/>
       <w:szCs w:val="40"/>
     </w:rPr>
   </w:style>
-  <w:style w:type="character" w:styleId="Heading2Char" w:customStyle="1">
+  <w:style w:type="character" w:customStyle="1" w:styleId="Heading2Char">
     <w:name w:val="Heading 2 Char"/>
     <w:basedOn w:val="DefaultParagraphFont"/>
     <w:link w:val="Heading2"/>
@@ -6002,13 +6013,13 @@
     <w:semiHidden/>
     <w:rsid w:val="001A0D10"/>
     <w:rPr>
-      <w:rFonts w:asciiTheme="majorHAnsi" w:hAnsiTheme="majorHAnsi" w:eastAsiaTheme="majorEastAsia" w:cstheme="majorBidi"/>
+      <w:rFonts w:asciiTheme="majorHAnsi" w:eastAsiaTheme="majorEastAsia" w:hAnsiTheme="majorHAnsi" w:cstheme="majorBidi"/>
       <w:color w:val="0F4761" w:themeColor="accent1" w:themeShade="BF"/>
       <w:sz w:val="32"/>
       <w:szCs w:val="32"/>
     </w:rPr>
   </w:style>
-  <w:style w:type="character" w:styleId="Heading3Char" w:customStyle="1">
+  <w:style w:type="character" w:customStyle="1" w:styleId="Heading3Char">
     <w:name w:val="Heading 3 Char"/>
     <w:basedOn w:val="DefaultParagraphFont"/>
     <w:link w:val="Heading3"/>
@@ -6022,7 +6033,7 @@
       <w:szCs w:val="28"/>
     </w:rPr>
   </w:style>
-  <w:style w:type="character" w:styleId="Heading4Char" w:customStyle="1">
+  <w:style w:type="character" w:customStyle="1" w:styleId="Heading4Char">
     <w:name w:val="Heading 4 Char"/>
     <w:basedOn w:val="DefaultParagraphFont"/>
     <w:link w:val="Heading4"/>
@@ -6036,7 +6047,7 @@
       <w:color w:val="0F4761" w:themeColor="accent1" w:themeShade="BF"/>
     </w:rPr>
   </w:style>
-  <w:style w:type="character" w:styleId="Heading5Char" w:customStyle="1">
+  <w:style w:type="character" w:customStyle="1" w:styleId="Heading5Char">
     <w:name w:val="Heading 5 Char"/>
     <w:basedOn w:val="DefaultParagraphFont"/>
     <w:link w:val="Heading5"/>
@@ -6048,7 +6059,7 @@
       <w:color w:val="0F4761" w:themeColor="accent1" w:themeShade="BF"/>
     </w:rPr>
   </w:style>
-  <w:style w:type="character" w:styleId="Heading6Char" w:customStyle="1">
+  <w:style w:type="character" w:customStyle="1" w:styleId="Heading6Char">
     <w:name w:val="Heading 6 Char"/>
     <w:basedOn w:val="DefaultParagraphFont"/>
     <w:link w:val="Heading6"/>
@@ -6062,7 +6073,7 @@
       <w:color w:val="595959" w:themeColor="text1" w:themeTint="A6"/>
     </w:rPr>
   </w:style>
-  <w:style w:type="character" w:styleId="Heading7Char" w:customStyle="1">
+  <w:style w:type="character" w:customStyle="1" w:styleId="Heading7Char">
     <w:name w:val="Heading 7 Char"/>
     <w:basedOn w:val="DefaultParagraphFont"/>
     <w:link w:val="Heading7"/>
@@ -6074,7 +6085,7 @@
       <w:color w:val="595959" w:themeColor="text1" w:themeTint="A6"/>
     </w:rPr>
   </w:style>
-  <w:style w:type="character" w:styleId="Heading8Char" w:customStyle="1">
+  <w:style w:type="character" w:customStyle="1" w:styleId="Heading8Char">
     <w:name w:val="Heading 8 Char"/>
     <w:basedOn w:val="DefaultParagraphFont"/>
     <w:link w:val="Heading8"/>
@@ -6088,7 +6099,7 @@
       <w:color w:val="272727" w:themeColor="text1" w:themeTint="D8"/>
     </w:rPr>
   </w:style>
-  <w:style w:type="character" w:styleId="Heading9Char" w:customStyle="1">
+  <w:style w:type="character" w:customStyle="1" w:styleId="Heading9Char">
     <w:name w:val="Heading 9 Char"/>
     <w:basedOn w:val="DefaultParagraphFont"/>
     <w:link w:val="Heading9"/>
@@ -6113,21 +6124,21 @@
       <w:contextualSpacing/>
     </w:pPr>
     <w:rPr>
-      <w:rFonts w:asciiTheme="majorHAnsi" w:hAnsiTheme="majorHAnsi" w:eastAsiaTheme="majorEastAsia" w:cstheme="majorBidi"/>
+      <w:rFonts w:asciiTheme="majorHAnsi" w:eastAsiaTheme="majorEastAsia" w:hAnsiTheme="majorHAnsi" w:cstheme="majorBidi"/>
       <w:spacing w:val="-10"/>
       <w:kern w:val="28"/>
       <w:sz w:val="56"/>
       <w:szCs w:val="56"/>
     </w:rPr>
   </w:style>
-  <w:style w:type="character" w:styleId="TitleChar" w:customStyle="1">
+  <w:style w:type="character" w:customStyle="1" w:styleId="TitleChar">
     <w:name w:val="Title Char"/>
     <w:basedOn w:val="DefaultParagraphFont"/>
     <w:link w:val="Title"/>
     <w:uiPriority w:val="10"/>
     <w:rsid w:val="001A0D10"/>
     <w:rPr>
-      <w:rFonts w:asciiTheme="majorHAnsi" w:hAnsiTheme="majorHAnsi" w:eastAsiaTheme="majorEastAsia" w:cstheme="majorBidi"/>
+      <w:rFonts w:asciiTheme="majorHAnsi" w:eastAsiaTheme="majorEastAsia" w:hAnsiTheme="majorHAnsi" w:cstheme="majorBidi"/>
       <w:spacing w:val="-10"/>
       <w:kern w:val="28"/>
       <w:sz w:val="56"/>
@@ -6155,7 +6166,7 @@
       <w:szCs w:val="28"/>
     </w:rPr>
   </w:style>
-  <w:style w:type="character" w:styleId="SubtitleChar" w:customStyle="1">
+  <w:style w:type="character" w:customStyle="1" w:styleId="SubtitleChar">
     <w:name w:val="Subtitle Char"/>
     <w:basedOn w:val="DefaultParagraphFont"/>
     <w:link w:val="Subtitle"/>
@@ -6187,7 +6198,7 @@
       <w:color w:val="404040" w:themeColor="text1" w:themeTint="BF"/>
     </w:rPr>
   </w:style>
-  <w:style w:type="character" w:styleId="QuoteChar" w:customStyle="1">
+  <w:style w:type="character" w:customStyle="1" w:styleId="QuoteChar">
     <w:name w:val="Quote Char"/>
     <w:basedOn w:val="DefaultParagraphFont"/>
     <w:link w:val="Quote"/>
@@ -6232,8 +6243,8 @@
     <w:rsid w:val="001A0D10"/>
     <w:pPr>
       <w:pBdr>
-        <w:top w:val="single" w:color="0F4761" w:themeColor="accent1" w:themeShade="BF" w:sz="4" w:space="10"/>
-        <w:bottom w:val="single" w:color="0F4761" w:themeColor="accent1" w:themeShade="BF" w:sz="4" w:space="10"/>
+        <w:top w:val="single" w:sz="4" w:space="10" w:color="0F4761" w:themeColor="accent1" w:themeShade="BF"/>
+        <w:bottom w:val="single" w:sz="4" w:space="10" w:color="0F4761" w:themeColor="accent1" w:themeShade="BF"/>
       </w:pBdr>
       <w:spacing w:before="360" w:after="360"/>
       <w:ind w:left="864" w:right="864"/>
@@ -6245,7 +6256,7 @@
       <w:color w:val="0F4761" w:themeColor="accent1" w:themeShade="BF"/>
     </w:rPr>
   </w:style>
-  <w:style w:type="character" w:styleId="IntenseQuoteChar" w:customStyle="1">
+  <w:style w:type="character" w:customStyle="1" w:styleId="IntenseQuoteChar">
     <w:name w:val="Intense Quote Char"/>
     <w:basedOn w:val="DefaultParagraphFont"/>
     <w:link w:val="IntenseQuote"/>
@@ -6286,7 +6297,7 @@
       <w:spacing w:after="0" w:line="240" w:lineRule="auto"/>
     </w:pPr>
   </w:style>
-  <w:style w:type="character" w:styleId="HeaderChar" w:customStyle="1">
+  <w:style w:type="character" w:customStyle="1" w:styleId="HeaderChar">
     <w:name w:val="Header Char"/>
     <w:basedOn w:val="DefaultParagraphFont"/>
     <w:link w:val="Header"/>
@@ -6308,7 +6319,7 @@
       <w:spacing w:after="0" w:line="240" w:lineRule="auto"/>
     </w:pPr>
   </w:style>
-  <w:style w:type="character" w:styleId="FooterChar" w:customStyle="1">
+  <w:style w:type="character" w:customStyle="1" w:styleId="FooterChar">
     <w:name w:val="Footer Char"/>
     <w:basedOn w:val="DefaultParagraphFont"/>
     <w:link w:val="Footer"/>
@@ -6325,16 +6336,16 @@
     </w:pPr>
     <w:tblPr>
       <w:tblBorders>
-        <w:top w:val="single" w:color="auto" w:sz="4" w:space="0"/>
-        <w:left w:val="single" w:color="auto" w:sz="4" w:space="0"/>
-        <w:bottom w:val="single" w:color="auto" w:sz="4" w:space="0"/>
-        <w:right w:val="single" w:color="auto" w:sz="4" w:space="0"/>
-        <w:insideH w:val="single" w:color="auto" w:sz="4" w:space="0"/>
-        <w:insideV w:val="single" w:color="auto" w:sz="4" w:space="0"/>
+        <w:top w:val="single" w:sz="4" w:space="0" w:color="auto"/>
+        <w:left w:val="single" w:sz="4" w:space="0" w:color="auto"/>
+        <w:bottom w:val="single" w:sz="4" w:space="0" w:color="auto"/>
+        <w:right w:val="single" w:sz="4" w:space="0" w:color="auto"/>
+        <w:insideH w:val="single" w:sz="4" w:space="0" w:color="auto"/>
+        <w:insideV w:val="single" w:sz="4" w:space="0" w:color="auto"/>
       </w:tblBorders>
     </w:tblPr>
   </w:style>
-  <w:style w:type="numbering" w:styleId="Listeactuelle1" w:customStyle="1">
+  <w:style w:type="numbering" w:customStyle="1" w:styleId="Listeactuelle1">
     <w:name w:val="Liste actuelle1"/>
     <w:uiPriority w:val="99"/>
     <w:rsid w:val="00821E97"/>
@@ -6344,7 +6355,7 @@
       </w:numPr>
     </w:pPr>
   </w:style>
-  <w:style w:type="numbering" w:styleId="Listeactuelle2" w:customStyle="1">
+  <w:style w:type="numbering" w:customStyle="1" w:styleId="Listeactuelle2">
     <w:name w:val="Liste actuelle2"/>
     <w:uiPriority w:val="99"/>
     <w:rsid w:val="00821E97"/>
@@ -6364,13 +6375,13 @@
       <w:spacing w:before="100" w:beforeAutospacing="1" w:after="100" w:afterAutospacing="1" w:line="240" w:lineRule="auto"/>
     </w:pPr>
     <w:rPr>
-      <w:rFonts w:ascii="Times New Roman" w:hAnsi="Times New Roman" w:eastAsia="Times New Roman" w:cs="Times New Roman"/>
+      <w:rFonts w:ascii="Times New Roman" w:eastAsia="Times New Roman" w:hAnsi="Times New Roman" w:cs="Times New Roman"/>
       <w:kern w:val="0"/>
       <w:lang w:eastAsia="fr-FR"/>
       <w14:ligatures w14:val="none"/>
     </w:rPr>
   </w:style>
-  <w:style w:type="paragraph" w:styleId="Intrieurtableau" w:customStyle="1">
+  <w:style w:type="paragraph" w:customStyle="1" w:styleId="Intrieurtableau">
     <w:name w:val="Intérieur tableau"/>
     <w:basedOn w:val="ListParagraph"/>
     <w:qFormat/>
@@ -6388,7 +6399,7 @@
       <w:szCs w:val="20"/>
     </w:rPr>
   </w:style>
-  <w:style w:type="paragraph" w:styleId="templatep1" w:customStyle="1">
+  <w:style w:type="paragraph" w:customStyle="1" w:styleId="templatep1">
     <w:name w:val="template_p1"/>
     <w:basedOn w:val="Normal"/>
     <w:qFormat/>
@@ -6401,7 +6412,7 @@
       <w:jc w:val="both"/>
     </w:pPr>
     <w:rPr>
-      <w:rFonts w:ascii="DM Sans 14pt Light" w:hAnsi="DM Sans 14pt Light" w:eastAsia="DM Sans" w:cs="DM Sans"/>
+      <w:rFonts w:ascii="DM Sans 14pt Light" w:eastAsia="DM Sans" w:hAnsi="DM Sans 14pt Light" w:cs="DM Sans"/>
       <w:color w:val="1A1C40"/>
       <w:kern w:val="0"/>
       <w:sz w:val="21"/>
@@ -6421,7 +6432,7 @@
       <w:u w:val="single"/>
     </w:rPr>
   </w:style>
-  <w:style w:type="character" w:styleId="apple-tab-span" w:customStyle="1">
+  <w:style w:type="character" w:customStyle="1" w:styleId="apple-tab-span">
     <w:name w:val="apple-tab-span"/>
     <w:basedOn w:val="DefaultParagraphFont"/>
     <w:rsid w:val="00C33602"/>
@@ -6438,7 +6449,7 @@
       <w:u w:val="single"/>
     </w:rPr>
   </w:style>
-  <w:style w:type="paragraph" w:styleId="Titretableau" w:customStyle="1">
+  <w:style w:type="paragraph" w:customStyle="1" w:styleId="Titretableau">
     <w:name w:val="Titre tableau"/>
     <w:basedOn w:val="Intrieurtableau"/>
     <w:qFormat/>
@@ -6471,7 +6482,7 @@
 </file>
 
 <file path=word/theme/theme1.xml><?xml version="1.0" encoding="utf-8"?>
-<a:theme xmlns:mc="http://schemas.openxmlformats.org/markup-compatibility/2006" xmlns:a="http://schemas.openxmlformats.org/drawingml/2006/main" xmlns:thm15="http://schemas.microsoft.com/office/thememl/2012/main" name="Thème Office" mc:Ignorable="thm15">
+<a:theme xmlns:a="http://schemas.openxmlformats.org/drawingml/2006/main" name="Thème Office">
   <a:themeElements>
     <a:clrScheme name="Office">
       <a:dk1>
@@ -6759,7 +6770,7 @@
   <a:extraClrSchemeLst/>
   <a:extLst>
     <a:ext uri="{05A4C25C-085E-4340-85A3-A5531E510DB2}">
-      <thm15:themeFamily name="Office Theme" id="{2E142A2C-CD16-42D6-873A-C26D2A0506FA}" vid="{1BDDFF52-6CD6-40A5-AB3C-68EB2F1E4D0A}"/>
+      <thm15:themeFamily xmlns:thm15="http://schemas.microsoft.com/office/thememl/2012/main" name="Office Theme" id="{2E142A2C-CD16-42D6-873A-C26D2A0506FA}" vid="{1BDDFF52-6CD6-40A5-AB3C-68EB2F1E4D0A}"/>
     </a:ext>
   </a:extLst>
 </a:theme>

</xml_diff>